<commit_message>
added collectibles in game design document
</commit_message>
<xml_diff>
--- a/Game design document/Game Design Document RDYD.docx
+++ b/Game design document/Game Design Document RDYD.docx
@@ -7183,18 +7183,200 @@
     <w:p>
       <w:pPr>
         <w:pStyle w:val="Titolo3"/>
-        <w:rPr>
-          <w:iCs/>
-          <w:color w:val="auto"/>
-          <w:sz w:val="22"/>
-          <w:szCs w:val="22"/>
-        </w:rPr>
       </w:pPr>
       <w:bookmarkStart w:id="14" w:name="_Toc102753715"/>
       <w:r>
         <w:t>Collezionabili</w:t>
       </w:r>
       <w:bookmarkEnd w:id="14"/>
+    </w:p>
+    <w:p>
+      <w:r>
+        <w:t>Collezionabili presenti nella demo:</w:t>
+      </w:r>
+    </w:p>
+    <w:p>
+      <w:pPr>
+        <w:pStyle w:val="Paragrafoelenco"/>
+        <w:numPr>
+          <w:ilvl w:val="1"/>
+          <w:numId w:val="22"/>
+        </w:numPr>
+      </w:pPr>
+      <w:r>
+        <w:t>Teschio di toro</w:t>
+      </w:r>
+    </w:p>
+    <w:p>
+      <w:pPr>
+        <w:pStyle w:val="Paragrafoelenco"/>
+        <w:ind w:left="1440"/>
+      </w:pPr>
+      <w:r>
+        <w:t xml:space="preserve">Descrizione: </w:t>
+      </w:r>
+      <w:r>
+        <w:t xml:space="preserve">Questo oggetto è molto familiare. Guardandolo mi fa sentire come se fossi a casa. Mi porta alla mente vaghi ricordi di quando ero piccolo che esplorando vaste aree rocciose e rossiccie trovavo molti di questi teschi. </w:t>
+      </w:r>
+    </w:p>
+    <w:p>
+      <w:pPr>
+        <w:pStyle w:val="Paragrafoelenco"/>
+        <w:ind w:left="1440"/>
+      </w:pPr>
+      <w:r>
+        <w:t xml:space="preserve">(utilizzato per descrivere il luogo di nascita di Ed ovvero il </w:t>
+      </w:r>
+      <w:r>
+        <w:t>T</w:t>
+      </w:r>
+      <w:r>
+        <w:t>exas)</w:t>
+      </w:r>
+    </w:p>
+    <w:p>
+      <w:pPr>
+        <w:pStyle w:val="Paragrafoelenco"/>
+        <w:ind w:left="1440"/>
+      </w:pPr>
+    </w:p>
+    <w:p>
+      <w:pPr>
+        <w:pStyle w:val="Paragrafoelenco"/>
+        <w:numPr>
+          <w:ilvl w:val="1"/>
+          <w:numId w:val="24"/>
+        </w:numPr>
+      </w:pPr>
+      <w:r>
+        <w:t>computer portatile</w:t>
+      </w:r>
+    </w:p>
+    <w:p>
+      <w:pPr>
+        <w:pStyle w:val="Paragrafoelenco"/>
+        <w:ind w:left="1440"/>
+      </w:pPr>
+      <w:r>
+        <w:t>Descrizione</w:t>
+      </w:r>
+      <w:r>
+        <w:t xml:space="preserve">: </w:t>
+      </w:r>
+      <w:r>
+        <w:t xml:space="preserve">Questo oggetto guardandolo mi da senso di dovere. Sento che devo sedermi e accenderlo </w:t>
+      </w:r>
+      <w:r>
+        <w:t>perché</w:t>
+      </w:r>
+      <w:r>
+        <w:t xml:space="preserve"> devo fare qualcosa come se qualcuno mi avesse commissionato un lavoro.</w:t>
+      </w:r>
+    </w:p>
+    <w:p>
+      <w:pPr>
+        <w:pStyle w:val="Paragrafoelenco"/>
+        <w:ind w:left="1440"/>
+      </w:pPr>
+      <w:r>
+        <w:t>(Utilizzato per descrivere il lavoro di Ed ovvero sviluppatore smart working)</w:t>
+      </w:r>
+    </w:p>
+    <w:p>
+      <w:pPr>
+        <w:pStyle w:val="Paragrafoelenco"/>
+        <w:ind w:left="1440"/>
+      </w:pPr>
+    </w:p>
+    <w:p>
+      <w:pPr>
+        <w:pStyle w:val="Paragrafoelenco"/>
+        <w:numPr>
+          <w:ilvl w:val="1"/>
+          <w:numId w:val="25"/>
+        </w:numPr>
+      </w:pPr>
+      <w:r>
+        <w:t>orologio rotto che punta alle 00:00</w:t>
+      </w:r>
+    </w:p>
+    <w:p>
+      <w:pPr>
+        <w:pStyle w:val="Paragrafoelenco"/>
+        <w:ind w:left="1440"/>
+      </w:pPr>
+      <w:r>
+        <w:t>Descrizione</w:t>
+      </w:r>
+      <w:r>
+        <w:t xml:space="preserve">: </w:t>
+      </w:r>
+      <w:r>
+        <w:t xml:space="preserve">Questo oggetto ha qualcosa di inquietante. L'ora in cui si è fermato mi riporta alla mente sensazioni strane come se avessi fatto qualcosa che non faccio mai. Non so </w:t>
+      </w:r>
+      <w:r>
+        <w:t>perché</w:t>
+      </w:r>
+      <w:r>
+        <w:t xml:space="preserve"> quest'orologio è rotto, forse però l'ora indicata nel quadrante non è molto consigliata per uscire. </w:t>
+      </w:r>
+    </w:p>
+    <w:p>
+      <w:pPr>
+        <w:pStyle w:val="Paragrafoelenco"/>
+        <w:ind w:left="1440"/>
+      </w:pPr>
+      <w:r>
+        <w:t>(utilizzato per descrivere che Ed è uscito di notte)</w:t>
+      </w:r>
+    </w:p>
+    <w:p>
+      <w:pPr>
+        <w:pStyle w:val="Paragrafoelenco"/>
+        <w:ind w:left="1440"/>
+      </w:pPr>
+    </w:p>
+    <w:p>
+      <w:pPr>
+        <w:pStyle w:val="Paragrafoelenco"/>
+        <w:numPr>
+          <w:ilvl w:val="1"/>
+          <w:numId w:val="26"/>
+        </w:numPr>
+      </w:pPr>
+      <w:r>
+        <w:t>registratore</w:t>
+      </w:r>
+    </w:p>
+    <w:p>
+      <w:pPr>
+        <w:pStyle w:val="Paragrafoelenco"/>
+        <w:ind w:left="1440"/>
+      </w:pPr>
+      <w:r>
+        <w:t>Descrizione</w:t>
+      </w:r>
+      <w:r>
+        <w:t xml:space="preserve">: </w:t>
+      </w:r>
+      <w:r>
+        <w:t xml:space="preserve">La melodia che esce da questo registratore non la sopporto. Mi terrorizza, non la voglio sentire più! Penso di aver sentito questa canzone e per la paura ho fatto male a qualcuno. </w:t>
+      </w:r>
+    </w:p>
+    <w:p>
+      <w:pPr>
+        <w:pStyle w:val="Paragrafoelenco"/>
+        <w:ind w:left="1440"/>
+      </w:pPr>
+      <w:r>
+        <w:t>(usato per spiegare che Ed ha picchiato qualcuno)</w:t>
+      </w:r>
+    </w:p>
+    <w:p>
+      <w:pPr>
+        <w:pStyle w:val="Paragrafoelenco"/>
+        <w:ind w:left="1440"/>
+      </w:pPr>
     </w:p>
     <w:p>
       <w:pPr>
@@ -7304,6 +7486,7 @@
           <w:b/>
           <w:bCs/>
         </w:rPr>
+        <w:lastRenderedPageBreak/>
         <w:t>Scatto oscuro</w:t>
       </w:r>
       <w:r>
@@ -7562,7 +7745,6 @@
         </w:numPr>
       </w:pPr>
       <w:r>
-        <w:lastRenderedPageBreak/>
         <w:t xml:space="preserve">incontrerà per la prima volta l’uomo elegante, nemico che ricorrerà costantemente nel gioco. </w:t>
       </w:r>
     </w:p>
@@ -7677,17 +7859,7 @@
           <w:iCs/>
           <w:color w:val="FF0000"/>
         </w:rPr>
-        <w:t xml:space="preserve"> bene:</w:t>
-      </w:r>
-      <w:r>
-        <w:rPr>
-          <w:b/>
-          <w:bCs/>
-          <w:i/>
-          <w:iCs/>
-          <w:color w:val="FF0000"/>
-        </w:rPr>
-        <w:t xml:space="preserve"> </w:t>
+        <w:t xml:space="preserve"> bene: </w:t>
       </w:r>
       <w:r>
         <w:rPr>
@@ -7763,7 +7935,11 @@
         <w:t xml:space="preserve">è la prima stanza in cui il protagonista entra. Non appena aperta la porta, ci si ritrova di fronte a una lunghissima scalinata discendente. </w:t>
       </w:r>
       <w:r>
-        <w:t>Una volta giunti sul fondo, l’area si presenta come buia e fredda, caratterizzata da un enorme lago ghiacciato</w:t>
+        <w:t xml:space="preserve">Una volta giunti sul fondo, l’area si presenta come buia e fredda, </w:t>
+      </w:r>
+      <w:r>
+        <w:lastRenderedPageBreak/>
+        <w:t>caratterizzata da un enorme lago ghiacciato</w:t>
       </w:r>
       <w:r>
         <w:t>, dal cui fondo viene emanata una strana luce</w:t>
@@ -7938,7 +8114,6 @@
           <w:b/>
           <w:bCs/>
         </w:rPr>
-        <w:lastRenderedPageBreak/>
         <w:t>Requisiti di accesso</w:t>
       </w:r>
       <w:r>
@@ -8157,7 +8332,11 @@
         <w:t xml:space="preserve">. </w:t>
       </w:r>
       <w:r>
-        <w:t xml:space="preserve">Risolto un puzzle la stanza cambierà aspetto e forma, introducendo nuovi enigmi finché il protagonista non riuscirà ad uscire dal livello. </w:t>
+        <w:t xml:space="preserve">Risolto un </w:t>
+      </w:r>
+      <w:r>
+        <w:lastRenderedPageBreak/>
+        <w:t xml:space="preserve">puzzle la stanza cambierà aspetto e forma, introducendo nuovi enigmi finché il protagonista non riuscirà ad uscire dal livello. </w:t>
       </w:r>
     </w:p>
     <w:p>
@@ -8494,7 +8673,6 @@
           <w:b/>
           <w:bCs/>
         </w:rPr>
-        <w:lastRenderedPageBreak/>
         <w:t>Crawler</w:t>
       </w:r>
       <w:r>
@@ -8789,6 +8967,7 @@
           <w:b/>
           <w:bCs/>
         </w:rPr>
+        <w:lastRenderedPageBreak/>
         <w:t>Ricordo sbloccato</w:t>
       </w:r>
       <w:r>
@@ -9029,11 +9208,7 @@
         <w:t>A Christmas Carol</w:t>
       </w:r>
       <w:r>
-        <w:t xml:space="preserve">”. La testa del passato sarà una fiammella, magari con il collo che ricordi la colonna di una candela; la testa del presente sarà quella di un uomo adulto e barbuto, dall’aura divina (simile agli </w:t>
-      </w:r>
-      <w:r>
-        <w:lastRenderedPageBreak/>
-        <w:t>dei greci); la testa del futuro corrisponderà alla rappresentazione classica della morte.</w:t>
+        <w:t>”. La testa del passato sarà una fiammella, magari con il collo che ricordi la colonna di una candela; la testa del presente sarà quella di un uomo adulto e barbuto, dall’aura divina (simile agli dei greci); la testa del futuro corrisponderà alla rappresentazione classica della morte.</w:t>
       </w:r>
       <w:r>
         <w:t xml:space="preserve"> </w:t>
@@ -9249,7 +9424,16 @@
           <w:iCs/>
           <w:color w:val="000000" w:themeColor="text1"/>
         </w:rPr>
-        <w:t>La progressione di gioco varia all’interno della demo; il giocatore all’inizio del gioco si ritroverà all’interno del corridoio, e verrà istruito dalla guida sulle varie azioni che può compiere; successivamente attraverserà direttamente la porta che conduce al mondo degli insetti, possedendo già alcune abilità e oggetti, presenti a titolo dimostrativo.</w:t>
+        <w:t xml:space="preserve">La progressione di gioco varia all’interno della demo; il giocatore all’inizio del gioco si ritroverà all’interno del corridoio, e verrà istruito dalla guida sulle varie azioni che </w:t>
+      </w:r>
+      <w:r>
+        <w:rPr>
+          <w:i/>
+          <w:iCs/>
+          <w:color w:val="000000" w:themeColor="text1"/>
+        </w:rPr>
+        <w:lastRenderedPageBreak/>
+        <w:t>può compiere; successivamente attraverserà direttamente la porta che conduce al mondo degli insetti, possedendo già alcune abilità e oggetti, presenti a titolo dimostrativo.</w:t>
       </w:r>
     </w:p>
     <w:p>
@@ -9459,7 +9643,6 @@
           <w:bCs/>
           <w:iCs/>
         </w:rPr>
-        <w:lastRenderedPageBreak/>
         <w:t>Edward Scar</w:t>
       </w:r>
     </w:p>
@@ -9786,33 +9969,33 @@
           <w:b/>
           <w:bCs/>
         </w:rPr>
+        <w:t>Will Scar</w:t>
+      </w:r>
+    </w:p>
+    <w:p>
+      <w:pPr>
+        <w:rPr>
+          <w:b/>
+          <w:bCs/>
+        </w:rPr>
+      </w:pPr>
+    </w:p>
+    <w:p>
+      <w:pPr>
+        <w:rPr>
+          <w:b/>
+          <w:bCs/>
+        </w:rPr>
+      </w:pPr>
+    </w:p>
+    <w:p>
+      <w:r>
+        <w:rPr>
+          <w:b/>
+          <w:bCs/>
+          <w:noProof/>
+        </w:rPr>
         <w:lastRenderedPageBreak/>
-        <w:t>Will Scar</w:t>
-      </w:r>
-    </w:p>
-    <w:p>
-      <w:pPr>
-        <w:rPr>
-          <w:b/>
-          <w:bCs/>
-        </w:rPr>
-      </w:pPr>
-    </w:p>
-    <w:p>
-      <w:pPr>
-        <w:rPr>
-          <w:b/>
-          <w:bCs/>
-        </w:rPr>
-      </w:pPr>
-    </w:p>
-    <w:p>
-      <w:r>
-        <w:rPr>
-          <w:b/>
-          <w:bCs/>
-          <w:noProof/>
-        </w:rPr>
         <w:drawing>
           <wp:anchor distT="0" distB="0" distL="114300" distR="114300" simplePos="0" relativeHeight="251659264" behindDoc="0" locked="0" layoutInCell="1" allowOverlap="1" wp14:anchorId="7C25F1EA" wp14:editId="061598AE">
             <wp:simplePos x="0" y="0"/>
@@ -10328,16 +10511,7 @@
     </w:p>
     <w:p>
       <w:r>
-        <w:t>-</w:t>
-      </w:r>
-      <w:r>
-        <w:t>concept precedent</w:t>
-      </w:r>
-      <w:r>
-        <w:t>e</w:t>
-      </w:r>
-      <w:r>
-        <w:t xml:space="preserve"> alla realizzazione finale dello sprite:</w:t>
+        <w:t>-concept precedente alla realizzazione finale dello sprite:</w:t>
       </w:r>
       <w:r>
         <w:br/>
@@ -10707,10 +10881,7 @@
     </w:p>
     <w:p>
       <w:r>
-        <w:t>-</w:t>
-      </w:r>
-      <w:r>
-        <w:t>concept precedente alla realizzazione finale dello sprite:</w:t>
+        <w:t>-concept precedente alla realizzazione finale dello sprite:</w:t>
       </w:r>
     </w:p>
     <w:p/>
@@ -11524,6 +11695,119 @@
     </w:lvl>
   </w:abstractNum>
   <w:abstractNum w:abstractNumId="3" w15:restartNumberingAfterBreak="0">
+    <w:nsid w:val="075F0AB5"/>
+    <w:multiLevelType w:val="hybridMultilevel"/>
+    <w:tmpl w:val="F594D4DC"/>
+    <w:lvl w:ilvl="0" w:tplc="04100001">
+      <w:start w:val="1"/>
+      <w:numFmt w:val="bullet"/>
+      <w:lvlText w:val=""/>
+      <w:lvlJc w:val="left"/>
+      <w:pPr>
+        <w:ind w:left="720" w:hanging="360"/>
+      </w:pPr>
+      <w:rPr>
+        <w:rFonts w:ascii="Symbol" w:hAnsi="Symbol" w:hint="default"/>
+      </w:rPr>
+    </w:lvl>
+    <w:lvl w:ilvl="1" w:tplc="04100003">
+      <w:start w:val="1"/>
+      <w:numFmt w:val="bullet"/>
+      <w:lvlText w:val="o"/>
+      <w:lvlJc w:val="left"/>
+      <w:pPr>
+        <w:ind w:left="1440" w:hanging="360"/>
+      </w:pPr>
+      <w:rPr>
+        <w:rFonts w:ascii="Courier New" w:hAnsi="Courier New" w:cs="Courier New" w:hint="default"/>
+      </w:rPr>
+    </w:lvl>
+    <w:lvl w:ilvl="2" w:tplc="04100005" w:tentative="1">
+      <w:start w:val="1"/>
+      <w:numFmt w:val="bullet"/>
+      <w:lvlText w:val=""/>
+      <w:lvlJc w:val="left"/>
+      <w:pPr>
+        <w:ind w:left="2160" w:hanging="360"/>
+      </w:pPr>
+      <w:rPr>
+        <w:rFonts w:ascii="Wingdings" w:hAnsi="Wingdings" w:hint="default"/>
+      </w:rPr>
+    </w:lvl>
+    <w:lvl w:ilvl="3" w:tplc="04100001" w:tentative="1">
+      <w:start w:val="1"/>
+      <w:numFmt w:val="bullet"/>
+      <w:lvlText w:val=""/>
+      <w:lvlJc w:val="left"/>
+      <w:pPr>
+        <w:ind w:left="2880" w:hanging="360"/>
+      </w:pPr>
+      <w:rPr>
+        <w:rFonts w:ascii="Symbol" w:hAnsi="Symbol" w:hint="default"/>
+      </w:rPr>
+    </w:lvl>
+    <w:lvl w:ilvl="4" w:tplc="04100003" w:tentative="1">
+      <w:start w:val="1"/>
+      <w:numFmt w:val="bullet"/>
+      <w:lvlText w:val="o"/>
+      <w:lvlJc w:val="left"/>
+      <w:pPr>
+        <w:ind w:left="3600" w:hanging="360"/>
+      </w:pPr>
+      <w:rPr>
+        <w:rFonts w:ascii="Courier New" w:hAnsi="Courier New" w:cs="Courier New" w:hint="default"/>
+      </w:rPr>
+    </w:lvl>
+    <w:lvl w:ilvl="5" w:tplc="04100005" w:tentative="1">
+      <w:start w:val="1"/>
+      <w:numFmt w:val="bullet"/>
+      <w:lvlText w:val=""/>
+      <w:lvlJc w:val="left"/>
+      <w:pPr>
+        <w:ind w:left="4320" w:hanging="360"/>
+      </w:pPr>
+      <w:rPr>
+        <w:rFonts w:ascii="Wingdings" w:hAnsi="Wingdings" w:hint="default"/>
+      </w:rPr>
+    </w:lvl>
+    <w:lvl w:ilvl="6" w:tplc="04100001" w:tentative="1">
+      <w:start w:val="1"/>
+      <w:numFmt w:val="bullet"/>
+      <w:lvlText w:val=""/>
+      <w:lvlJc w:val="left"/>
+      <w:pPr>
+        <w:ind w:left="5040" w:hanging="360"/>
+      </w:pPr>
+      <w:rPr>
+        <w:rFonts w:ascii="Symbol" w:hAnsi="Symbol" w:hint="default"/>
+      </w:rPr>
+    </w:lvl>
+    <w:lvl w:ilvl="7" w:tplc="04100003" w:tentative="1">
+      <w:start w:val="1"/>
+      <w:numFmt w:val="bullet"/>
+      <w:lvlText w:val="o"/>
+      <w:lvlJc w:val="left"/>
+      <w:pPr>
+        <w:ind w:left="5760" w:hanging="360"/>
+      </w:pPr>
+      <w:rPr>
+        <w:rFonts w:ascii="Courier New" w:hAnsi="Courier New" w:cs="Courier New" w:hint="default"/>
+      </w:rPr>
+    </w:lvl>
+    <w:lvl w:ilvl="8" w:tplc="04100005" w:tentative="1">
+      <w:start w:val="1"/>
+      <w:numFmt w:val="bullet"/>
+      <w:lvlText w:val=""/>
+      <w:lvlJc w:val="left"/>
+      <w:pPr>
+        <w:ind w:left="6480" w:hanging="360"/>
+      </w:pPr>
+      <w:rPr>
+        <w:rFonts w:ascii="Wingdings" w:hAnsi="Wingdings" w:hint="default"/>
+      </w:rPr>
+    </w:lvl>
+  </w:abstractNum>
+  <w:abstractNum w:abstractNumId="4" w15:restartNumberingAfterBreak="0">
     <w:nsid w:val="082C29DB"/>
     <w:multiLevelType w:val="hybridMultilevel"/>
     <w:tmpl w:val="F91A1726"/>
@@ -11636,7 +11920,7 @@
       </w:rPr>
     </w:lvl>
   </w:abstractNum>
-  <w:abstractNum w:abstractNumId="4" w15:restartNumberingAfterBreak="0">
+  <w:abstractNum w:abstractNumId="5" w15:restartNumberingAfterBreak="0">
     <w:nsid w:val="08ED1034"/>
     <w:multiLevelType w:val="hybridMultilevel"/>
     <w:tmpl w:val="9690BEFA"/>
@@ -11749,7 +12033,7 @@
       </w:rPr>
     </w:lvl>
   </w:abstractNum>
-  <w:abstractNum w:abstractNumId="5" w15:restartNumberingAfterBreak="0">
+  <w:abstractNum w:abstractNumId="6" w15:restartNumberingAfterBreak="0">
     <w:nsid w:val="0A34276F"/>
     <w:multiLevelType w:val="hybridMultilevel"/>
     <w:tmpl w:val="90EE7F72"/>
@@ -11863,7 +12147,7 @@
       </w:rPr>
     </w:lvl>
   </w:abstractNum>
-  <w:abstractNum w:abstractNumId="6" w15:restartNumberingAfterBreak="0">
+  <w:abstractNum w:abstractNumId="7" w15:restartNumberingAfterBreak="0">
     <w:nsid w:val="0CC87A77"/>
     <w:multiLevelType w:val="hybridMultilevel"/>
     <w:tmpl w:val="06424C3C"/>
@@ -11976,7 +12260,7 @@
       </w:rPr>
     </w:lvl>
   </w:abstractNum>
-  <w:abstractNum w:abstractNumId="7" w15:restartNumberingAfterBreak="0">
+  <w:abstractNum w:abstractNumId="8" w15:restartNumberingAfterBreak="0">
     <w:nsid w:val="0F7067CC"/>
     <w:multiLevelType w:val="hybridMultilevel"/>
     <w:tmpl w:val="331E4FA0"/>
@@ -12089,7 +12373,120 @@
       </w:rPr>
     </w:lvl>
   </w:abstractNum>
-  <w:abstractNum w:abstractNumId="8" w15:restartNumberingAfterBreak="0">
+  <w:abstractNum w:abstractNumId="9" w15:restartNumberingAfterBreak="0">
+    <w:nsid w:val="1A821379"/>
+    <w:multiLevelType w:val="hybridMultilevel"/>
+    <w:tmpl w:val="83C487AE"/>
+    <w:lvl w:ilvl="0" w:tplc="04100001">
+      <w:start w:val="1"/>
+      <w:numFmt w:val="bullet"/>
+      <w:lvlText w:val=""/>
+      <w:lvlJc w:val="left"/>
+      <w:pPr>
+        <w:ind w:left="720" w:hanging="360"/>
+      </w:pPr>
+      <w:rPr>
+        <w:rFonts w:ascii="Symbol" w:hAnsi="Symbol" w:hint="default"/>
+      </w:rPr>
+    </w:lvl>
+    <w:lvl w:ilvl="1" w:tplc="04100003">
+      <w:start w:val="1"/>
+      <w:numFmt w:val="bullet"/>
+      <w:lvlText w:val="o"/>
+      <w:lvlJc w:val="left"/>
+      <w:pPr>
+        <w:ind w:left="1440" w:hanging="360"/>
+      </w:pPr>
+      <w:rPr>
+        <w:rFonts w:ascii="Courier New" w:hAnsi="Courier New" w:cs="Courier New" w:hint="default"/>
+      </w:rPr>
+    </w:lvl>
+    <w:lvl w:ilvl="2" w:tplc="04100005" w:tentative="1">
+      <w:start w:val="1"/>
+      <w:numFmt w:val="bullet"/>
+      <w:lvlText w:val=""/>
+      <w:lvlJc w:val="left"/>
+      <w:pPr>
+        <w:ind w:left="2160" w:hanging="360"/>
+      </w:pPr>
+      <w:rPr>
+        <w:rFonts w:ascii="Wingdings" w:hAnsi="Wingdings" w:hint="default"/>
+      </w:rPr>
+    </w:lvl>
+    <w:lvl w:ilvl="3" w:tplc="04100001" w:tentative="1">
+      <w:start w:val="1"/>
+      <w:numFmt w:val="bullet"/>
+      <w:lvlText w:val=""/>
+      <w:lvlJc w:val="left"/>
+      <w:pPr>
+        <w:ind w:left="2880" w:hanging="360"/>
+      </w:pPr>
+      <w:rPr>
+        <w:rFonts w:ascii="Symbol" w:hAnsi="Symbol" w:hint="default"/>
+      </w:rPr>
+    </w:lvl>
+    <w:lvl w:ilvl="4" w:tplc="04100003" w:tentative="1">
+      <w:start w:val="1"/>
+      <w:numFmt w:val="bullet"/>
+      <w:lvlText w:val="o"/>
+      <w:lvlJc w:val="left"/>
+      <w:pPr>
+        <w:ind w:left="3600" w:hanging="360"/>
+      </w:pPr>
+      <w:rPr>
+        <w:rFonts w:ascii="Courier New" w:hAnsi="Courier New" w:cs="Courier New" w:hint="default"/>
+      </w:rPr>
+    </w:lvl>
+    <w:lvl w:ilvl="5" w:tplc="04100005" w:tentative="1">
+      <w:start w:val="1"/>
+      <w:numFmt w:val="bullet"/>
+      <w:lvlText w:val=""/>
+      <w:lvlJc w:val="left"/>
+      <w:pPr>
+        <w:ind w:left="4320" w:hanging="360"/>
+      </w:pPr>
+      <w:rPr>
+        <w:rFonts w:ascii="Wingdings" w:hAnsi="Wingdings" w:hint="default"/>
+      </w:rPr>
+    </w:lvl>
+    <w:lvl w:ilvl="6" w:tplc="04100001" w:tentative="1">
+      <w:start w:val="1"/>
+      <w:numFmt w:val="bullet"/>
+      <w:lvlText w:val=""/>
+      <w:lvlJc w:val="left"/>
+      <w:pPr>
+        <w:ind w:left="5040" w:hanging="360"/>
+      </w:pPr>
+      <w:rPr>
+        <w:rFonts w:ascii="Symbol" w:hAnsi="Symbol" w:hint="default"/>
+      </w:rPr>
+    </w:lvl>
+    <w:lvl w:ilvl="7" w:tplc="04100003" w:tentative="1">
+      <w:start w:val="1"/>
+      <w:numFmt w:val="bullet"/>
+      <w:lvlText w:val="o"/>
+      <w:lvlJc w:val="left"/>
+      <w:pPr>
+        <w:ind w:left="5760" w:hanging="360"/>
+      </w:pPr>
+      <w:rPr>
+        <w:rFonts w:ascii="Courier New" w:hAnsi="Courier New" w:cs="Courier New" w:hint="default"/>
+      </w:rPr>
+    </w:lvl>
+    <w:lvl w:ilvl="8" w:tplc="04100005" w:tentative="1">
+      <w:start w:val="1"/>
+      <w:numFmt w:val="bullet"/>
+      <w:lvlText w:val=""/>
+      <w:lvlJc w:val="left"/>
+      <w:pPr>
+        <w:ind w:left="6480" w:hanging="360"/>
+      </w:pPr>
+      <w:rPr>
+        <w:rFonts w:ascii="Wingdings" w:hAnsi="Wingdings" w:hint="default"/>
+      </w:rPr>
+    </w:lvl>
+  </w:abstractNum>
+  <w:abstractNum w:abstractNumId="10" w15:restartNumberingAfterBreak="0">
     <w:nsid w:val="1D3114B6"/>
     <w:multiLevelType w:val="hybridMultilevel"/>
     <w:tmpl w:val="69184EDC"/>
@@ -12202,7 +12599,7 @@
       </w:rPr>
     </w:lvl>
   </w:abstractNum>
-  <w:abstractNum w:abstractNumId="9" w15:restartNumberingAfterBreak="0">
+  <w:abstractNum w:abstractNumId="11" w15:restartNumberingAfterBreak="0">
     <w:nsid w:val="23F81587"/>
     <w:multiLevelType w:val="hybridMultilevel"/>
     <w:tmpl w:val="1B865700"/>
@@ -12315,7 +12712,120 @@
       </w:rPr>
     </w:lvl>
   </w:abstractNum>
-  <w:abstractNum w:abstractNumId="10" w15:restartNumberingAfterBreak="0">
+  <w:abstractNum w:abstractNumId="12" w15:restartNumberingAfterBreak="0">
+    <w:nsid w:val="28521D5B"/>
+    <w:multiLevelType w:val="hybridMultilevel"/>
+    <w:tmpl w:val="A1C8E060"/>
+    <w:lvl w:ilvl="0" w:tplc="04100001">
+      <w:start w:val="1"/>
+      <w:numFmt w:val="bullet"/>
+      <w:lvlText w:val=""/>
+      <w:lvlJc w:val="left"/>
+      <w:pPr>
+        <w:ind w:left="2160" w:hanging="360"/>
+      </w:pPr>
+      <w:rPr>
+        <w:rFonts w:ascii="Symbol" w:hAnsi="Symbol" w:hint="default"/>
+      </w:rPr>
+    </w:lvl>
+    <w:lvl w:ilvl="1" w:tplc="04100003">
+      <w:start w:val="1"/>
+      <w:numFmt w:val="bullet"/>
+      <w:lvlText w:val="o"/>
+      <w:lvlJc w:val="left"/>
+      <w:pPr>
+        <w:ind w:left="2880" w:hanging="360"/>
+      </w:pPr>
+      <w:rPr>
+        <w:rFonts w:ascii="Courier New" w:hAnsi="Courier New" w:cs="Courier New" w:hint="default"/>
+      </w:rPr>
+    </w:lvl>
+    <w:lvl w:ilvl="2" w:tplc="04100005" w:tentative="1">
+      <w:start w:val="1"/>
+      <w:numFmt w:val="bullet"/>
+      <w:lvlText w:val=""/>
+      <w:lvlJc w:val="left"/>
+      <w:pPr>
+        <w:ind w:left="3600" w:hanging="360"/>
+      </w:pPr>
+      <w:rPr>
+        <w:rFonts w:ascii="Wingdings" w:hAnsi="Wingdings" w:hint="default"/>
+      </w:rPr>
+    </w:lvl>
+    <w:lvl w:ilvl="3" w:tplc="04100001" w:tentative="1">
+      <w:start w:val="1"/>
+      <w:numFmt w:val="bullet"/>
+      <w:lvlText w:val=""/>
+      <w:lvlJc w:val="left"/>
+      <w:pPr>
+        <w:ind w:left="4320" w:hanging="360"/>
+      </w:pPr>
+      <w:rPr>
+        <w:rFonts w:ascii="Symbol" w:hAnsi="Symbol" w:hint="default"/>
+      </w:rPr>
+    </w:lvl>
+    <w:lvl w:ilvl="4" w:tplc="04100003" w:tentative="1">
+      <w:start w:val="1"/>
+      <w:numFmt w:val="bullet"/>
+      <w:lvlText w:val="o"/>
+      <w:lvlJc w:val="left"/>
+      <w:pPr>
+        <w:ind w:left="5040" w:hanging="360"/>
+      </w:pPr>
+      <w:rPr>
+        <w:rFonts w:ascii="Courier New" w:hAnsi="Courier New" w:cs="Courier New" w:hint="default"/>
+      </w:rPr>
+    </w:lvl>
+    <w:lvl w:ilvl="5" w:tplc="04100005" w:tentative="1">
+      <w:start w:val="1"/>
+      <w:numFmt w:val="bullet"/>
+      <w:lvlText w:val=""/>
+      <w:lvlJc w:val="left"/>
+      <w:pPr>
+        <w:ind w:left="5760" w:hanging="360"/>
+      </w:pPr>
+      <w:rPr>
+        <w:rFonts w:ascii="Wingdings" w:hAnsi="Wingdings" w:hint="default"/>
+      </w:rPr>
+    </w:lvl>
+    <w:lvl w:ilvl="6" w:tplc="04100001" w:tentative="1">
+      <w:start w:val="1"/>
+      <w:numFmt w:val="bullet"/>
+      <w:lvlText w:val=""/>
+      <w:lvlJc w:val="left"/>
+      <w:pPr>
+        <w:ind w:left="6480" w:hanging="360"/>
+      </w:pPr>
+      <w:rPr>
+        <w:rFonts w:ascii="Symbol" w:hAnsi="Symbol" w:hint="default"/>
+      </w:rPr>
+    </w:lvl>
+    <w:lvl w:ilvl="7" w:tplc="04100003" w:tentative="1">
+      <w:start w:val="1"/>
+      <w:numFmt w:val="bullet"/>
+      <w:lvlText w:val="o"/>
+      <w:lvlJc w:val="left"/>
+      <w:pPr>
+        <w:ind w:left="7200" w:hanging="360"/>
+      </w:pPr>
+      <w:rPr>
+        <w:rFonts w:ascii="Courier New" w:hAnsi="Courier New" w:cs="Courier New" w:hint="default"/>
+      </w:rPr>
+    </w:lvl>
+    <w:lvl w:ilvl="8" w:tplc="04100005" w:tentative="1">
+      <w:start w:val="1"/>
+      <w:numFmt w:val="bullet"/>
+      <w:lvlText w:val=""/>
+      <w:lvlJc w:val="left"/>
+      <w:pPr>
+        <w:ind w:left="7920" w:hanging="360"/>
+      </w:pPr>
+      <w:rPr>
+        <w:rFonts w:ascii="Wingdings" w:hAnsi="Wingdings" w:hint="default"/>
+      </w:rPr>
+    </w:lvl>
+  </w:abstractNum>
+  <w:abstractNum w:abstractNumId="13" w15:restartNumberingAfterBreak="0">
     <w:nsid w:val="2D530DCF"/>
     <w:multiLevelType w:val="hybridMultilevel"/>
     <w:tmpl w:val="F8BE234C"/>
@@ -12429,7 +12939,7 @@
       </w:rPr>
     </w:lvl>
   </w:abstractNum>
-  <w:abstractNum w:abstractNumId="11" w15:restartNumberingAfterBreak="0">
+  <w:abstractNum w:abstractNumId="14" w15:restartNumberingAfterBreak="0">
     <w:nsid w:val="3D1935E8"/>
     <w:multiLevelType w:val="hybridMultilevel"/>
     <w:tmpl w:val="5590E6D0"/>
@@ -12542,7 +13052,7 @@
       </w:rPr>
     </w:lvl>
   </w:abstractNum>
-  <w:abstractNum w:abstractNumId="12" w15:restartNumberingAfterBreak="0">
+  <w:abstractNum w:abstractNumId="15" w15:restartNumberingAfterBreak="0">
     <w:nsid w:val="449557E8"/>
     <w:multiLevelType w:val="hybridMultilevel"/>
     <w:tmpl w:val="3A6E1D40"/>
@@ -12654,7 +13164,120 @@
       </w:rPr>
     </w:lvl>
   </w:abstractNum>
-  <w:abstractNum w:abstractNumId="13" w15:restartNumberingAfterBreak="0">
+  <w:abstractNum w:abstractNumId="16" w15:restartNumberingAfterBreak="0">
+    <w:nsid w:val="47570912"/>
+    <w:multiLevelType w:val="hybridMultilevel"/>
+    <w:tmpl w:val="4A90CEA6"/>
+    <w:lvl w:ilvl="0" w:tplc="04100001">
+      <w:start w:val="1"/>
+      <w:numFmt w:val="bullet"/>
+      <w:lvlText w:val=""/>
+      <w:lvlJc w:val="left"/>
+      <w:pPr>
+        <w:ind w:left="720" w:hanging="360"/>
+      </w:pPr>
+      <w:rPr>
+        <w:rFonts w:ascii="Symbol" w:hAnsi="Symbol" w:hint="default"/>
+      </w:rPr>
+    </w:lvl>
+    <w:lvl w:ilvl="1" w:tplc="04100003">
+      <w:start w:val="1"/>
+      <w:numFmt w:val="bullet"/>
+      <w:lvlText w:val="o"/>
+      <w:lvlJc w:val="left"/>
+      <w:pPr>
+        <w:ind w:left="1440" w:hanging="360"/>
+      </w:pPr>
+      <w:rPr>
+        <w:rFonts w:ascii="Courier New" w:hAnsi="Courier New" w:cs="Courier New" w:hint="default"/>
+      </w:rPr>
+    </w:lvl>
+    <w:lvl w:ilvl="2" w:tplc="04100005" w:tentative="1">
+      <w:start w:val="1"/>
+      <w:numFmt w:val="bullet"/>
+      <w:lvlText w:val=""/>
+      <w:lvlJc w:val="left"/>
+      <w:pPr>
+        <w:ind w:left="2160" w:hanging="360"/>
+      </w:pPr>
+      <w:rPr>
+        <w:rFonts w:ascii="Wingdings" w:hAnsi="Wingdings" w:hint="default"/>
+      </w:rPr>
+    </w:lvl>
+    <w:lvl w:ilvl="3" w:tplc="04100001" w:tentative="1">
+      <w:start w:val="1"/>
+      <w:numFmt w:val="bullet"/>
+      <w:lvlText w:val=""/>
+      <w:lvlJc w:val="left"/>
+      <w:pPr>
+        <w:ind w:left="2880" w:hanging="360"/>
+      </w:pPr>
+      <w:rPr>
+        <w:rFonts w:ascii="Symbol" w:hAnsi="Symbol" w:hint="default"/>
+      </w:rPr>
+    </w:lvl>
+    <w:lvl w:ilvl="4" w:tplc="04100003" w:tentative="1">
+      <w:start w:val="1"/>
+      <w:numFmt w:val="bullet"/>
+      <w:lvlText w:val="o"/>
+      <w:lvlJc w:val="left"/>
+      <w:pPr>
+        <w:ind w:left="3600" w:hanging="360"/>
+      </w:pPr>
+      <w:rPr>
+        <w:rFonts w:ascii="Courier New" w:hAnsi="Courier New" w:cs="Courier New" w:hint="default"/>
+      </w:rPr>
+    </w:lvl>
+    <w:lvl w:ilvl="5" w:tplc="04100005" w:tentative="1">
+      <w:start w:val="1"/>
+      <w:numFmt w:val="bullet"/>
+      <w:lvlText w:val=""/>
+      <w:lvlJc w:val="left"/>
+      <w:pPr>
+        <w:ind w:left="4320" w:hanging="360"/>
+      </w:pPr>
+      <w:rPr>
+        <w:rFonts w:ascii="Wingdings" w:hAnsi="Wingdings" w:hint="default"/>
+      </w:rPr>
+    </w:lvl>
+    <w:lvl w:ilvl="6" w:tplc="04100001" w:tentative="1">
+      <w:start w:val="1"/>
+      <w:numFmt w:val="bullet"/>
+      <w:lvlText w:val=""/>
+      <w:lvlJc w:val="left"/>
+      <w:pPr>
+        <w:ind w:left="5040" w:hanging="360"/>
+      </w:pPr>
+      <w:rPr>
+        <w:rFonts w:ascii="Symbol" w:hAnsi="Symbol" w:hint="default"/>
+      </w:rPr>
+    </w:lvl>
+    <w:lvl w:ilvl="7" w:tplc="04100003" w:tentative="1">
+      <w:start w:val="1"/>
+      <w:numFmt w:val="bullet"/>
+      <w:lvlText w:val="o"/>
+      <w:lvlJc w:val="left"/>
+      <w:pPr>
+        <w:ind w:left="5760" w:hanging="360"/>
+      </w:pPr>
+      <w:rPr>
+        <w:rFonts w:ascii="Courier New" w:hAnsi="Courier New" w:cs="Courier New" w:hint="default"/>
+      </w:rPr>
+    </w:lvl>
+    <w:lvl w:ilvl="8" w:tplc="04100005" w:tentative="1">
+      <w:start w:val="1"/>
+      <w:numFmt w:val="bullet"/>
+      <w:lvlText w:val=""/>
+      <w:lvlJc w:val="left"/>
+      <w:pPr>
+        <w:ind w:left="6480" w:hanging="360"/>
+      </w:pPr>
+      <w:rPr>
+        <w:rFonts w:ascii="Wingdings" w:hAnsi="Wingdings" w:hint="default"/>
+      </w:rPr>
+    </w:lvl>
+  </w:abstractNum>
+  <w:abstractNum w:abstractNumId="17" w15:restartNumberingAfterBreak="0">
     <w:nsid w:val="52926541"/>
     <w:multiLevelType w:val="hybridMultilevel"/>
     <w:tmpl w:val="60AADD24"/>
@@ -12767,7 +13390,7 @@
       </w:rPr>
     </w:lvl>
   </w:abstractNum>
-  <w:abstractNum w:abstractNumId="14" w15:restartNumberingAfterBreak="0">
+  <w:abstractNum w:abstractNumId="18" w15:restartNumberingAfterBreak="0">
     <w:nsid w:val="54B74114"/>
     <w:multiLevelType w:val="hybridMultilevel"/>
     <w:tmpl w:val="D7C4311C"/>
@@ -12853,7 +13476,7 @@
       </w:pPr>
     </w:lvl>
   </w:abstractNum>
-  <w:abstractNum w:abstractNumId="15" w15:restartNumberingAfterBreak="0">
+  <w:abstractNum w:abstractNumId="19" w15:restartNumberingAfterBreak="0">
     <w:nsid w:val="55BC57D8"/>
     <w:multiLevelType w:val="hybridMultilevel"/>
     <w:tmpl w:val="6B5AB7B2"/>
@@ -12966,7 +13589,7 @@
       </w:rPr>
     </w:lvl>
   </w:abstractNum>
-  <w:abstractNum w:abstractNumId="16" w15:restartNumberingAfterBreak="0">
+  <w:abstractNum w:abstractNumId="20" w15:restartNumberingAfterBreak="0">
     <w:nsid w:val="58E063F7"/>
     <w:multiLevelType w:val="hybridMultilevel"/>
     <w:tmpl w:val="9CF8775A"/>
@@ -13079,7 +13702,7 @@
       </w:rPr>
     </w:lvl>
   </w:abstractNum>
-  <w:abstractNum w:abstractNumId="17" w15:restartNumberingAfterBreak="0">
+  <w:abstractNum w:abstractNumId="21" w15:restartNumberingAfterBreak="0">
     <w:nsid w:val="5B9C4819"/>
     <w:multiLevelType w:val="hybridMultilevel"/>
     <w:tmpl w:val="4C2A761E"/>
@@ -13165,7 +13788,7 @@
       </w:pPr>
     </w:lvl>
   </w:abstractNum>
-  <w:abstractNum w:abstractNumId="18" w15:restartNumberingAfterBreak="0">
+  <w:abstractNum w:abstractNumId="22" w15:restartNumberingAfterBreak="0">
     <w:nsid w:val="5CB13D2D"/>
     <w:multiLevelType w:val="hybridMultilevel"/>
     <w:tmpl w:val="7C7AEFE8"/>
@@ -13278,7 +13901,120 @@
       </w:rPr>
     </w:lvl>
   </w:abstractNum>
-  <w:abstractNum w:abstractNumId="19" w15:restartNumberingAfterBreak="0">
+  <w:abstractNum w:abstractNumId="23" w15:restartNumberingAfterBreak="0">
+    <w:nsid w:val="6DC20B55"/>
+    <w:multiLevelType w:val="hybridMultilevel"/>
+    <w:tmpl w:val="DC5682DA"/>
+    <w:lvl w:ilvl="0" w:tplc="04100001">
+      <w:start w:val="1"/>
+      <w:numFmt w:val="bullet"/>
+      <w:lvlText w:val=""/>
+      <w:lvlJc w:val="left"/>
+      <w:pPr>
+        <w:ind w:left="720" w:hanging="360"/>
+      </w:pPr>
+      <w:rPr>
+        <w:rFonts w:ascii="Symbol" w:hAnsi="Symbol" w:hint="default"/>
+      </w:rPr>
+    </w:lvl>
+    <w:lvl w:ilvl="1" w:tplc="04100003">
+      <w:start w:val="1"/>
+      <w:numFmt w:val="bullet"/>
+      <w:lvlText w:val="o"/>
+      <w:lvlJc w:val="left"/>
+      <w:pPr>
+        <w:ind w:left="1440" w:hanging="360"/>
+      </w:pPr>
+      <w:rPr>
+        <w:rFonts w:ascii="Courier New" w:hAnsi="Courier New" w:cs="Courier New" w:hint="default"/>
+      </w:rPr>
+    </w:lvl>
+    <w:lvl w:ilvl="2" w:tplc="04100005" w:tentative="1">
+      <w:start w:val="1"/>
+      <w:numFmt w:val="bullet"/>
+      <w:lvlText w:val=""/>
+      <w:lvlJc w:val="left"/>
+      <w:pPr>
+        <w:ind w:left="2160" w:hanging="360"/>
+      </w:pPr>
+      <w:rPr>
+        <w:rFonts w:ascii="Wingdings" w:hAnsi="Wingdings" w:hint="default"/>
+      </w:rPr>
+    </w:lvl>
+    <w:lvl w:ilvl="3" w:tplc="04100001" w:tentative="1">
+      <w:start w:val="1"/>
+      <w:numFmt w:val="bullet"/>
+      <w:lvlText w:val=""/>
+      <w:lvlJc w:val="left"/>
+      <w:pPr>
+        <w:ind w:left="2880" w:hanging="360"/>
+      </w:pPr>
+      <w:rPr>
+        <w:rFonts w:ascii="Symbol" w:hAnsi="Symbol" w:hint="default"/>
+      </w:rPr>
+    </w:lvl>
+    <w:lvl w:ilvl="4" w:tplc="04100003" w:tentative="1">
+      <w:start w:val="1"/>
+      <w:numFmt w:val="bullet"/>
+      <w:lvlText w:val="o"/>
+      <w:lvlJc w:val="left"/>
+      <w:pPr>
+        <w:ind w:left="3600" w:hanging="360"/>
+      </w:pPr>
+      <w:rPr>
+        <w:rFonts w:ascii="Courier New" w:hAnsi="Courier New" w:cs="Courier New" w:hint="default"/>
+      </w:rPr>
+    </w:lvl>
+    <w:lvl w:ilvl="5" w:tplc="04100005" w:tentative="1">
+      <w:start w:val="1"/>
+      <w:numFmt w:val="bullet"/>
+      <w:lvlText w:val=""/>
+      <w:lvlJc w:val="left"/>
+      <w:pPr>
+        <w:ind w:left="4320" w:hanging="360"/>
+      </w:pPr>
+      <w:rPr>
+        <w:rFonts w:ascii="Wingdings" w:hAnsi="Wingdings" w:hint="default"/>
+      </w:rPr>
+    </w:lvl>
+    <w:lvl w:ilvl="6" w:tplc="04100001" w:tentative="1">
+      <w:start w:val="1"/>
+      <w:numFmt w:val="bullet"/>
+      <w:lvlText w:val=""/>
+      <w:lvlJc w:val="left"/>
+      <w:pPr>
+        <w:ind w:left="5040" w:hanging="360"/>
+      </w:pPr>
+      <w:rPr>
+        <w:rFonts w:ascii="Symbol" w:hAnsi="Symbol" w:hint="default"/>
+      </w:rPr>
+    </w:lvl>
+    <w:lvl w:ilvl="7" w:tplc="04100003" w:tentative="1">
+      <w:start w:val="1"/>
+      <w:numFmt w:val="bullet"/>
+      <w:lvlText w:val="o"/>
+      <w:lvlJc w:val="left"/>
+      <w:pPr>
+        <w:ind w:left="5760" w:hanging="360"/>
+      </w:pPr>
+      <w:rPr>
+        <w:rFonts w:ascii="Courier New" w:hAnsi="Courier New" w:cs="Courier New" w:hint="default"/>
+      </w:rPr>
+    </w:lvl>
+    <w:lvl w:ilvl="8" w:tplc="04100005" w:tentative="1">
+      <w:start w:val="1"/>
+      <w:numFmt w:val="bullet"/>
+      <w:lvlText w:val=""/>
+      <w:lvlJc w:val="left"/>
+      <w:pPr>
+        <w:ind w:left="6480" w:hanging="360"/>
+      </w:pPr>
+      <w:rPr>
+        <w:rFonts w:ascii="Wingdings" w:hAnsi="Wingdings" w:hint="default"/>
+      </w:rPr>
+    </w:lvl>
+  </w:abstractNum>
+  <w:abstractNum w:abstractNumId="24" w15:restartNumberingAfterBreak="0">
     <w:nsid w:val="72D2455F"/>
     <w:multiLevelType w:val="hybridMultilevel"/>
     <w:tmpl w:val="3468F4FC"/>
@@ -13391,7 +14127,7 @@
       </w:rPr>
     </w:lvl>
   </w:abstractNum>
-  <w:abstractNum w:abstractNumId="20" w15:restartNumberingAfterBreak="0">
+  <w:abstractNum w:abstractNumId="25" w15:restartNumberingAfterBreak="0">
     <w:nsid w:val="738D4BA4"/>
     <w:multiLevelType w:val="hybridMultilevel"/>
     <w:tmpl w:val="3F785392"/>
@@ -13508,64 +14244,79 @@
     <w:abstractNumId w:val="0"/>
   </w:num>
   <w:num w:numId="2" w16cid:durableId="1589389489">
+    <w:abstractNumId w:val="17"/>
+  </w:num>
+  <w:num w:numId="3" w16cid:durableId="209655750">
+    <w:abstractNumId w:val="14"/>
+  </w:num>
+  <w:num w:numId="4" w16cid:durableId="993996648">
+    <w:abstractNumId w:val="19"/>
+  </w:num>
+  <w:num w:numId="5" w16cid:durableId="291791451">
+    <w:abstractNumId w:val="6"/>
+  </w:num>
+  <w:num w:numId="6" w16cid:durableId="435563615">
+    <w:abstractNumId w:val="25"/>
+  </w:num>
+  <w:num w:numId="7" w16cid:durableId="590117813">
+    <w:abstractNumId w:val="10"/>
+  </w:num>
+  <w:num w:numId="8" w16cid:durableId="1244410575">
+    <w:abstractNumId w:val="22"/>
+  </w:num>
+  <w:num w:numId="9" w16cid:durableId="1522546879">
     <w:abstractNumId w:val="13"/>
   </w:num>
-  <w:num w:numId="3" w16cid:durableId="209655750">
-    <w:abstractNumId w:val="11"/>
-  </w:num>
-  <w:num w:numId="4" w16cid:durableId="993996648">
-    <w:abstractNumId w:val="15"/>
-  </w:num>
-  <w:num w:numId="5" w16cid:durableId="291791451">
-    <w:abstractNumId w:val="5"/>
-  </w:num>
-  <w:num w:numId="6" w16cid:durableId="435563615">
-    <w:abstractNumId w:val="20"/>
-  </w:num>
-  <w:num w:numId="7" w16cid:durableId="590117813">
-    <w:abstractNumId w:val="8"/>
-  </w:num>
-  <w:num w:numId="8" w16cid:durableId="1244410575">
-    <w:abstractNumId w:val="18"/>
-  </w:num>
-  <w:num w:numId="9" w16cid:durableId="1522546879">
-    <w:abstractNumId w:val="10"/>
-  </w:num>
   <w:num w:numId="10" w16cid:durableId="1307737311">
-    <w:abstractNumId w:val="17"/>
+    <w:abstractNumId w:val="21"/>
   </w:num>
   <w:num w:numId="11" w16cid:durableId="1050153493">
-    <w:abstractNumId w:val="19"/>
+    <w:abstractNumId w:val="24"/>
   </w:num>
   <w:num w:numId="12" w16cid:durableId="1470438644">
     <w:abstractNumId w:val="1"/>
   </w:num>
   <w:num w:numId="13" w16cid:durableId="418864759">
-    <w:abstractNumId w:val="14"/>
+    <w:abstractNumId w:val="18"/>
   </w:num>
   <w:num w:numId="14" w16cid:durableId="914047624">
-    <w:abstractNumId w:val="6"/>
+    <w:abstractNumId w:val="7"/>
   </w:num>
   <w:num w:numId="15" w16cid:durableId="118693115">
-    <w:abstractNumId w:val="4"/>
+    <w:abstractNumId w:val="5"/>
   </w:num>
   <w:num w:numId="16" w16cid:durableId="400716520">
     <w:abstractNumId w:val="2"/>
   </w:num>
   <w:num w:numId="17" w16cid:durableId="1342707906">
-    <w:abstractNumId w:val="7"/>
+    <w:abstractNumId w:val="8"/>
   </w:num>
   <w:num w:numId="18" w16cid:durableId="24642283">
-    <w:abstractNumId w:val="9"/>
+    <w:abstractNumId w:val="11"/>
   </w:num>
   <w:num w:numId="19" w16cid:durableId="175000402">
+    <w:abstractNumId w:val="20"/>
+  </w:num>
+  <w:num w:numId="20" w16cid:durableId="1907719446">
+    <w:abstractNumId w:val="4"/>
+  </w:num>
+  <w:num w:numId="21" w16cid:durableId="1431583287">
+    <w:abstractNumId w:val="15"/>
+  </w:num>
+  <w:num w:numId="22" w16cid:durableId="374887085">
+    <w:abstractNumId w:val="3"/>
+  </w:num>
+  <w:num w:numId="23" w16cid:durableId="1094126029">
+    <w:abstractNumId w:val="12"/>
+  </w:num>
+  <w:num w:numId="24" w16cid:durableId="814107044">
+    <w:abstractNumId w:val="23"/>
+  </w:num>
+  <w:num w:numId="25" w16cid:durableId="610480369">
     <w:abstractNumId w:val="16"/>
   </w:num>
-  <w:num w:numId="20" w16cid:durableId="1907719446">
-    <w:abstractNumId w:val="3"/>
-  </w:num>
-  <w:num w:numId="21" w16cid:durableId="1431583287">
-    <w:abstractNumId w:val="12"/>
+  <w:num w:numId="26" w16cid:durableId="265504866">
+    <w:abstractNumId w:val="9"/>
   </w:num>
 </w:numbering>
 </file>
@@ -14558,12 +15309,6 @@
 </file>
 
 <file path=customXml/item1.xml><?xml version="1.0" encoding="utf-8"?>
-<p:properties xmlns:p="http://schemas.microsoft.com/office/2006/metadata/properties" xmlns:xsi="http://www.w3.org/2001/XMLSchema-instance" xmlns:pc="http://schemas.microsoft.com/office/infopath/2007/PartnerControls">
-  <documentManagement/>
-</p:properties>
-</file>
-
-<file path=customXml/item2.xml><?xml version="1.0" encoding="utf-8"?>
 <ct:contentTypeSchema xmlns:ct="http://schemas.microsoft.com/office/2006/metadata/contentType" xmlns:ma="http://schemas.microsoft.com/office/2006/metadata/properties/metaAttributes" ct:_="" ma:_="" ma:contentTypeName="Documento" ma:contentTypeID="0x0101002ECFF1E9CB06084E8B9788813D5FC250" ma:contentTypeVersion="0" ma:contentTypeDescription="Creare un nuovo documento." ma:contentTypeScope="" ma:versionID="f698827b71b80ce9d0141cb5a13a59d4">
   <xsd:schema xmlns:xsd="http://www.w3.org/2001/XMLSchema" xmlns:xs="http://www.w3.org/2001/XMLSchema" xmlns:p="http://schemas.microsoft.com/office/2006/metadata/properties" targetNamespace="http://schemas.microsoft.com/office/2006/metadata/properties" ma:root="true" ma:fieldsID="afea9b2fbf922795d328deade55af85f">
     <xsd:element name="properties">
@@ -14677,11 +15422,13 @@
 </ct:contentTypeSchema>
 </file>
 
-<file path=customXml/item3.xml><?xml version="1.0" encoding="utf-8"?>
-<b:Sources xmlns:b="http://schemas.openxmlformats.org/officeDocument/2006/bibliography" xmlns="http://schemas.openxmlformats.org/officeDocument/2006/bibliography" SelectedStyle="\APASixthEditionOfficeOnline.xsl" StyleName="APA" Version="6"/>
+<file path=customXml/item2.xml><?xml version="1.0" encoding="utf-8"?>
+<p:properties xmlns:p="http://schemas.microsoft.com/office/2006/metadata/properties" xmlns:xsi="http://www.w3.org/2001/XMLSchema-instance" xmlns:pc="http://schemas.microsoft.com/office/infopath/2007/PartnerControls">
+  <documentManagement/>
+</p:properties>
 </file>
 
-<file path=customXml/item4.xml><?xml version="1.0" encoding="utf-8"?>
+<file path=customXml/item3.xml><?xml version="1.0" encoding="utf-8"?>
 <?mso-contentType ?>
 <FormTemplates xmlns="http://schemas.microsoft.com/sharepoint/v3/contenttype/forms">
   <Display>DocumentLibraryForm</Display>
@@ -14690,16 +15437,11 @@
 </FormTemplates>
 </file>
 
-<file path=customXml/itemProps1.xml><?xml version="1.0" encoding="utf-8"?>
-<ds:datastoreItem xmlns:ds="http://schemas.openxmlformats.org/officeDocument/2006/customXml" ds:itemID="{15116CA7-F7B2-47E6-AB99-B00B63240D3D}">
-  <ds:schemaRefs>
-    <ds:schemaRef ds:uri="http://schemas.microsoft.com/office/2006/metadata/properties"/>
-    <ds:schemaRef ds:uri="http://schemas.microsoft.com/office/infopath/2007/PartnerControls"/>
-  </ds:schemaRefs>
-</ds:datastoreItem>
+<file path=customXml/item4.xml><?xml version="1.0" encoding="utf-8"?>
+<b:Sources xmlns:b="http://schemas.openxmlformats.org/officeDocument/2006/bibliography" xmlns="http://schemas.openxmlformats.org/officeDocument/2006/bibliography" SelectedStyle="\APASixthEditionOfficeOnline.xsl" StyleName="APA" Version="6"/>
 </file>
 
-<file path=customXml/itemProps2.xml><?xml version="1.0" encoding="utf-8"?>
+<file path=customXml/itemProps1.xml><?xml version="1.0" encoding="utf-8"?>
 <ds:datastoreItem xmlns:ds="http://schemas.openxmlformats.org/officeDocument/2006/customXml" ds:itemID="{36C522B9-BDBF-41D7-B9B8-EF40D5E0A0B1}">
   <ds:schemaRefs>
     <ds:schemaRef ds:uri="http://schemas.microsoft.com/office/2006/metadata/contentType"/>
@@ -14715,18 +15457,27 @@
 </ds:datastoreItem>
 </file>
 
+<file path=customXml/itemProps2.xml><?xml version="1.0" encoding="utf-8"?>
+<ds:datastoreItem xmlns:ds="http://schemas.openxmlformats.org/officeDocument/2006/customXml" ds:itemID="{15116CA7-F7B2-47E6-AB99-B00B63240D3D}">
+  <ds:schemaRefs>
+    <ds:schemaRef ds:uri="http://schemas.microsoft.com/office/2006/metadata/properties"/>
+    <ds:schemaRef ds:uri="http://schemas.microsoft.com/office/infopath/2007/PartnerControls"/>
+  </ds:schemaRefs>
+</ds:datastoreItem>
+</file>
+
 <file path=customXml/itemProps3.xml><?xml version="1.0" encoding="utf-8"?>
+<ds:datastoreItem xmlns:ds="http://schemas.openxmlformats.org/officeDocument/2006/customXml" ds:itemID="{AF1B24F1-6B5E-442E-89C1-E85104C2DB8A}">
+  <ds:schemaRefs>
+    <ds:schemaRef ds:uri="http://schemas.microsoft.com/sharepoint/v3/contenttype/forms"/>
+  </ds:schemaRefs>
+</ds:datastoreItem>
+</file>
+
+<file path=customXml/itemProps4.xml><?xml version="1.0" encoding="utf-8"?>
 <ds:datastoreItem xmlns:ds="http://schemas.openxmlformats.org/officeDocument/2006/customXml" ds:itemID="{369DE039-43C6-446C-814A-9A66A2F61651}">
   <ds:schemaRefs>
     <ds:schemaRef ds:uri="http://schemas.openxmlformats.org/officeDocument/2006/bibliography"/>
   </ds:schemaRefs>
 </ds:datastoreItem>
-</file>
-
-<file path=customXml/itemProps4.xml><?xml version="1.0" encoding="utf-8"?>
-<ds:datastoreItem xmlns:ds="http://schemas.openxmlformats.org/officeDocument/2006/customXml" ds:itemID="{AF1B24F1-6B5E-442E-89C1-E85104C2DB8A}">
-  <ds:schemaRefs>
-    <ds:schemaRef ds:uri="http://schemas.microsoft.com/sharepoint/v3/contenttype/forms"/>
-  </ds:schemaRefs>
-</ds:datastoreItem>
 </file>
</xml_diff>

<commit_message>
updated paragrph of skills and consumables
</commit_message>
<xml_diff>
--- a/Game design document/Game Design Document RDYD.docx
+++ b/Game design document/Game Design Document RDYD.docx
@@ -7019,7 +7019,13 @@
         <w:rPr>
           <w:iCs/>
         </w:rPr>
-        <w:t xml:space="preserve"> È possibile trovarli durante l’esplorazione o acquistarli dal mercato</w:t>
+        <w:t xml:space="preserve"> È possibile trovarli durante l’esplorazione o acquistarli dal mercat</w:t>
+      </w:r>
+      <w:r>
+        <w:rPr>
+          <w:iCs/>
+        </w:rPr>
+        <w:t>o</w:t>
       </w:r>
     </w:p>
     <w:p>
@@ -7041,13 +7047,13 @@
           <w:bCs/>
           <w:iCs/>
         </w:rPr>
-        <w:t>Pozioni curative</w:t>
-      </w:r>
-      <w:r>
-        <w:rPr>
-          <w:iCs/>
-        </w:rPr>
-        <w:t>: curano il protagonista. Esistono diversi tipi di pozioni, ognuna con un certo potere curativo.</w:t>
+        <w:t>Pozione debole</w:t>
+      </w:r>
+      <w:r>
+        <w:rPr>
+          <w:iCs/>
+        </w:rPr>
+        <w:t>, pozione con un basso potere curativo.</w:t>
       </w:r>
     </w:p>
     <w:p>
@@ -7069,14 +7075,13 @@
           <w:bCs/>
           <w:iCs/>
         </w:rPr>
-        <w:lastRenderedPageBreak/>
-        <w:t>Pozione della longevità</w:t>
-      </w:r>
-      <w:r>
-        <w:rPr>
-          <w:iCs/>
-        </w:rPr>
-        <w:t>: cura completamente il protagonista e ne aumenta temporaneamente il livello di salute</w:t>
+        <w:t>Pozione</w:t>
+      </w:r>
+      <w:r>
+        <w:rPr>
+          <w:iCs/>
+        </w:rPr>
+        <w:t>, pozione dalle prestazioni medie.</w:t>
       </w:r>
     </w:p>
     <w:p>
@@ -7098,13 +7103,14 @@
           <w:bCs/>
           <w:iCs/>
         </w:rPr>
-        <w:t>Pozione dell’attacco</w:t>
-      </w:r>
-      <w:r>
-        <w:rPr>
-          <w:iCs/>
-        </w:rPr>
-        <w:t>: aumenta temporaneamente l’attacco del protagonista</w:t>
+        <w:lastRenderedPageBreak/>
+        <w:t>Pozione forte</w:t>
+      </w:r>
+      <w:r>
+        <w:rPr>
+          <w:iCs/>
+        </w:rPr>
+        <w:t>, pozione molto efficace.</w:t>
       </w:r>
     </w:p>
     <w:p>
@@ -7126,13 +7132,13 @@
           <w:bCs/>
           <w:iCs/>
         </w:rPr>
-        <w:t>Pozione della difesa</w:t>
-      </w:r>
-      <w:r>
-        <w:rPr>
-          <w:iCs/>
-        </w:rPr>
-        <w:t>: aumenta temporaneamente la difesa del protagonista</w:t>
+        <w:t>Pozione half-life</w:t>
+      </w:r>
+      <w:r>
+        <w:rPr>
+          <w:iCs/>
+        </w:rPr>
+        <w:t>, pozione che farà recuperare metà della salute massima.</w:t>
       </w:r>
     </w:p>
     <w:p>
@@ -7154,23 +7160,20 @@
           <w:bCs/>
           <w:iCs/>
         </w:rPr>
-        <w:t>Pozione della velocità</w:t>
-      </w:r>
-      <w:r>
-        <w:rPr>
-          <w:iCs/>
-        </w:rPr>
-        <w:t>: aumenta temporaneamente la velocità del protagonista.</w:t>
-      </w:r>
-    </w:p>
-    <w:p>
-      <w:pPr>
-        <w:pStyle w:val="Paragrafoelenco"/>
-        <w:jc w:val="both"/>
-        <w:rPr>
-          <w:iCs/>
-        </w:rPr>
-      </w:pPr>
+        <w:t>Pozione massima</w:t>
+      </w:r>
+      <w:r>
+        <w:rPr>
+          <w:iCs/>
+        </w:rPr>
+        <w:t xml:space="preserve">, </w:t>
+      </w:r>
+      <w:r>
+        <w:rPr>
+          <w:iCs/>
+        </w:rPr>
+        <w:t>questa pozione farà recuperare completamente la salute, non importa i danni subiti.</w:t>
+      </w:r>
     </w:p>
     <w:p>
       <w:pPr>
@@ -7213,10 +7216,7 @@
         <w:ind w:left="1440"/>
       </w:pPr>
       <w:r>
-        <w:t xml:space="preserve">Descrizione: </w:t>
-      </w:r>
-      <w:r>
-        <w:t xml:space="preserve">Questo oggetto è molto familiare. Guardandolo mi fa sentire come se fossi a casa. Mi porta alla mente vaghi ricordi di quando ero piccolo che esplorando vaste aree rocciose e rossiccie trovavo molti di questi teschi. </w:t>
+        <w:t xml:space="preserve">Descrizione: Questo oggetto è molto familiare. Guardandolo mi fa sentire come se fossi a casa. Mi porta alla mente vaghi ricordi di quando ero piccolo che esplorando vaste aree rocciose e rossiccie trovavo molti di questi teschi. </w:t>
       </w:r>
     </w:p>
     <w:p>
@@ -7225,13 +7225,7 @@
         <w:ind w:left="1440"/>
       </w:pPr>
       <w:r>
-        <w:t xml:space="preserve">(utilizzato per descrivere il luogo di nascita di Ed ovvero il </w:t>
-      </w:r>
-      <w:r>
-        <w:t>T</w:t>
-      </w:r>
-      <w:r>
-        <w:t>exas)</w:t>
+        <w:t>(utilizzato per descrivere il luogo di nascita di Ed ovvero il Texas)</w:t>
       </w:r>
     </w:p>
     <w:p>
@@ -7258,19 +7252,7 @@
         <w:ind w:left="1440"/>
       </w:pPr>
       <w:r>
-        <w:t>Descrizione</w:t>
-      </w:r>
-      <w:r>
-        <w:t xml:space="preserve">: </w:t>
-      </w:r>
-      <w:r>
-        <w:t xml:space="preserve">Questo oggetto guardandolo mi da senso di dovere. Sento che devo sedermi e accenderlo </w:t>
-      </w:r>
-      <w:r>
-        <w:t>perché</w:t>
-      </w:r>
-      <w:r>
-        <w:t xml:space="preserve"> devo fare qualcosa come se qualcuno mi avesse commissionato un lavoro.</w:t>
+        <w:t>Descrizione: Questo oggetto guardandolo mi da senso di dovere. Sento che devo sedermi e accenderlo perché devo fare qualcosa come se qualcuno mi avesse commissionato un lavoro.</w:t>
       </w:r>
     </w:p>
     <w:p>
@@ -7306,19 +7288,7 @@
         <w:ind w:left="1440"/>
       </w:pPr>
       <w:r>
-        <w:t>Descrizione</w:t>
-      </w:r>
-      <w:r>
-        <w:t xml:space="preserve">: </w:t>
-      </w:r>
-      <w:r>
-        <w:t xml:space="preserve">Questo oggetto ha qualcosa di inquietante. L'ora in cui si è fermato mi riporta alla mente sensazioni strane come se avessi fatto qualcosa che non faccio mai. Non so </w:t>
-      </w:r>
-      <w:r>
-        <w:t>perché</w:t>
-      </w:r>
-      <w:r>
-        <w:t xml:space="preserve"> quest'orologio è rotto, forse però l'ora indicata nel quadrante non è molto consigliata per uscire. </w:t>
+        <w:t xml:space="preserve">Descrizione: Questo oggetto ha qualcosa di inquietante. L'ora in cui si è fermato mi riporta alla mente sensazioni strane come se avessi fatto qualcosa che non faccio mai. Non so perché quest'orologio è rotto, forse però l'ora indicata nel quadrante non è molto consigliata per uscire. </w:t>
       </w:r>
     </w:p>
     <w:p>
@@ -7354,13 +7324,7 @@
         <w:ind w:left="1440"/>
       </w:pPr>
       <w:r>
-        <w:t>Descrizione</w:t>
-      </w:r>
-      <w:r>
-        <w:t xml:space="preserve">: </w:t>
-      </w:r>
-      <w:r>
-        <w:t xml:space="preserve">La melodia che esce da questo registratore non la sopporto. Mi terrorizza, non la voglio sentire più! Penso di aver sentito questa canzone e per la paura ho fatto male a qualcuno. </w:t>
+        <w:t xml:space="preserve">Descrizione: La melodia che esce da questo registratore non la sopporto. Mi terrorizza, non la voglio sentire più! Penso di aver sentito questa canzone e per la paura ho fatto male a qualcuno. </w:t>
       </w:r>
     </w:p>
     <w:p>
@@ -7401,96 +7365,28 @@
         <w:pStyle w:val="Paragrafoelenco"/>
         <w:numPr>
           <w:ilvl w:val="0"/>
-          <w:numId w:val="16"/>
+          <w:numId w:val="27"/>
         </w:numPr>
-        <w:rPr>
-          <w:b/>
-          <w:bCs/>
-        </w:rPr>
-      </w:pPr>
-      <w:r>
-        <w:rPr>
-          <w:b/>
-          <w:bCs/>
-        </w:rPr>
-        <w:t xml:space="preserve">Buio </w:t>
-      </w:r>
-    </w:p>
-    <w:p>
-      <w:pPr>
-        <w:pStyle w:val="Paragrafoelenco"/>
-        <w:numPr>
-          <w:ilvl w:val="1"/>
-          <w:numId w:val="16"/>
-        </w:numPr>
-      </w:pPr>
-      <w:r>
-        <w:rPr>
-          <w:b/>
-          <w:bCs/>
-        </w:rPr>
-        <w:t>Attacco</w:t>
-      </w:r>
-      <w:r>
-        <w:rPr>
-          <w:b/>
-          <w:bCs/>
-        </w:rPr>
-        <w:t xml:space="preserve"> oscuro</w:t>
-      </w:r>
-      <w:r>
-        <w:t xml:space="preserve">: i colpi non caricati </w:t>
-      </w:r>
-      <w:r>
-        <w:t>sono</w:t>
-      </w:r>
-      <w:r>
-        <w:t xml:space="preserve"> saturi di energia oscura. O</w:t>
-      </w:r>
-      <w:r>
-        <w:t>gni colpo inflitto aumenta il livello di cecità del nemico colpito.</w:t>
-      </w:r>
-    </w:p>
-    <w:p>
-      <w:pPr>
-        <w:pStyle w:val="Paragrafoelenco"/>
-        <w:numPr>
-          <w:ilvl w:val="1"/>
-          <w:numId w:val="16"/>
-        </w:numPr>
-      </w:pPr>
-      <w:r>
-        <w:rPr>
-          <w:b/>
-          <w:bCs/>
-        </w:rPr>
-        <w:t>Attacco oscuro caricato</w:t>
-      </w:r>
-      <w:r>
-        <w:t>: i colpi caricati aumentano l’intensità dell’energia oscura, in base al tempo di caricamento. Aumentano il livello di cecità in misura maggiore rispetto ai colpi normali.</w:t>
-      </w:r>
-      <w:r>
-        <w:t xml:space="preserve"> </w:t>
-      </w:r>
-    </w:p>
-    <w:p>
-      <w:pPr>
-        <w:pStyle w:val="Paragrafoelenco"/>
-        <w:numPr>
-          <w:ilvl w:val="1"/>
-          <w:numId w:val="16"/>
-        </w:numPr>
-      </w:pPr>
-      <w:r>
-        <w:rPr>
-          <w:b/>
-          <w:bCs/>
-        </w:rPr>
-        <w:lastRenderedPageBreak/>
-        <w:t>Scatto oscuro</w:t>
-      </w:r>
-      <w:r>
-        <w:t>: Ed piomba nella sua ombra, effettua lo scatto e si ricompone. Aumenta il livello di cecità di tutti i nemici incontrati lungo la traiettoria dello scatto.</w:t>
+      </w:pPr>
+      <w:r>
+        <w:rPr>
+          <w:b/>
+          <w:bCs/>
+        </w:rPr>
+        <w:t>Attacco Oscuro</w:t>
+      </w:r>
+      <w:r>
+        <w:t xml:space="preserve">, con questa abilità equipaggiata, gli attacchi del giocatore infliggeranno </w:t>
+      </w:r>
+      <w:r>
+        <w:rPr>
+          <w:b/>
+          <w:bCs/>
+        </w:rPr>
+        <w:t>cecità</w:t>
+      </w:r>
+      <w:r>
+        <w:t>.</w:t>
       </w:r>
     </w:p>
     <w:p>
@@ -7498,28 +7394,8 @@
         <w:pStyle w:val="Paragrafoelenco"/>
         <w:numPr>
           <w:ilvl w:val="0"/>
-          <w:numId w:val="16"/>
+          <w:numId w:val="27"/>
         </w:numPr>
-        <w:rPr>
-          <w:b/>
-          <w:bCs/>
-        </w:rPr>
-      </w:pPr>
-      <w:r>
-        <w:rPr>
-          <w:b/>
-          <w:bCs/>
-        </w:rPr>
-        <w:t xml:space="preserve">Insetti </w:t>
-      </w:r>
-    </w:p>
-    <w:p>
-      <w:pPr>
-        <w:pStyle w:val="Paragrafoelenco"/>
-        <w:numPr>
-          <w:ilvl w:val="1"/>
-          <w:numId w:val="16"/>
-        </w:numPr>
       </w:pPr>
       <w:r>
         <w:rPr>
@@ -7529,131 +7405,17 @@
         <w:t>Attacco sciame</w:t>
       </w:r>
       <w:r>
-        <w:t xml:space="preserve">: i colpi non caricati </w:t>
-      </w:r>
-      <w:r>
-        <w:t>sono</w:t>
-      </w:r>
-      <w:r>
-        <w:t xml:space="preserve"> costituiti da sciami di insetti. Ogni colpo arre</w:t>
-      </w:r>
-      <w:r>
-        <w:t xml:space="preserve">ca </w:t>
-      </w:r>
-      <w:r>
-        <w:t xml:space="preserve">meno danni, ma </w:t>
-      </w:r>
-      <w:r>
-        <w:t xml:space="preserve">infligge al nemico </w:t>
-      </w:r>
-      <w:r>
-        <w:t>lo</w:t>
-      </w:r>
-      <w:r>
-        <w:t xml:space="preserve"> status di corrosione</w:t>
+        <w:t xml:space="preserve">, con questa abilità equipaggiata, gli attacchi del giocatore infliggeranno </w:t>
+      </w:r>
+      <w:r>
+        <w:rPr>
+          <w:b/>
+          <w:bCs/>
+        </w:rPr>
+        <w:t>corrosione</w:t>
       </w:r>
       <w:r>
         <w:t>.</w:t>
-      </w:r>
-      <w:r>
-        <w:t xml:space="preserve"> </w:t>
-      </w:r>
-    </w:p>
-    <w:p>
-      <w:pPr>
-        <w:pStyle w:val="Paragrafoelenco"/>
-        <w:numPr>
-          <w:ilvl w:val="1"/>
-          <w:numId w:val="16"/>
-        </w:numPr>
-      </w:pPr>
-      <w:r>
-        <w:rPr>
-          <w:b/>
-          <w:bCs/>
-        </w:rPr>
-        <w:t>Attacco sciame</w:t>
-      </w:r>
-      <w:r>
-        <w:rPr>
-          <w:b/>
-          <w:bCs/>
-        </w:rPr>
-        <w:t xml:space="preserve"> caricato</w:t>
-      </w:r>
-      <w:r>
-        <w:t>: i colpi caricati</w:t>
-      </w:r>
-      <w:r>
-        <w:t xml:space="preserve"> aumentano la dimensione dello sciame, in base al tempo di caricamento.</w:t>
-      </w:r>
-      <w:r>
-        <w:t xml:space="preserve"> </w:t>
-      </w:r>
-      <w:r>
-        <w:t>I</w:t>
-      </w:r>
-      <w:r>
-        <w:t>nfliggono corrosione per un lasso di tempo maggiore rispetto a quelli normali.</w:t>
-      </w:r>
-    </w:p>
-    <w:p>
-      <w:pPr>
-        <w:pStyle w:val="Paragrafoelenco"/>
-        <w:numPr>
-          <w:ilvl w:val="1"/>
-          <w:numId w:val="16"/>
-        </w:numPr>
-      </w:pPr>
-      <w:r>
-        <w:rPr>
-          <w:b/>
-          <w:bCs/>
-        </w:rPr>
-        <w:t xml:space="preserve">Scatto </w:t>
-      </w:r>
-      <w:r>
-        <w:rPr>
-          <w:b/>
-          <w:bCs/>
-        </w:rPr>
-        <w:t>sciame</w:t>
-      </w:r>
-      <w:r>
-        <w:t>:</w:t>
-      </w:r>
-      <w:r>
-        <w:t xml:space="preserve"> </w:t>
-      </w:r>
-      <w:r>
-        <w:t>Ed viene circondato da uno sciame di insetti. Il primo nemico che si trov</w:t>
-      </w:r>
-      <w:r>
-        <w:t>a</w:t>
-      </w:r>
-      <w:r>
-        <w:t xml:space="preserve"> sulla traiettoria dello scatto</w:t>
-      </w:r>
-      <w:r>
-        <w:t xml:space="preserve"> </w:t>
-      </w:r>
-      <w:r>
-        <w:t>v</w:t>
-      </w:r>
-      <w:r>
-        <w:t>i</w:t>
-      </w:r>
-      <w:r>
-        <w:t>e</w:t>
-      </w:r>
-      <w:r>
-        <w:t>ne</w:t>
-      </w:r>
-      <w:r>
-        <w:t xml:space="preserve"> aggredito dallo sciame</w:t>
-      </w:r>
-      <w:r>
-        <w:t>, che infligge lo status di corrosione.</w:t>
       </w:r>
     </w:p>
     <w:p>
@@ -7661,42 +7423,70 @@
         <w:pStyle w:val="Paragrafoelenco"/>
         <w:numPr>
           <w:ilvl w:val="0"/>
-          <w:numId w:val="16"/>
+          <w:numId w:val="27"/>
         </w:numPr>
-        <w:rPr>
-          <w:b/>
-          <w:bCs/>
-        </w:rPr>
-      </w:pPr>
-      <w:r>
-        <w:rPr>
-          <w:b/>
-          <w:bCs/>
-        </w:rPr>
-        <w:t>Altre</w:t>
+      </w:pPr>
+      <w:r>
+        <w:rPr>
+          <w:b/>
+          <w:bCs/>
+        </w:rPr>
+        <w:t>Attacco x2</w:t>
+      </w:r>
+      <w:r>
+        <w:t>, aumenta la statistica di attacco del giocatore per fare pi</w:t>
+      </w:r>
+      <w:r>
+        <w:t>ù danni inferti.</w:t>
       </w:r>
     </w:p>
     <w:p>
       <w:pPr>
         <w:pStyle w:val="Paragrafoelenco"/>
         <w:numPr>
-          <w:ilvl w:val="1"/>
-          <w:numId w:val="16"/>
+          <w:ilvl w:val="0"/>
+          <w:numId w:val="27"/>
         </w:numPr>
-        <w:rPr>
-          <w:b/>
-          <w:bCs/>
-        </w:rPr>
-      </w:pPr>
-      <w:r>
-        <w:rPr>
-          <w:b/>
-          <w:bCs/>
-        </w:rPr>
-        <w:t>Abilità di incremento</w:t>
-      </w:r>
-      <w:r>
-        <w:t>: incrementano una specifica statistica del giocatore; ci sono: Attacco++, Difesa++, Velocità++</w:t>
+      </w:pPr>
+      <w:r>
+        <w:rPr>
+          <w:b/>
+          <w:bCs/>
+        </w:rPr>
+        <w:t>Difesa x2</w:t>
+      </w:r>
+      <w:r>
+        <w:t>, aumenta la statistica di difesa del giocatore per diminuire i danni subiti.</w:t>
+      </w:r>
+    </w:p>
+    <w:p>
+      <w:pPr>
+        <w:rPr>
+          <w:u w:val="single"/>
+        </w:rPr>
+      </w:pPr>
+      <w:r>
+        <w:rPr>
+          <w:b/>
+          <w:bCs/>
+          <w:i/>
+          <w:iCs/>
+          <w:color w:val="FF0000"/>
+        </w:rPr>
+        <w:t>Nota bene:</w:t>
+      </w:r>
+      <w:r>
+        <w:rPr>
+          <w:b/>
+          <w:bCs/>
+          <w:i/>
+          <w:iCs/>
+          <w:color w:val="FF0000"/>
+        </w:rPr>
+        <w:t xml:space="preserve"> </w:t>
+      </w:r>
+      <w:r>
+        <w:t>sono state definite solo le abilità pensate per la demo.</w:t>
       </w:r>
     </w:p>
     <w:p>
@@ -7704,6 +7494,7 @@
         <w:pStyle w:val="Titolo4"/>
       </w:pPr>
       <w:r>
+        <w:lastRenderedPageBreak/>
         <w:t>Abilità passive</w:t>
       </w:r>
     </w:p>
@@ -7935,11 +7726,7 @@
         <w:t xml:space="preserve">è la prima stanza in cui il protagonista entra. Non appena aperta la porta, ci si ritrova di fronte a una lunghissima scalinata discendente. </w:t>
       </w:r>
       <w:r>
-        <w:t xml:space="preserve">Una volta giunti sul fondo, l’area si presenta come buia e fredda, </w:t>
-      </w:r>
-      <w:r>
-        <w:lastRenderedPageBreak/>
-        <w:t>caratterizzata da un enorme lago ghiacciato</w:t>
+        <w:t>Una volta giunti sul fondo, l’area si presenta come buia e fredda, caratterizzata da un enorme lago ghiacciato</w:t>
       </w:r>
       <w:r>
         <w:t>, dal cui fondo viene emanata una strana luce</w:t>
@@ -8030,6 +7817,7 @@
           <w:b/>
           <w:bCs/>
         </w:rPr>
+        <w:lastRenderedPageBreak/>
         <w:t>Uomo</w:t>
       </w:r>
       <w:r>
@@ -8332,11 +8120,7 @@
         <w:t xml:space="preserve">. </w:t>
       </w:r>
       <w:r>
-        <w:t xml:space="preserve">Risolto un </w:t>
-      </w:r>
-      <w:r>
-        <w:lastRenderedPageBreak/>
-        <w:t xml:space="preserve">puzzle la stanza cambierà aspetto e forma, introducendo nuovi enigmi finché il protagonista non riuscirà ad uscire dal livello. </w:t>
+        <w:t xml:space="preserve">Risolto un puzzle la stanza cambierà aspetto e forma, introducendo nuovi enigmi finché il protagonista non riuscirà ad uscire dal livello. </w:t>
       </w:r>
     </w:p>
     <w:p>
@@ -8539,6 +8323,7 @@
           <w:b/>
           <w:bCs/>
         </w:rPr>
+        <w:lastRenderedPageBreak/>
         <w:t>Nemici</w:t>
       </w:r>
       <w:r>
@@ -8967,7 +8752,6 @@
           <w:b/>
           <w:bCs/>
         </w:rPr>
-        <w:lastRenderedPageBreak/>
         <w:t>Ricordo sbloccato</w:t>
       </w:r>
       <w:r>
@@ -9168,7 +8952,11 @@
         <w:t xml:space="preserve">: </w:t>
       </w:r>
       <w:r>
-        <w:t>in un certo senso sono complementari ai precedenti; hanno lancette al posto degli arti, con cui possono infliggere danni al protagonista. Di solito fanno gruppo con i Clockhead.</w:t>
+        <w:t xml:space="preserve">in un certo senso sono complementari ai precedenti; hanno lancette al posto degli arti, </w:t>
+      </w:r>
+      <w:r>
+        <w:lastRenderedPageBreak/>
+        <w:t>con cui possono infliggere danni al protagonista. Di solito fanno gruppo con i Clockhead.</w:t>
       </w:r>
     </w:p>
     <w:p>
@@ -9424,16 +9212,7 @@
           <w:iCs/>
           <w:color w:val="000000" w:themeColor="text1"/>
         </w:rPr>
-        <w:t xml:space="preserve">La progressione di gioco varia all’interno della demo; il giocatore all’inizio del gioco si ritroverà all’interno del corridoio, e verrà istruito dalla guida sulle varie azioni che </w:t>
-      </w:r>
-      <w:r>
-        <w:rPr>
-          <w:i/>
-          <w:iCs/>
-          <w:color w:val="000000" w:themeColor="text1"/>
-        </w:rPr>
-        <w:lastRenderedPageBreak/>
-        <w:t>può compiere; successivamente attraverserà direttamente la porta che conduce al mondo degli insetti, possedendo già alcune abilità e oggetti, presenti a titolo dimostrativo.</w:t>
+        <w:t>La progressione di gioco varia all’interno della demo; il giocatore all’inizio del gioco si ritroverà all’interno del corridoio, e verrà istruito dalla guida sulle varie azioni che può compiere; successivamente attraverserà direttamente la porta che conduce al mondo degli insetti, possedendo già alcune abilità e oggetti, presenti a titolo dimostrativo.</w:t>
       </w:r>
     </w:p>
     <w:p>
@@ -9546,6 +9325,7 @@
       </w:pPr>
       <w:bookmarkStart w:id="18" w:name="_Toc102753719"/>
       <w:r>
+        <w:lastRenderedPageBreak/>
         <w:t>Art Style</w:t>
       </w:r>
       <w:bookmarkEnd w:id="18"/>
@@ -9874,6 +9654,7 @@
         <w:rPr>
           <w:noProof/>
         </w:rPr>
+        <w:lastRenderedPageBreak/>
         <w:drawing>
           <wp:inline distT="0" distB="0" distL="0" distR="0" wp14:anchorId="4A01EB07" wp14:editId="7BCC50BF">
             <wp:extent cx="3642565" cy="1668483"/>
@@ -9995,7 +9776,6 @@
           <w:bCs/>
           <w:noProof/>
         </w:rPr>
-        <w:lastRenderedPageBreak/>
         <w:drawing>
           <wp:anchor distT="0" distB="0" distL="114300" distR="114300" simplePos="0" relativeHeight="251659264" behindDoc="0" locked="0" layoutInCell="1" allowOverlap="1" wp14:anchorId="7C25F1EA" wp14:editId="061598AE">
             <wp:simplePos x="0" y="0"/>
@@ -10334,7 +10114,6 @@
           <w:bCs/>
           <w:noProof/>
         </w:rPr>
-        <w:lastRenderedPageBreak/>
         <w:drawing>
           <wp:anchor distT="0" distB="0" distL="114300" distR="114300" simplePos="0" relativeHeight="251660288" behindDoc="0" locked="0" layoutInCell="1" allowOverlap="1" wp14:anchorId="676C9212" wp14:editId="59E5E531">
             <wp:simplePos x="0" y="0"/>
@@ -10627,7 +10406,6 @@
           <w:b/>
           <w:bCs/>
         </w:rPr>
-        <w:lastRenderedPageBreak/>
         <w:t>Spawnest</w:t>
       </w:r>
     </w:p>
@@ -13053,6 +12831,119 @@
     </w:lvl>
   </w:abstractNum>
   <w:abstractNum w:abstractNumId="15" w15:restartNumberingAfterBreak="0">
+    <w:nsid w:val="3D2C74FC"/>
+    <w:multiLevelType w:val="hybridMultilevel"/>
+    <w:tmpl w:val="7C14A1C0"/>
+    <w:lvl w:ilvl="0" w:tplc="04100001">
+      <w:start w:val="1"/>
+      <w:numFmt w:val="bullet"/>
+      <w:lvlText w:val=""/>
+      <w:lvlJc w:val="left"/>
+      <w:pPr>
+        <w:ind w:left="720" w:hanging="360"/>
+      </w:pPr>
+      <w:rPr>
+        <w:rFonts w:ascii="Symbol" w:hAnsi="Symbol" w:hint="default"/>
+      </w:rPr>
+    </w:lvl>
+    <w:lvl w:ilvl="1" w:tplc="04100003" w:tentative="1">
+      <w:start w:val="1"/>
+      <w:numFmt w:val="bullet"/>
+      <w:lvlText w:val="o"/>
+      <w:lvlJc w:val="left"/>
+      <w:pPr>
+        <w:ind w:left="1440" w:hanging="360"/>
+      </w:pPr>
+      <w:rPr>
+        <w:rFonts w:ascii="Courier New" w:hAnsi="Courier New" w:cs="Courier New" w:hint="default"/>
+      </w:rPr>
+    </w:lvl>
+    <w:lvl w:ilvl="2" w:tplc="04100005" w:tentative="1">
+      <w:start w:val="1"/>
+      <w:numFmt w:val="bullet"/>
+      <w:lvlText w:val=""/>
+      <w:lvlJc w:val="left"/>
+      <w:pPr>
+        <w:ind w:left="2160" w:hanging="360"/>
+      </w:pPr>
+      <w:rPr>
+        <w:rFonts w:ascii="Wingdings" w:hAnsi="Wingdings" w:hint="default"/>
+      </w:rPr>
+    </w:lvl>
+    <w:lvl w:ilvl="3" w:tplc="04100001" w:tentative="1">
+      <w:start w:val="1"/>
+      <w:numFmt w:val="bullet"/>
+      <w:lvlText w:val=""/>
+      <w:lvlJc w:val="left"/>
+      <w:pPr>
+        <w:ind w:left="2880" w:hanging="360"/>
+      </w:pPr>
+      <w:rPr>
+        <w:rFonts w:ascii="Symbol" w:hAnsi="Symbol" w:hint="default"/>
+      </w:rPr>
+    </w:lvl>
+    <w:lvl w:ilvl="4" w:tplc="04100003" w:tentative="1">
+      <w:start w:val="1"/>
+      <w:numFmt w:val="bullet"/>
+      <w:lvlText w:val="o"/>
+      <w:lvlJc w:val="left"/>
+      <w:pPr>
+        <w:ind w:left="3600" w:hanging="360"/>
+      </w:pPr>
+      <w:rPr>
+        <w:rFonts w:ascii="Courier New" w:hAnsi="Courier New" w:cs="Courier New" w:hint="default"/>
+      </w:rPr>
+    </w:lvl>
+    <w:lvl w:ilvl="5" w:tplc="04100005" w:tentative="1">
+      <w:start w:val="1"/>
+      <w:numFmt w:val="bullet"/>
+      <w:lvlText w:val=""/>
+      <w:lvlJc w:val="left"/>
+      <w:pPr>
+        <w:ind w:left="4320" w:hanging="360"/>
+      </w:pPr>
+      <w:rPr>
+        <w:rFonts w:ascii="Wingdings" w:hAnsi="Wingdings" w:hint="default"/>
+      </w:rPr>
+    </w:lvl>
+    <w:lvl w:ilvl="6" w:tplc="04100001" w:tentative="1">
+      <w:start w:val="1"/>
+      <w:numFmt w:val="bullet"/>
+      <w:lvlText w:val=""/>
+      <w:lvlJc w:val="left"/>
+      <w:pPr>
+        <w:ind w:left="5040" w:hanging="360"/>
+      </w:pPr>
+      <w:rPr>
+        <w:rFonts w:ascii="Symbol" w:hAnsi="Symbol" w:hint="default"/>
+      </w:rPr>
+    </w:lvl>
+    <w:lvl w:ilvl="7" w:tplc="04100003" w:tentative="1">
+      <w:start w:val="1"/>
+      <w:numFmt w:val="bullet"/>
+      <w:lvlText w:val="o"/>
+      <w:lvlJc w:val="left"/>
+      <w:pPr>
+        <w:ind w:left="5760" w:hanging="360"/>
+      </w:pPr>
+      <w:rPr>
+        <w:rFonts w:ascii="Courier New" w:hAnsi="Courier New" w:cs="Courier New" w:hint="default"/>
+      </w:rPr>
+    </w:lvl>
+    <w:lvl w:ilvl="8" w:tplc="04100005" w:tentative="1">
+      <w:start w:val="1"/>
+      <w:numFmt w:val="bullet"/>
+      <w:lvlText w:val=""/>
+      <w:lvlJc w:val="left"/>
+      <w:pPr>
+        <w:ind w:left="6480" w:hanging="360"/>
+      </w:pPr>
+      <w:rPr>
+        <w:rFonts w:ascii="Wingdings" w:hAnsi="Wingdings" w:hint="default"/>
+      </w:rPr>
+    </w:lvl>
+  </w:abstractNum>
+  <w:abstractNum w:abstractNumId="16" w15:restartNumberingAfterBreak="0">
     <w:nsid w:val="449557E8"/>
     <w:multiLevelType w:val="hybridMultilevel"/>
     <w:tmpl w:val="3A6E1D40"/>
@@ -13164,7 +13055,7 @@
       </w:rPr>
     </w:lvl>
   </w:abstractNum>
-  <w:abstractNum w:abstractNumId="16" w15:restartNumberingAfterBreak="0">
+  <w:abstractNum w:abstractNumId="17" w15:restartNumberingAfterBreak="0">
     <w:nsid w:val="47570912"/>
     <w:multiLevelType w:val="hybridMultilevel"/>
     <w:tmpl w:val="4A90CEA6"/>
@@ -13277,7 +13168,7 @@
       </w:rPr>
     </w:lvl>
   </w:abstractNum>
-  <w:abstractNum w:abstractNumId="17" w15:restartNumberingAfterBreak="0">
+  <w:abstractNum w:abstractNumId="18" w15:restartNumberingAfterBreak="0">
     <w:nsid w:val="52926541"/>
     <w:multiLevelType w:val="hybridMultilevel"/>
     <w:tmpl w:val="60AADD24"/>
@@ -13390,7 +13281,7 @@
       </w:rPr>
     </w:lvl>
   </w:abstractNum>
-  <w:abstractNum w:abstractNumId="18" w15:restartNumberingAfterBreak="0">
+  <w:abstractNum w:abstractNumId="19" w15:restartNumberingAfterBreak="0">
     <w:nsid w:val="54B74114"/>
     <w:multiLevelType w:val="hybridMultilevel"/>
     <w:tmpl w:val="D7C4311C"/>
@@ -13476,7 +13367,7 @@
       </w:pPr>
     </w:lvl>
   </w:abstractNum>
-  <w:abstractNum w:abstractNumId="19" w15:restartNumberingAfterBreak="0">
+  <w:abstractNum w:abstractNumId="20" w15:restartNumberingAfterBreak="0">
     <w:nsid w:val="55BC57D8"/>
     <w:multiLevelType w:val="hybridMultilevel"/>
     <w:tmpl w:val="6B5AB7B2"/>
@@ -13589,7 +13480,7 @@
       </w:rPr>
     </w:lvl>
   </w:abstractNum>
-  <w:abstractNum w:abstractNumId="20" w15:restartNumberingAfterBreak="0">
+  <w:abstractNum w:abstractNumId="21" w15:restartNumberingAfterBreak="0">
     <w:nsid w:val="58E063F7"/>
     <w:multiLevelType w:val="hybridMultilevel"/>
     <w:tmpl w:val="9CF8775A"/>
@@ -13702,7 +13593,7 @@
       </w:rPr>
     </w:lvl>
   </w:abstractNum>
-  <w:abstractNum w:abstractNumId="21" w15:restartNumberingAfterBreak="0">
+  <w:abstractNum w:abstractNumId="22" w15:restartNumberingAfterBreak="0">
     <w:nsid w:val="5B9C4819"/>
     <w:multiLevelType w:val="hybridMultilevel"/>
     <w:tmpl w:val="4C2A761E"/>
@@ -13788,7 +13679,7 @@
       </w:pPr>
     </w:lvl>
   </w:abstractNum>
-  <w:abstractNum w:abstractNumId="22" w15:restartNumberingAfterBreak="0">
+  <w:abstractNum w:abstractNumId="23" w15:restartNumberingAfterBreak="0">
     <w:nsid w:val="5CB13D2D"/>
     <w:multiLevelType w:val="hybridMultilevel"/>
     <w:tmpl w:val="7C7AEFE8"/>
@@ -13901,7 +13792,7 @@
       </w:rPr>
     </w:lvl>
   </w:abstractNum>
-  <w:abstractNum w:abstractNumId="23" w15:restartNumberingAfterBreak="0">
+  <w:abstractNum w:abstractNumId="24" w15:restartNumberingAfterBreak="0">
     <w:nsid w:val="6DC20B55"/>
     <w:multiLevelType w:val="hybridMultilevel"/>
     <w:tmpl w:val="DC5682DA"/>
@@ -14014,7 +13905,7 @@
       </w:rPr>
     </w:lvl>
   </w:abstractNum>
-  <w:abstractNum w:abstractNumId="24" w15:restartNumberingAfterBreak="0">
+  <w:abstractNum w:abstractNumId="25" w15:restartNumberingAfterBreak="0">
     <w:nsid w:val="72D2455F"/>
     <w:multiLevelType w:val="hybridMultilevel"/>
     <w:tmpl w:val="3468F4FC"/>
@@ -14127,7 +14018,7 @@
       </w:rPr>
     </w:lvl>
   </w:abstractNum>
-  <w:abstractNum w:abstractNumId="25" w15:restartNumberingAfterBreak="0">
+  <w:abstractNum w:abstractNumId="26" w15:restartNumberingAfterBreak="0">
     <w:nsid w:val="738D4BA4"/>
     <w:multiLevelType w:val="hybridMultilevel"/>
     <w:tmpl w:val="3F785392"/>
@@ -14244,40 +14135,40 @@
     <w:abstractNumId w:val="0"/>
   </w:num>
   <w:num w:numId="2" w16cid:durableId="1589389489">
-    <w:abstractNumId w:val="17"/>
+    <w:abstractNumId w:val="18"/>
   </w:num>
   <w:num w:numId="3" w16cid:durableId="209655750">
     <w:abstractNumId w:val="14"/>
   </w:num>
   <w:num w:numId="4" w16cid:durableId="993996648">
-    <w:abstractNumId w:val="19"/>
+    <w:abstractNumId w:val="20"/>
   </w:num>
   <w:num w:numId="5" w16cid:durableId="291791451">
     <w:abstractNumId w:val="6"/>
   </w:num>
   <w:num w:numId="6" w16cid:durableId="435563615">
-    <w:abstractNumId w:val="25"/>
+    <w:abstractNumId w:val="26"/>
   </w:num>
   <w:num w:numId="7" w16cid:durableId="590117813">
     <w:abstractNumId w:val="10"/>
   </w:num>
   <w:num w:numId="8" w16cid:durableId="1244410575">
-    <w:abstractNumId w:val="22"/>
+    <w:abstractNumId w:val="23"/>
   </w:num>
   <w:num w:numId="9" w16cid:durableId="1522546879">
     <w:abstractNumId w:val="13"/>
   </w:num>
   <w:num w:numId="10" w16cid:durableId="1307737311">
-    <w:abstractNumId w:val="21"/>
+    <w:abstractNumId w:val="22"/>
   </w:num>
   <w:num w:numId="11" w16cid:durableId="1050153493">
-    <w:abstractNumId w:val="24"/>
+    <w:abstractNumId w:val="25"/>
   </w:num>
   <w:num w:numId="12" w16cid:durableId="1470438644">
     <w:abstractNumId w:val="1"/>
   </w:num>
   <w:num w:numId="13" w16cid:durableId="418864759">
-    <w:abstractNumId w:val="18"/>
+    <w:abstractNumId w:val="19"/>
   </w:num>
   <w:num w:numId="14" w16cid:durableId="914047624">
     <w:abstractNumId w:val="7"/>
@@ -14295,13 +14186,13 @@
     <w:abstractNumId w:val="11"/>
   </w:num>
   <w:num w:numId="19" w16cid:durableId="175000402">
-    <w:abstractNumId w:val="20"/>
+    <w:abstractNumId w:val="21"/>
   </w:num>
   <w:num w:numId="20" w16cid:durableId="1907719446">
     <w:abstractNumId w:val="4"/>
   </w:num>
   <w:num w:numId="21" w16cid:durableId="1431583287">
-    <w:abstractNumId w:val="15"/>
+    <w:abstractNumId w:val="16"/>
   </w:num>
   <w:num w:numId="22" w16cid:durableId="374887085">
     <w:abstractNumId w:val="3"/>
@@ -14310,13 +14201,16 @@
     <w:abstractNumId w:val="12"/>
   </w:num>
   <w:num w:numId="24" w16cid:durableId="814107044">
-    <w:abstractNumId w:val="23"/>
+    <w:abstractNumId w:val="24"/>
   </w:num>
   <w:num w:numId="25" w16cid:durableId="610480369">
-    <w:abstractNumId w:val="16"/>
+    <w:abstractNumId w:val="17"/>
   </w:num>
   <w:num w:numId="26" w16cid:durableId="265504866">
     <w:abstractNumId w:val="9"/>
+  </w:num>
+  <w:num w:numId="27" w16cid:durableId="1770271001">
+    <w:abstractNumId w:val="15"/>
   </w:num>
 </w:numbering>
 </file>
@@ -15309,6 +15203,12 @@
 </file>
 
 <file path=customXml/item1.xml><?xml version="1.0" encoding="utf-8"?>
+<p:properties xmlns:p="http://schemas.microsoft.com/office/2006/metadata/properties" xmlns:xsi="http://www.w3.org/2001/XMLSchema-instance" xmlns:pc="http://schemas.microsoft.com/office/infopath/2007/PartnerControls">
+  <documentManagement/>
+</p:properties>
+</file>
+
+<file path=customXml/item2.xml><?xml version="1.0" encoding="utf-8"?>
 <ct:contentTypeSchema xmlns:ct="http://schemas.microsoft.com/office/2006/metadata/contentType" xmlns:ma="http://schemas.microsoft.com/office/2006/metadata/properties/metaAttributes" ct:_="" ma:_="" ma:contentTypeName="Documento" ma:contentTypeID="0x0101002ECFF1E9CB06084E8B9788813D5FC250" ma:contentTypeVersion="0" ma:contentTypeDescription="Creare un nuovo documento." ma:contentTypeScope="" ma:versionID="f698827b71b80ce9d0141cb5a13a59d4">
   <xsd:schema xmlns:xsd="http://www.w3.org/2001/XMLSchema" xmlns:xs="http://www.w3.org/2001/XMLSchema" xmlns:p="http://schemas.microsoft.com/office/2006/metadata/properties" targetNamespace="http://schemas.microsoft.com/office/2006/metadata/properties" ma:root="true" ma:fieldsID="afea9b2fbf922795d328deade55af85f">
     <xsd:element name="properties">
@@ -15422,13 +15322,11 @@
 </ct:contentTypeSchema>
 </file>
 
-<file path=customXml/item2.xml><?xml version="1.0" encoding="utf-8"?>
-<p:properties xmlns:p="http://schemas.microsoft.com/office/2006/metadata/properties" xmlns:xsi="http://www.w3.org/2001/XMLSchema-instance" xmlns:pc="http://schemas.microsoft.com/office/infopath/2007/PartnerControls">
-  <documentManagement/>
-</p:properties>
+<file path=customXml/item3.xml><?xml version="1.0" encoding="utf-8"?>
+<b:Sources xmlns:b="http://schemas.openxmlformats.org/officeDocument/2006/bibliography" xmlns="http://schemas.openxmlformats.org/officeDocument/2006/bibliography" SelectedStyle="\APASixthEditionOfficeOnline.xsl" StyleName="APA" Version="6"/>
 </file>
 
-<file path=customXml/item3.xml><?xml version="1.0" encoding="utf-8"?>
+<file path=customXml/item4.xml><?xml version="1.0" encoding="utf-8"?>
 <?mso-contentType ?>
 <FormTemplates xmlns="http://schemas.microsoft.com/sharepoint/v3/contenttype/forms">
   <Display>DocumentLibraryForm</Display>
@@ -15437,11 +15335,16 @@
 </FormTemplates>
 </file>
 
-<file path=customXml/item4.xml><?xml version="1.0" encoding="utf-8"?>
-<b:Sources xmlns:b="http://schemas.openxmlformats.org/officeDocument/2006/bibliography" xmlns="http://schemas.openxmlformats.org/officeDocument/2006/bibliography" SelectedStyle="\APASixthEditionOfficeOnline.xsl" StyleName="APA" Version="6"/>
+<file path=customXml/itemProps1.xml><?xml version="1.0" encoding="utf-8"?>
+<ds:datastoreItem xmlns:ds="http://schemas.openxmlformats.org/officeDocument/2006/customXml" ds:itemID="{15116CA7-F7B2-47E6-AB99-B00B63240D3D}">
+  <ds:schemaRefs>
+    <ds:schemaRef ds:uri="http://schemas.microsoft.com/office/2006/metadata/properties"/>
+    <ds:schemaRef ds:uri="http://schemas.microsoft.com/office/infopath/2007/PartnerControls"/>
+  </ds:schemaRefs>
+</ds:datastoreItem>
 </file>
 
-<file path=customXml/itemProps1.xml><?xml version="1.0" encoding="utf-8"?>
+<file path=customXml/itemProps2.xml><?xml version="1.0" encoding="utf-8"?>
 <ds:datastoreItem xmlns:ds="http://schemas.openxmlformats.org/officeDocument/2006/customXml" ds:itemID="{36C522B9-BDBF-41D7-B9B8-EF40D5E0A0B1}">
   <ds:schemaRefs>
     <ds:schemaRef ds:uri="http://schemas.microsoft.com/office/2006/metadata/contentType"/>
@@ -15457,27 +15360,18 @@
 </ds:datastoreItem>
 </file>
 
-<file path=customXml/itemProps2.xml><?xml version="1.0" encoding="utf-8"?>
-<ds:datastoreItem xmlns:ds="http://schemas.openxmlformats.org/officeDocument/2006/customXml" ds:itemID="{15116CA7-F7B2-47E6-AB99-B00B63240D3D}">
+<file path=customXml/itemProps3.xml><?xml version="1.0" encoding="utf-8"?>
+<ds:datastoreItem xmlns:ds="http://schemas.openxmlformats.org/officeDocument/2006/customXml" ds:itemID="{369DE039-43C6-446C-814A-9A66A2F61651}">
   <ds:schemaRefs>
-    <ds:schemaRef ds:uri="http://schemas.microsoft.com/office/2006/metadata/properties"/>
-    <ds:schemaRef ds:uri="http://schemas.microsoft.com/office/infopath/2007/PartnerControls"/>
+    <ds:schemaRef ds:uri="http://schemas.openxmlformats.org/officeDocument/2006/bibliography"/>
   </ds:schemaRefs>
 </ds:datastoreItem>
 </file>
 
-<file path=customXml/itemProps3.xml><?xml version="1.0" encoding="utf-8"?>
+<file path=customXml/itemProps4.xml><?xml version="1.0" encoding="utf-8"?>
 <ds:datastoreItem xmlns:ds="http://schemas.openxmlformats.org/officeDocument/2006/customXml" ds:itemID="{AF1B24F1-6B5E-442E-89C1-E85104C2DB8A}">
   <ds:schemaRefs>
     <ds:schemaRef ds:uri="http://schemas.microsoft.com/sharepoint/v3/contenttype/forms"/>
   </ds:schemaRefs>
 </ds:datastoreItem>
-</file>
-
-<file path=customXml/itemProps4.xml><?xml version="1.0" encoding="utf-8"?>
-<ds:datastoreItem xmlns:ds="http://schemas.openxmlformats.org/officeDocument/2006/customXml" ds:itemID="{369DE039-43C6-446C-814A-9A66A2F61651}">
-  <ds:schemaRefs>
-    <ds:schemaRef ds:uri="http://schemas.openxmlformats.org/officeDocument/2006/bibliography"/>
-  </ds:schemaRefs>
-</ds:datastoreItem>
 </file>
</xml_diff>

<commit_message>
Changed title to GDD
</commit_message>
<xml_diff>
--- a/Game design document/Game Design Document RDYD.docx
+++ b/Game design document/Game Design Document RDYD.docx
@@ -6,19 +6,112 @@
       <w:pPr>
         <w:jc w:val="center"/>
         <w:rPr>
+          <w:rFonts w:ascii="Amasis MT Pro Black" w:hAnsi="Amasis MT Pro Black"/>
+          <w:sz w:val="48"/>
+          <w:szCs w:val="48"/>
+          <w:highlight w:val="yellow"/>
+        </w:rPr>
+      </w:pPr>
+      <w:proofErr w:type="spellStart"/>
+      <w:r>
+        <w:rPr>
+          <w:rFonts w:ascii="Amasis MT Pro Black" w:hAnsi="Amasis MT Pro Black"/>
+          <w:sz w:val="48"/>
+          <w:szCs w:val="48"/>
+          <w:highlight w:val="yellow"/>
+        </w:rPr>
+        <w:t>Hallway</w:t>
+      </w:r>
+      <w:proofErr w:type="spellEnd"/>
+      <w:r>
+        <w:rPr>
+          <w:rFonts w:ascii="Amasis MT Pro Black" w:hAnsi="Amasis MT Pro Black"/>
+          <w:sz w:val="48"/>
+          <w:szCs w:val="48"/>
+          <w:highlight w:val="yellow"/>
+        </w:rPr>
+        <w:t xml:space="preserve"> Studio</w:t>
+      </w:r>
+    </w:p>
+    <w:p>
+      <w:pPr>
+        <w:jc w:val="center"/>
+        <w:rPr>
+          <w:sz w:val="48"/>
+          <w:szCs w:val="48"/>
+          <w:highlight w:val="yellow"/>
+        </w:rPr>
+      </w:pPr>
+    </w:p>
+    <w:p>
+      <w:pPr>
+        <w:jc w:val="center"/>
+        <w:rPr>
+          <w:rFonts w:ascii="Amasis MT Pro Black" w:hAnsi="Amasis MT Pro Black"/>
+          <w:sz w:val="48"/>
+          <w:szCs w:val="48"/>
+          <w:highlight w:val="yellow"/>
+        </w:rPr>
+      </w:pPr>
+      <w:r>
+        <w:rPr>
+          <w:rFonts w:ascii="Amasis MT Pro Black" w:hAnsi="Amasis MT Pro Black"/>
+          <w:sz w:val="48"/>
+          <w:szCs w:val="48"/>
+          <w:highlight w:val="yellow"/>
+        </w:rPr>
+        <w:t xml:space="preserve">“Ed </w:t>
+      </w:r>
+      <w:proofErr w:type="spellStart"/>
+      <w:r>
+        <w:rPr>
+          <w:rFonts w:ascii="Amasis MT Pro Black" w:hAnsi="Amasis MT Pro Black"/>
+          <w:sz w:val="48"/>
+          <w:szCs w:val="48"/>
+          <w:highlight w:val="yellow"/>
+        </w:rPr>
+        <w:t>Scar’s</w:t>
+      </w:r>
+      <w:proofErr w:type="spellEnd"/>
+      <w:r>
+        <w:rPr>
+          <w:rFonts w:ascii="Amasis MT Pro Black" w:hAnsi="Amasis MT Pro Black"/>
+          <w:sz w:val="48"/>
+          <w:szCs w:val="48"/>
+          <w:highlight w:val="yellow"/>
+        </w:rPr>
+        <w:t xml:space="preserve"> Doors”</w:t>
+      </w:r>
+    </w:p>
+    <w:p>
+      <w:pPr>
+        <w:jc w:val="center"/>
+        <w:rPr>
           <w:sz w:val="24"/>
           <w:szCs w:val="24"/>
           <w:highlight w:val="yellow"/>
         </w:rPr>
       </w:pPr>
-      <w:r>
+    </w:p>
+    <w:p>
+      <w:pPr>
+        <w:jc w:val="center"/>
         <w:rPr>
           <w:sz w:val="24"/>
           <w:szCs w:val="24"/>
           <w:highlight w:val="yellow"/>
         </w:rPr>
-        <w:t>&lt;logo dello studio di sviluppo (team)&gt;</w:t>
-      </w:r>
+      </w:pPr>
+      <w:hyperlink r:id="rId11" w:history="1">
+        <w:r>
+          <w:rPr>
+            <w:rStyle w:val="Collegamentoipertestuale"/>
+            <w:sz w:val="24"/>
+            <w:szCs w:val="24"/>
+          </w:rPr>
+          <w:t>https://github.com/GiuVol/Ed-Scars-Doors.git</w:t>
+        </w:r>
+      </w:hyperlink>
     </w:p>
     <w:p>
       <w:pPr>
@@ -26,7 +119,6 @@
         <w:rPr>
           <w:sz w:val="24"/>
           <w:szCs w:val="24"/>
-          <w:highlight w:val="yellow"/>
         </w:rPr>
       </w:pPr>
     </w:p>
@@ -36,17 +128,17 @@
         <w:rPr>
           <w:sz w:val="24"/>
           <w:szCs w:val="24"/>
-          <w:highlight w:val="yellow"/>
-        </w:rPr>
-      </w:pPr>
-      <w:r>
+        </w:rPr>
+      </w:pPr>
+    </w:p>
+    <w:p>
+      <w:pPr>
+        <w:jc w:val="center"/>
         <w:rPr>
           <w:sz w:val="24"/>
           <w:szCs w:val="24"/>
-          <w:highlight w:val="yellow"/>
-        </w:rPr>
-        <w:t>&lt;logo del gioco, se disponibile&gt;</w:t>
-      </w:r>
+        </w:rPr>
+      </w:pPr>
     </w:p>
     <w:p>
       <w:pPr>
@@ -54,7 +146,6 @@
         <w:rPr>
           <w:sz w:val="24"/>
           <w:szCs w:val="24"/>
-          <w:highlight w:val="yellow"/>
         </w:rPr>
       </w:pPr>
     </w:p>
@@ -64,17 +155,17 @@
         <w:rPr>
           <w:sz w:val="24"/>
           <w:szCs w:val="24"/>
-          <w:highlight w:val="yellow"/>
-        </w:rPr>
-      </w:pPr>
-      <w:r>
+        </w:rPr>
+      </w:pPr>
+    </w:p>
+    <w:p>
+      <w:pPr>
+        <w:jc w:val="center"/>
         <w:rPr>
           <w:sz w:val="24"/>
           <w:szCs w:val="24"/>
-          <w:highlight w:val="yellow"/>
-        </w:rPr>
-        <w:t>&lt;link, se disponibile&gt;</w:t>
-      </w:r>
+        </w:rPr>
+      </w:pPr>
     </w:p>
     <w:p>
       <w:pPr>
@@ -232,77 +323,6 @@
     <w:p>
       <w:pPr>
         <w:jc w:val="center"/>
-        <w:rPr>
-          <w:sz w:val="24"/>
-          <w:szCs w:val="24"/>
-        </w:rPr>
-      </w:pPr>
-    </w:p>
-    <w:p>
-      <w:pPr>
-        <w:jc w:val="center"/>
-        <w:rPr>
-          <w:sz w:val="24"/>
-          <w:szCs w:val="24"/>
-        </w:rPr>
-      </w:pPr>
-    </w:p>
-    <w:p>
-      <w:pPr>
-        <w:jc w:val="center"/>
-        <w:rPr>
-          <w:sz w:val="24"/>
-          <w:szCs w:val="24"/>
-        </w:rPr>
-      </w:pPr>
-    </w:p>
-    <w:p>
-      <w:pPr>
-        <w:jc w:val="center"/>
-        <w:rPr>
-          <w:sz w:val="24"/>
-          <w:szCs w:val="24"/>
-        </w:rPr>
-      </w:pPr>
-    </w:p>
-    <w:p>
-      <w:pPr>
-        <w:jc w:val="center"/>
-        <w:rPr>
-          <w:sz w:val="24"/>
-          <w:szCs w:val="24"/>
-        </w:rPr>
-      </w:pPr>
-    </w:p>
-    <w:p>
-      <w:pPr>
-        <w:jc w:val="center"/>
-        <w:rPr>
-          <w:sz w:val="24"/>
-          <w:szCs w:val="24"/>
-        </w:rPr>
-      </w:pPr>
-    </w:p>
-    <w:p>
-      <w:pPr>
-        <w:jc w:val="center"/>
-        <w:rPr>
-          <w:sz w:val="24"/>
-          <w:szCs w:val="24"/>
-        </w:rPr>
-      </w:pPr>
-    </w:p>
-    <w:p>
-      <w:pPr>
-        <w:jc w:val="center"/>
-        <w:rPr>
-          <w:sz w:val="24"/>
-          <w:szCs w:val="24"/>
-        </w:rPr>
-      </w:pPr>
-    </w:p>
-    <w:p>
-      <w:pPr>
         <w:rPr>
           <w:sz w:val="24"/>
           <w:szCs w:val="24"/>
@@ -312,6 +332,7 @@
     <w:tbl>
       <w:tblPr>
         <w:tblStyle w:val="a"/>
+        <w:tblpPr w:leftFromText="141" w:rightFromText="141" w:vertAnchor="text" w:horzAnchor="margin" w:tblpY="68"/>
         <w:tblW w:w="9062" w:type="dxa"/>
         <w:tblInd w:w="0" w:type="dxa"/>
         <w:tblBorders>
@@ -363,7 +384,7 @@
                 <w:sz w:val="24"/>
                 <w:szCs w:val="24"/>
               </w:rPr>
-              <w:t>Versione</w:t>
+              <w:t>1.00</w:t>
             </w:r>
           </w:p>
         </w:tc>
@@ -399,7 +420,88 @@
                 <w:sz w:val="24"/>
                 <w:szCs w:val="24"/>
               </w:rPr>
-              <w:t>Autori</w:t>
+              <w:t>Ferrulli Nunzio,</w:t>
+            </w:r>
+          </w:p>
+          <w:p>
+            <w:pPr>
+              <w:widowControl w:val="0"/>
+              <w:pBdr>
+                <w:top w:val="nil"/>
+                <w:left w:val="nil"/>
+                <w:bottom w:val="nil"/>
+                <w:right w:val="nil"/>
+                <w:between w:val="nil"/>
+              </w:pBdr>
+              <w:spacing w:line="240" w:lineRule="auto"/>
+              <w:rPr>
+                <w:sz w:val="24"/>
+                <w:szCs w:val="24"/>
+              </w:rPr>
+            </w:pPr>
+            <w:r>
+              <w:rPr>
+                <w:sz w:val="24"/>
+                <w:szCs w:val="24"/>
+              </w:rPr>
+              <w:t>Mauro Giacomo,</w:t>
+            </w:r>
+          </w:p>
+          <w:p>
+            <w:pPr>
+              <w:widowControl w:val="0"/>
+              <w:pBdr>
+                <w:top w:val="nil"/>
+                <w:left w:val="nil"/>
+                <w:bottom w:val="nil"/>
+                <w:right w:val="nil"/>
+                <w:between w:val="nil"/>
+              </w:pBdr>
+              <w:spacing w:line="240" w:lineRule="auto"/>
+              <w:rPr>
+                <w:sz w:val="24"/>
+                <w:szCs w:val="24"/>
+              </w:rPr>
+            </w:pPr>
+            <w:proofErr w:type="spellStart"/>
+            <w:r>
+              <w:rPr>
+                <w:sz w:val="24"/>
+                <w:szCs w:val="24"/>
+              </w:rPr>
+              <w:t>Tubito</w:t>
+            </w:r>
+            <w:proofErr w:type="spellEnd"/>
+            <w:r>
+              <w:rPr>
+                <w:sz w:val="24"/>
+                <w:szCs w:val="24"/>
+              </w:rPr>
+              <w:t xml:space="preserve"> Massimo,</w:t>
+            </w:r>
+          </w:p>
+          <w:p>
+            <w:pPr>
+              <w:widowControl w:val="0"/>
+              <w:pBdr>
+                <w:top w:val="nil"/>
+                <w:left w:val="nil"/>
+                <w:bottom w:val="nil"/>
+                <w:right w:val="nil"/>
+                <w:between w:val="nil"/>
+              </w:pBdr>
+              <w:spacing w:line="240" w:lineRule="auto"/>
+              <w:rPr>
+                <w:sz w:val="24"/>
+                <w:szCs w:val="24"/>
+              </w:rPr>
+            </w:pPr>
+            <w:r>
+              <w:rPr>
+                <w:sz w:val="24"/>
+                <w:szCs w:val="24"/>
+              </w:rPr>
+              <w:t>Volpe Giuseppe</w:t>
             </w:r>
           </w:p>
         </w:tc>
@@ -435,7 +537,7 @@
                 <w:sz w:val="24"/>
                 <w:szCs w:val="24"/>
               </w:rPr>
-              <w:t>Note</w:t>
+              <w:t>Prima stesura del documento di game design.</w:t>
             </w:r>
           </w:p>
         </w:tc>
@@ -473,7 +575,7 @@
                 <w:sz w:val="24"/>
                 <w:szCs w:val="24"/>
               </w:rPr>
-              <w:t>1.00</w:t>
+              <w:t>2.00</w:t>
             </w:r>
           </w:p>
         </w:tc>
@@ -504,60 +606,21 @@
                 <w:szCs w:val="24"/>
               </w:rPr>
             </w:pPr>
+            <w:proofErr w:type="spellStart"/>
             <w:r>
               <w:rPr>
                 <w:sz w:val="24"/>
                 <w:szCs w:val="24"/>
               </w:rPr>
-              <w:t>Ferrulli Nunzio,</w:t>
-            </w:r>
-          </w:p>
-          <w:p>
-            <w:pPr>
-              <w:widowControl w:val="0"/>
-              <w:pBdr>
-                <w:top w:val="nil"/>
-                <w:left w:val="nil"/>
-                <w:bottom w:val="nil"/>
-                <w:right w:val="nil"/>
-                <w:between w:val="nil"/>
-              </w:pBdr>
-              <w:spacing w:line="240" w:lineRule="auto"/>
+              <w:t>Tubito</w:t>
+            </w:r>
+            <w:proofErr w:type="spellEnd"/>
+            <w:r>
               <w:rPr>
                 <w:sz w:val="24"/>
                 <w:szCs w:val="24"/>
               </w:rPr>
-            </w:pPr>
-            <w:r>
-              <w:rPr>
-                <w:sz w:val="24"/>
-                <w:szCs w:val="24"/>
-              </w:rPr>
-              <w:t>Mauro Giacomo,</w:t>
-            </w:r>
-          </w:p>
-          <w:p>
-            <w:pPr>
-              <w:widowControl w:val="0"/>
-              <w:pBdr>
-                <w:top w:val="nil"/>
-                <w:left w:val="nil"/>
-                <w:bottom w:val="nil"/>
-                <w:right w:val="nil"/>
-                <w:between w:val="nil"/>
-              </w:pBdr>
-              <w:spacing w:line="240" w:lineRule="auto"/>
-              <w:rPr>
-                <w:sz w:val="24"/>
-                <w:szCs w:val="24"/>
-              </w:rPr>
-            </w:pPr>
-            <w:r>
-              <w:rPr>
-                <w:sz w:val="24"/>
-                <w:szCs w:val="24"/>
-              </w:rPr>
-              <w:t>Tubito Massimo,</w:t>
+              <w:t xml:space="preserve"> Massimo,</w:t>
             </w:r>
           </w:p>
           <w:p>
@@ -610,6 +673,7 @@
               <w:rPr>
                 <w:sz w:val="24"/>
                 <w:szCs w:val="24"/>
+                <w:u w:val="single"/>
               </w:rPr>
             </w:pPr>
             <w:r>
@@ -617,327 +681,31 @@
                 <w:sz w:val="24"/>
                 <w:szCs w:val="24"/>
               </w:rPr>
-              <w:t>Prima stesura del documento di game design.</w:t>
-            </w:r>
-          </w:p>
-        </w:tc>
-      </w:tr>
-      <w:tr>
-        <w:tc>
-          <w:tcPr>
-            <w:tcW w:w="1335" w:type="dxa"/>
-            <w:shd w:val="clear" w:color="auto" w:fill="auto"/>
-            <w:tcMar>
-              <w:top w:w="100" w:type="dxa"/>
-              <w:left w:w="100" w:type="dxa"/>
-              <w:bottom w:w="100" w:type="dxa"/>
-              <w:right w:w="100" w:type="dxa"/>
-            </w:tcMar>
-          </w:tcPr>
-          <w:p>
-            <w:pPr>
-              <w:widowControl w:val="0"/>
-              <w:pBdr>
-                <w:top w:val="nil"/>
-                <w:left w:val="nil"/>
-                <w:bottom w:val="nil"/>
-                <w:right w:val="nil"/>
-                <w:between w:val="nil"/>
-              </w:pBdr>
-              <w:spacing w:line="240" w:lineRule="auto"/>
-              <w:rPr>
-                <w:sz w:val="24"/>
-                <w:szCs w:val="24"/>
-              </w:rPr>
-            </w:pPr>
-            <w:r>
-              <w:rPr>
-                <w:sz w:val="24"/>
-                <w:szCs w:val="24"/>
-              </w:rPr>
-              <w:t>2.00</w:t>
-            </w:r>
-          </w:p>
-        </w:tc>
-        <w:tc>
-          <w:tcPr>
-            <w:tcW w:w="3195" w:type="dxa"/>
-            <w:shd w:val="clear" w:color="auto" w:fill="auto"/>
-            <w:tcMar>
-              <w:top w:w="100" w:type="dxa"/>
-              <w:left w:w="100" w:type="dxa"/>
-              <w:bottom w:w="100" w:type="dxa"/>
-              <w:right w:w="100" w:type="dxa"/>
-            </w:tcMar>
-          </w:tcPr>
-          <w:p>
-            <w:pPr>
-              <w:widowControl w:val="0"/>
-              <w:pBdr>
-                <w:top w:val="nil"/>
-                <w:left w:val="nil"/>
-                <w:bottom w:val="nil"/>
-                <w:right w:val="nil"/>
-                <w:between w:val="nil"/>
-              </w:pBdr>
-              <w:spacing w:line="240" w:lineRule="auto"/>
-              <w:rPr>
-                <w:sz w:val="24"/>
-                <w:szCs w:val="24"/>
-              </w:rPr>
-            </w:pPr>
-            <w:r>
-              <w:rPr>
-                <w:sz w:val="24"/>
-                <w:szCs w:val="24"/>
-              </w:rPr>
-              <w:t>Tubito Massimo,</w:t>
-            </w:r>
-          </w:p>
-          <w:p>
-            <w:pPr>
-              <w:widowControl w:val="0"/>
-              <w:pBdr>
-                <w:top w:val="nil"/>
-                <w:left w:val="nil"/>
-                <w:bottom w:val="nil"/>
-                <w:right w:val="nil"/>
-                <w:between w:val="nil"/>
-              </w:pBdr>
-              <w:spacing w:line="240" w:lineRule="auto"/>
-              <w:rPr>
-                <w:sz w:val="24"/>
-                <w:szCs w:val="24"/>
-              </w:rPr>
-            </w:pPr>
-            <w:r>
-              <w:rPr>
-                <w:sz w:val="24"/>
-                <w:szCs w:val="24"/>
-              </w:rPr>
-              <w:t>Volpe Giuseppe</w:t>
-            </w:r>
-          </w:p>
-        </w:tc>
-        <w:tc>
-          <w:tcPr>
-            <w:tcW w:w="4532" w:type="dxa"/>
-            <w:shd w:val="clear" w:color="auto" w:fill="auto"/>
-            <w:tcMar>
-              <w:top w:w="100" w:type="dxa"/>
-              <w:left w:w="100" w:type="dxa"/>
-              <w:bottom w:w="100" w:type="dxa"/>
-              <w:right w:w="100" w:type="dxa"/>
-            </w:tcMar>
-          </w:tcPr>
-          <w:p>
-            <w:pPr>
-              <w:widowControl w:val="0"/>
-              <w:pBdr>
-                <w:top w:val="nil"/>
-                <w:left w:val="nil"/>
-                <w:bottom w:val="nil"/>
-                <w:right w:val="nil"/>
-                <w:between w:val="nil"/>
-              </w:pBdr>
-              <w:spacing w:line="240" w:lineRule="auto"/>
-              <w:rPr>
-                <w:sz w:val="24"/>
-                <w:szCs w:val="24"/>
-                <w:u w:val="single"/>
-              </w:rPr>
-            </w:pPr>
-            <w:r>
-              <w:rPr>
-                <w:sz w:val="24"/>
-                <w:szCs w:val="24"/>
-              </w:rPr>
               <w:t>Revisione finale del GDD</w:t>
             </w:r>
-          </w:p>
-        </w:tc>
-      </w:tr>
-      <w:tr>
-        <w:tc>
-          <w:tcPr>
-            <w:tcW w:w="1335" w:type="dxa"/>
-            <w:shd w:val="clear" w:color="auto" w:fill="auto"/>
-            <w:tcMar>
-              <w:top w:w="100" w:type="dxa"/>
-              <w:left w:w="100" w:type="dxa"/>
-              <w:bottom w:w="100" w:type="dxa"/>
-              <w:right w:w="100" w:type="dxa"/>
-            </w:tcMar>
-          </w:tcPr>
-          <w:p>
-            <w:pPr>
-              <w:widowControl w:val="0"/>
-              <w:pBdr>
-                <w:top w:val="nil"/>
-                <w:left w:val="nil"/>
-                <w:bottom w:val="nil"/>
-                <w:right w:val="nil"/>
-                <w:between w:val="nil"/>
-              </w:pBdr>
-              <w:spacing w:line="240" w:lineRule="auto"/>
-              <w:rPr>
-                <w:sz w:val="24"/>
-                <w:szCs w:val="24"/>
-              </w:rPr>
-            </w:pPr>
-          </w:p>
-        </w:tc>
-        <w:tc>
-          <w:tcPr>
-            <w:tcW w:w="3195" w:type="dxa"/>
-            <w:shd w:val="clear" w:color="auto" w:fill="auto"/>
-            <w:tcMar>
-              <w:top w:w="100" w:type="dxa"/>
-              <w:left w:w="100" w:type="dxa"/>
-              <w:bottom w:w="100" w:type="dxa"/>
-              <w:right w:w="100" w:type="dxa"/>
-            </w:tcMar>
-          </w:tcPr>
-          <w:p>
-            <w:pPr>
-              <w:widowControl w:val="0"/>
-              <w:pBdr>
-                <w:top w:val="nil"/>
-                <w:left w:val="nil"/>
-                <w:bottom w:val="nil"/>
-                <w:right w:val="nil"/>
-                <w:between w:val="nil"/>
-              </w:pBdr>
-              <w:spacing w:line="240" w:lineRule="auto"/>
-              <w:rPr>
-                <w:sz w:val="24"/>
-                <w:szCs w:val="24"/>
-              </w:rPr>
-            </w:pPr>
-          </w:p>
-        </w:tc>
-        <w:tc>
-          <w:tcPr>
-            <w:tcW w:w="4532" w:type="dxa"/>
-            <w:shd w:val="clear" w:color="auto" w:fill="auto"/>
-            <w:tcMar>
-              <w:top w:w="100" w:type="dxa"/>
-              <w:left w:w="100" w:type="dxa"/>
-              <w:bottom w:w="100" w:type="dxa"/>
-              <w:right w:w="100" w:type="dxa"/>
-            </w:tcMar>
-          </w:tcPr>
-          <w:p>
-            <w:pPr>
-              <w:widowControl w:val="0"/>
-              <w:pBdr>
-                <w:top w:val="nil"/>
-                <w:left w:val="nil"/>
-                <w:bottom w:val="nil"/>
-                <w:right w:val="nil"/>
-                <w:between w:val="nil"/>
-              </w:pBdr>
-              <w:spacing w:line="240" w:lineRule="auto"/>
-              <w:rPr>
-                <w:sz w:val="24"/>
-                <w:szCs w:val="24"/>
-              </w:rPr>
-            </w:pPr>
-          </w:p>
-        </w:tc>
-      </w:tr>
-      <w:tr>
-        <w:tc>
-          <w:tcPr>
-            <w:tcW w:w="1335" w:type="dxa"/>
-            <w:shd w:val="clear" w:color="auto" w:fill="auto"/>
-            <w:tcMar>
-              <w:top w:w="100" w:type="dxa"/>
-              <w:left w:w="100" w:type="dxa"/>
-              <w:bottom w:w="100" w:type="dxa"/>
-              <w:right w:w="100" w:type="dxa"/>
-            </w:tcMar>
-          </w:tcPr>
-          <w:p>
-            <w:pPr>
-              <w:widowControl w:val="0"/>
-              <w:pBdr>
-                <w:top w:val="nil"/>
-                <w:left w:val="nil"/>
-                <w:bottom w:val="nil"/>
-                <w:right w:val="nil"/>
-                <w:between w:val="nil"/>
-              </w:pBdr>
-              <w:spacing w:line="240" w:lineRule="auto"/>
-              <w:rPr>
-                <w:sz w:val="24"/>
-                <w:szCs w:val="24"/>
-              </w:rPr>
-            </w:pPr>
-          </w:p>
-        </w:tc>
-        <w:tc>
-          <w:tcPr>
-            <w:tcW w:w="3195" w:type="dxa"/>
-            <w:shd w:val="clear" w:color="auto" w:fill="auto"/>
-            <w:tcMar>
-              <w:top w:w="100" w:type="dxa"/>
-              <w:left w:w="100" w:type="dxa"/>
-              <w:bottom w:w="100" w:type="dxa"/>
-              <w:right w:w="100" w:type="dxa"/>
-            </w:tcMar>
-          </w:tcPr>
-          <w:p>
-            <w:pPr>
-              <w:widowControl w:val="0"/>
-              <w:pBdr>
-                <w:top w:val="nil"/>
-                <w:left w:val="nil"/>
-                <w:bottom w:val="nil"/>
-                <w:right w:val="nil"/>
-                <w:between w:val="nil"/>
-              </w:pBdr>
-              <w:spacing w:line="240" w:lineRule="auto"/>
-              <w:rPr>
-                <w:sz w:val="24"/>
-                <w:szCs w:val="24"/>
-              </w:rPr>
-            </w:pPr>
-          </w:p>
-        </w:tc>
-        <w:tc>
-          <w:tcPr>
-            <w:tcW w:w="4532" w:type="dxa"/>
-            <w:shd w:val="clear" w:color="auto" w:fill="auto"/>
-            <w:tcMar>
-              <w:top w:w="100" w:type="dxa"/>
-              <w:left w:w="100" w:type="dxa"/>
-              <w:bottom w:w="100" w:type="dxa"/>
-              <w:right w:w="100" w:type="dxa"/>
-            </w:tcMar>
-          </w:tcPr>
-          <w:p>
-            <w:pPr>
-              <w:widowControl w:val="0"/>
-              <w:pBdr>
-                <w:top w:val="nil"/>
-                <w:left w:val="nil"/>
-                <w:bottom w:val="nil"/>
-                <w:right w:val="nil"/>
-                <w:between w:val="nil"/>
-              </w:pBdr>
-              <w:spacing w:line="240" w:lineRule="auto"/>
-              <w:rPr>
-                <w:sz w:val="24"/>
-                <w:szCs w:val="24"/>
-              </w:rPr>
-            </w:pPr>
           </w:p>
         </w:tc>
       </w:tr>
     </w:tbl>
     <w:p>
       <w:pPr>
+        <w:jc w:val="center"/>
+        <w:rPr>
+          <w:sz w:val="24"/>
+          <w:szCs w:val="24"/>
+        </w:rPr>
+      </w:pPr>
+    </w:p>
+    <w:p>
+      <w:pPr>
+        <w:rPr>
+          <w:sz w:val="24"/>
+          <w:szCs w:val="24"/>
+        </w:rPr>
+      </w:pPr>
+    </w:p>
+    <w:p>
+      <w:pPr>
         <w:rPr>
           <w:sz w:val="24"/>
           <w:szCs w:val="24"/>
@@ -990,7 +758,21 @@
         <w:rPr>
           <w:iCs/>
         </w:rPr>
-        <w:t>è un Platformer con ambientazioni cupe</w:t>
+        <w:t xml:space="preserve">è un </w:t>
+      </w:r>
+      <w:proofErr w:type="spellStart"/>
+      <w:r>
+        <w:rPr>
+          <w:iCs/>
+        </w:rPr>
+        <w:t>Platformer</w:t>
+      </w:r>
+      <w:proofErr w:type="spellEnd"/>
+      <w:r>
+        <w:rPr>
+          <w:iCs/>
+        </w:rPr>
+        <w:t xml:space="preserve"> con ambientazioni cupe</w:t>
       </w:r>
       <w:r>
         <w:rPr>
@@ -1014,7 +796,21 @@
         <w:rPr>
           <w:iCs/>
         </w:rPr>
-        <w:t>. Il giocatore vestirà i panni di Edward Scar, il problematico protagonista della storia</w:t>
+        <w:t xml:space="preserve">. Il giocatore vestirà i panni di Edward </w:t>
+      </w:r>
+      <w:proofErr w:type="spellStart"/>
+      <w:r>
+        <w:rPr>
+          <w:iCs/>
+        </w:rPr>
+        <w:t>Scar</w:t>
+      </w:r>
+      <w:proofErr w:type="spellEnd"/>
+      <w:r>
+        <w:rPr>
+          <w:iCs/>
+        </w:rPr>
+        <w:t>, il problematico protagonista della storia</w:t>
       </w:r>
       <w:r>
         <w:rPr>
@@ -1189,7 +985,63 @@
         <w:rPr>
           <w:iCs/>
         </w:rPr>
-        <w:t>Tra i titoli pensati per questo gioco ci sono: “Red Door, Yellow Door”, “Ed Scar’s Doors”, “Ed Scar’s Adventure”, “Ed Scar’s Journey”.</w:t>
+        <w:t xml:space="preserve">Tra i titoli pensati per questo gioco ci sono: “Red Door, Yellow Door”, “Ed </w:t>
+      </w:r>
+      <w:proofErr w:type="spellStart"/>
+      <w:r>
+        <w:rPr>
+          <w:iCs/>
+        </w:rPr>
+        <w:t>Scar’s</w:t>
+      </w:r>
+      <w:proofErr w:type="spellEnd"/>
+      <w:r>
+        <w:rPr>
+          <w:iCs/>
+        </w:rPr>
+        <w:t xml:space="preserve"> Doors”, “Ed </w:t>
+      </w:r>
+      <w:proofErr w:type="spellStart"/>
+      <w:r>
+        <w:rPr>
+          <w:iCs/>
+        </w:rPr>
+        <w:t>Scar’s</w:t>
+      </w:r>
+      <w:proofErr w:type="spellEnd"/>
+      <w:r>
+        <w:rPr>
+          <w:iCs/>
+        </w:rPr>
+        <w:t xml:space="preserve"> Adventure”, “Ed </w:t>
+      </w:r>
+      <w:proofErr w:type="spellStart"/>
+      <w:r>
+        <w:rPr>
+          <w:iCs/>
+        </w:rPr>
+        <w:t>Scar’s</w:t>
+      </w:r>
+      <w:proofErr w:type="spellEnd"/>
+      <w:r>
+        <w:rPr>
+          <w:iCs/>
+        </w:rPr>
+        <w:t xml:space="preserve"> </w:t>
+      </w:r>
+      <w:proofErr w:type="spellStart"/>
+      <w:r>
+        <w:rPr>
+          <w:iCs/>
+        </w:rPr>
+        <w:t>Journey</w:t>
+      </w:r>
+      <w:proofErr w:type="spellEnd"/>
+      <w:r>
+        <w:rPr>
+          <w:iCs/>
+        </w:rPr>
+        <w:t>”.</w:t>
       </w:r>
     </w:p>
     <w:p/>
@@ -1212,8 +1064,13 @@
     </w:p>
     <w:p/>
     <w:p>
-      <w:r>
-        <w:t xml:space="preserve">Il nostro team è composto da 4 sviluppatori e </w:t>
+      <w:proofErr w:type="gramStart"/>
+      <w:r>
+        <w:t>Il nostro team</w:t>
+      </w:r>
+      <w:proofErr w:type="gramEnd"/>
+      <w:r>
+        <w:t xml:space="preserve"> è composto da 4 sviluppatori e </w:t>
       </w:r>
       <w:r>
         <w:t>diversi</w:t>
@@ -1243,7 +1100,23 @@
         <w:t xml:space="preserve">I programmatori, inoltre, sono competenti nella creazione e interrogazione di database, conoscono i fondamenti di probabilità e statistica, che saranno estremamente utili per inserire componenti aleatorie all’interno del sistema di gioco, e comprendono nozioni di base correlate all’Intelligenza Artificiale, come, ad esempio, i meccanismi di </w:t>
       </w:r>
       <w:r>
-        <w:t xml:space="preserve">ricerca in grafi, utili per il Path Finding, che servirà ai nemici del gioco per comportarsi in maniera plausibile. </w:t>
+        <w:t xml:space="preserve">ricerca in grafi, utili per il </w:t>
+      </w:r>
+      <w:proofErr w:type="spellStart"/>
+      <w:r>
+        <w:t>Path</w:t>
+      </w:r>
+      <w:proofErr w:type="spellEnd"/>
+      <w:r>
+        <w:t xml:space="preserve"> </w:t>
+      </w:r>
+      <w:proofErr w:type="spellStart"/>
+      <w:r>
+        <w:t>Finding</w:t>
+      </w:r>
+      <w:proofErr w:type="spellEnd"/>
+      <w:r>
+        <w:t xml:space="preserve">, che servirà ai nemici del gioco per comportarsi in maniera plausibile. </w:t>
       </w:r>
     </w:p>
     <w:p>
@@ -1275,7 +1148,47 @@
         <w:t>giochi di vario genere</w:t>
       </w:r>
       <w:r>
-        <w:t xml:space="preserve"> sviluppati con disparati strumenti, quali Unity (è importante menzionare che un membro del team si dedica allo sviluppo in Unity da ben 6 anni), Unreal Engine e GameMakerStudio.</w:t>
+        <w:t xml:space="preserve"> sviluppati con disparati strumenti, quali </w:t>
+      </w:r>
+      <w:proofErr w:type="spellStart"/>
+      <w:r>
+        <w:t>Unity</w:t>
+      </w:r>
+      <w:proofErr w:type="spellEnd"/>
+      <w:r>
+        <w:t xml:space="preserve"> (è importante menzionare che un membro </w:t>
+      </w:r>
+      <w:proofErr w:type="gramStart"/>
+      <w:r>
+        <w:t>del team</w:t>
+      </w:r>
+      <w:proofErr w:type="gramEnd"/>
+      <w:r>
+        <w:t xml:space="preserve"> si dedica allo sviluppo in </w:t>
+      </w:r>
+      <w:proofErr w:type="spellStart"/>
+      <w:r>
+        <w:t>Unity</w:t>
+      </w:r>
+      <w:proofErr w:type="spellEnd"/>
+      <w:r>
+        <w:t xml:space="preserve"> da ben 6 anni), </w:t>
+      </w:r>
+      <w:proofErr w:type="spellStart"/>
+      <w:r>
+        <w:t>Unreal</w:t>
+      </w:r>
+      <w:proofErr w:type="spellEnd"/>
+      <w:r>
+        <w:t xml:space="preserve"> Engine e </w:t>
+      </w:r>
+      <w:proofErr w:type="spellStart"/>
+      <w:r>
+        <w:t>GameMakerStudio</w:t>
+      </w:r>
+      <w:proofErr w:type="spellEnd"/>
+      <w:r>
+        <w:t>.</w:t>
       </w:r>
       <w:r>
         <w:t xml:space="preserve"> </w:t>
@@ -1329,7 +1242,15 @@
         <w:t>realizzazione di concept e</w:t>
       </w:r>
       <w:r>
-        <w:t xml:space="preserve"> sprite di personaggi e nemici</w:t>
+        <w:t xml:space="preserve"> </w:t>
+      </w:r>
+      <w:proofErr w:type="spellStart"/>
+      <w:r>
+        <w:t>sprite</w:t>
+      </w:r>
+      <w:proofErr w:type="spellEnd"/>
+      <w:r>
+        <w:t xml:space="preserve"> di personaggi e nemici</w:t>
       </w:r>
       <w:r>
         <w:t>:</w:t>
@@ -1356,8 +1277,21 @@
         </w:numPr>
       </w:pPr>
       <w:r>
-        <w:t>Petronella Melina: Mantmare, Flydier</w:t>
-      </w:r>
+        <w:t xml:space="preserve">Petronella Melina: </w:t>
+      </w:r>
+      <w:proofErr w:type="spellStart"/>
+      <w:r>
+        <w:t>Mantmare</w:t>
+      </w:r>
+      <w:proofErr w:type="spellEnd"/>
+      <w:r>
+        <w:t xml:space="preserve">, </w:t>
+      </w:r>
+      <w:proofErr w:type="spellStart"/>
+      <w:r>
+        <w:t>Flydier</w:t>
+      </w:r>
+      <w:proofErr w:type="spellEnd"/>
     </w:p>
     <w:p>
       <w:pPr>
@@ -1368,8 +1302,13 @@
         </w:numPr>
       </w:pPr>
       <w:r>
-        <w:t>Matilde: Ed, zio Will, Spawnest</w:t>
-      </w:r>
+        <w:t xml:space="preserve">Matilde: Ed, zio Will, </w:t>
+      </w:r>
+      <w:proofErr w:type="spellStart"/>
+      <w:r>
+        <w:t>Spawnest</w:t>
+      </w:r>
+      <w:proofErr w:type="spellEnd"/>
     </w:p>
     <w:p>
       <w:pPr>
@@ -1409,9 +1348,19 @@
           <w:numId w:val="19"/>
         </w:numPr>
       </w:pPr>
-      <w:r>
-        <w:t>Tip Toe Run</w:t>
-      </w:r>
+      <w:proofErr w:type="spellStart"/>
+      <w:r>
+        <w:t>Tip</w:t>
+      </w:r>
+      <w:proofErr w:type="spellEnd"/>
+      <w:r>
+        <w:t xml:space="preserve"> Toe </w:t>
+      </w:r>
+      <w:proofErr w:type="spellStart"/>
+      <w:r>
+        <w:t>Run</w:t>
+      </w:r>
+      <w:proofErr w:type="spellEnd"/>
     </w:p>
     <w:p>
       <w:pPr>
@@ -1421,193 +1370,15 @@
           <w:numId w:val="19"/>
         </w:numPr>
       </w:pPr>
-      <w:r>
-        <w:t>Uncle Rag</w:t>
-      </w:r>
-    </w:p>
-    <w:p>
-      <w:pPr>
-        <w:pStyle w:val="Paragrafoelenco"/>
-      </w:pPr>
-    </w:p>
-    <w:p>
-      <w:pPr>
-        <w:pStyle w:val="Paragrafoelenco"/>
-      </w:pPr>
-    </w:p>
-    <w:p>
-      <w:pPr>
-        <w:pStyle w:val="Paragrafoelenco"/>
-      </w:pPr>
-    </w:p>
-    <w:p>
-      <w:pPr>
-        <w:pStyle w:val="Paragrafoelenco"/>
-      </w:pPr>
-    </w:p>
-    <w:p>
-      <w:pPr>
-        <w:pStyle w:val="Paragrafoelenco"/>
-      </w:pPr>
-    </w:p>
-    <w:p>
-      <w:pPr>
-        <w:pStyle w:val="Paragrafoelenco"/>
-      </w:pPr>
-    </w:p>
-    <w:p>
-      <w:pPr>
-        <w:pStyle w:val="Paragrafoelenco"/>
-      </w:pPr>
-    </w:p>
-    <w:p>
-      <w:pPr>
-        <w:pStyle w:val="Paragrafoelenco"/>
-      </w:pPr>
-    </w:p>
-    <w:p>
-      <w:pPr>
-        <w:pStyle w:val="Paragrafoelenco"/>
-      </w:pPr>
-    </w:p>
-    <w:p>
-      <w:pPr>
-        <w:pStyle w:val="Paragrafoelenco"/>
-      </w:pPr>
-    </w:p>
-    <w:p>
-      <w:pPr>
-        <w:pStyle w:val="Paragrafoelenco"/>
-      </w:pPr>
-    </w:p>
-    <w:p>
-      <w:pPr>
-        <w:pStyle w:val="Paragrafoelenco"/>
-      </w:pPr>
-    </w:p>
-    <w:p>
-      <w:pPr>
-        <w:pStyle w:val="Paragrafoelenco"/>
-      </w:pPr>
-    </w:p>
-    <w:p>
-      <w:pPr>
-        <w:pStyle w:val="Paragrafoelenco"/>
-      </w:pPr>
-    </w:p>
-    <w:p>
-      <w:pPr>
-        <w:pStyle w:val="Paragrafoelenco"/>
-      </w:pPr>
-    </w:p>
-    <w:p>
-      <w:pPr>
-        <w:pStyle w:val="Paragrafoelenco"/>
-      </w:pPr>
-    </w:p>
-    <w:p>
-      <w:pPr>
-        <w:pStyle w:val="Paragrafoelenco"/>
-      </w:pPr>
-    </w:p>
-    <w:p>
-      <w:pPr>
-        <w:pStyle w:val="Paragrafoelenco"/>
-      </w:pPr>
-    </w:p>
-    <w:p>
-      <w:pPr>
-        <w:pStyle w:val="Paragrafoelenco"/>
-      </w:pPr>
-    </w:p>
-    <w:p>
-      <w:pPr>
-        <w:pStyle w:val="Paragrafoelenco"/>
-      </w:pPr>
-    </w:p>
-    <w:p>
-      <w:pPr>
-        <w:pStyle w:val="Paragrafoelenco"/>
-      </w:pPr>
-    </w:p>
-    <w:p>
-      <w:pPr>
-        <w:pStyle w:val="Paragrafoelenco"/>
-      </w:pPr>
-    </w:p>
-    <w:p>
-      <w:pPr>
-        <w:pStyle w:val="Paragrafoelenco"/>
-      </w:pPr>
-    </w:p>
-    <w:p>
-      <w:pPr>
-        <w:pStyle w:val="Paragrafoelenco"/>
-      </w:pPr>
-    </w:p>
-    <w:p>
-      <w:pPr>
-        <w:pStyle w:val="Paragrafoelenco"/>
-      </w:pPr>
-    </w:p>
-    <w:p>
-      <w:pPr>
-        <w:pStyle w:val="Paragrafoelenco"/>
-      </w:pPr>
-    </w:p>
-    <w:p>
-      <w:pPr>
-        <w:pStyle w:val="Paragrafoelenco"/>
-      </w:pPr>
-    </w:p>
-    <w:p>
-      <w:pPr>
-        <w:pStyle w:val="Paragrafoelenco"/>
-      </w:pPr>
-    </w:p>
-    <w:p>
-      <w:pPr>
-        <w:pStyle w:val="Paragrafoelenco"/>
-      </w:pPr>
-    </w:p>
-    <w:p>
-      <w:pPr>
-        <w:pStyle w:val="Paragrafoelenco"/>
-      </w:pPr>
-    </w:p>
-    <w:p>
-      <w:pPr>
-        <w:pStyle w:val="Paragrafoelenco"/>
-      </w:pPr>
-    </w:p>
-    <w:p>
-      <w:pPr>
-        <w:pStyle w:val="Paragrafoelenco"/>
-      </w:pPr>
-    </w:p>
-    <w:p>
-      <w:pPr>
-        <w:pStyle w:val="Paragrafoelenco"/>
-      </w:pPr>
-    </w:p>
-    <w:p>
-      <w:pPr>
-        <w:pStyle w:val="Paragrafoelenco"/>
-      </w:pPr>
-    </w:p>
-    <w:p/>
-    <w:p/>
-    <w:p/>
-    <w:p/>
-    <w:p/>
-    <w:p/>
-    <w:p/>
-    <w:p/>
-    <w:p/>
-    <w:p/>
-    <w:p/>
-    <w:p/>
-    <w:p/>
+      <w:proofErr w:type="spellStart"/>
+      <w:r>
+        <w:t>Uncle</w:t>
+      </w:r>
+      <w:proofErr w:type="spellEnd"/>
+      <w:r>
+        <w:t xml:space="preserve"> Rag</w:t>
+      </w:r>
+    </w:p>
     <w:p>
       <w:r>
         <w:rPr>
@@ -3541,8 +3312,16 @@
         <w:rPr>
           <w:color w:val="FF0000"/>
         </w:rPr>
-        <w:t xml:space="preserve"> Scar</w:t>
-      </w:r>
+        <w:t xml:space="preserve"> </w:t>
+      </w:r>
+      <w:proofErr w:type="spellStart"/>
+      <w:r>
+        <w:rPr>
+          <w:color w:val="FF0000"/>
+        </w:rPr>
+        <w:t>Scar</w:t>
+      </w:r>
+      <w:proofErr w:type="spellEnd"/>
       <w:r>
         <w:rPr>
           <w:sz w:val="32"/>
@@ -3554,7 +3333,15 @@
         <w:t xml:space="preserve">soprannominato “Ed”, è il protagonista della storia; </w:t>
       </w:r>
       <w:r>
-        <w:t>il suo nome, anagramma di “scared” (spaventato), rispecchia il tema centrale della narrazione</w:t>
+        <w:t>il suo nome, anagramma di “</w:t>
+      </w:r>
+      <w:proofErr w:type="spellStart"/>
+      <w:r>
+        <w:t>scared</w:t>
+      </w:r>
+      <w:proofErr w:type="spellEnd"/>
+      <w:r>
+        <w:t>” (spaventato), rispecchia il tema centrale della narrazione</w:t>
       </w:r>
       <w:r>
         <w:t>.</w:t>
@@ -3726,10 +3513,26 @@
         <w:rPr>
           <w:color w:val="FF0000"/>
         </w:rPr>
-        <w:t>William Scar</w:t>
-      </w:r>
-      <w:r>
-        <w:t xml:space="preserve">: soprannominato “Will” (“Will scar” vuol dire “Ferirà”); </w:t>
+        <w:t xml:space="preserve">William </w:t>
+      </w:r>
+      <w:proofErr w:type="spellStart"/>
+      <w:r>
+        <w:rPr>
+          <w:color w:val="FF0000"/>
+        </w:rPr>
+        <w:t>Scar</w:t>
+      </w:r>
+      <w:proofErr w:type="spellEnd"/>
+      <w:r>
+        <w:t xml:space="preserve">: soprannominato “Will” (“Will </w:t>
+      </w:r>
+      <w:proofErr w:type="spellStart"/>
+      <w:r>
+        <w:t>scar</w:t>
+      </w:r>
+      <w:proofErr w:type="spellEnd"/>
+      <w:r>
+        <w:t xml:space="preserve">” vuol dire “Ferirà”); </w:t>
       </w:r>
       <w:r>
         <w:t>era</w:t>
@@ -3816,7 +3619,15 @@
         <w:t>affrontato</w:t>
       </w:r>
       <w:r>
-        <w:t xml:space="preserve"> da Ed Scar all’interno dell’inquietante “</w:t>
+        <w:t xml:space="preserve"> da Ed </w:t>
+      </w:r>
+      <w:proofErr w:type="spellStart"/>
+      <w:r>
+        <w:t>Scar</w:t>
+      </w:r>
+      <w:proofErr w:type="spellEnd"/>
+      <w:r>
+        <w:t xml:space="preserve"> all’interno dell’inquietante “</w:t>
       </w:r>
       <w:r>
         <w:t>Corridoi</w:t>
@@ -4104,7 +3915,15 @@
         <w:jc w:val="both"/>
       </w:pPr>
       <w:r>
-        <w:t xml:space="preserve">Il protagonista, Ed Scar, si risveglia </w:t>
+        <w:t xml:space="preserve">Il protagonista, Ed </w:t>
+      </w:r>
+      <w:proofErr w:type="spellStart"/>
+      <w:r>
+        <w:t>Scar</w:t>
+      </w:r>
+      <w:proofErr w:type="spellEnd"/>
+      <w:r>
+        <w:t xml:space="preserve">, si risveglia </w:t>
       </w:r>
       <w:r>
         <w:t>all’interno di</w:t>
@@ -4118,8 +3937,13 @@
       <w:r>
         <w:t xml:space="preserve"> </w:t>
       </w:r>
-      <w:r>
-        <w:t>Ed,</w:t>
+      <w:proofErr w:type="gramStart"/>
+      <w:r>
+        <w:t>Ed</w:t>
+      </w:r>
+      <w:proofErr w:type="gramEnd"/>
+      <w:r>
+        <w:t>,</w:t>
       </w:r>
       <w:r>
         <w:t xml:space="preserve"> </w:t>
@@ -4209,7 +4033,15 @@
         <w:t xml:space="preserve"> voce</w:t>
       </w:r>
       <w:r>
-        <w:t xml:space="preserve"> informa Ed che egli avrà il compito di liberare le stanze dalle paure che le popolano</w:t>
+        <w:t xml:space="preserve"> </w:t>
+      </w:r>
+      <w:proofErr w:type="gramStart"/>
+      <w:r>
+        <w:t>informa</w:t>
+      </w:r>
+      <w:proofErr w:type="gramEnd"/>
+      <w:r>
+        <w:t xml:space="preserve"> Ed che egli avrà il compito di liberare le stanze dalle paure che le popolano</w:t>
       </w:r>
       <w:r>
         <w:t>.</w:t>
@@ -4281,7 +4113,15 @@
         <w:t xml:space="preserve">. </w:t>
       </w:r>
       <w:r>
-        <w:t xml:space="preserve">Una strana figura con l’aspetto di uno slanciato uomo elegante fuoriesce dalla casa. Ed riesce a nascondersi </w:t>
+        <w:t xml:space="preserve">Una strana figura con l’aspetto di uno slanciato uomo elegante fuoriesce dalla casa. </w:t>
+      </w:r>
+      <w:proofErr w:type="gramStart"/>
+      <w:r>
+        <w:t>Ed</w:t>
+      </w:r>
+      <w:proofErr w:type="gramEnd"/>
+      <w:r>
+        <w:t xml:space="preserve"> riesce a nascondersi </w:t>
       </w:r>
       <w:r>
         <w:t>e, ritornato in quella casa inquietante, trova un</w:t>
@@ -4299,11 +4139,19 @@
         <w:t>che gli conferisce i poteri necessari per combattere.</w:t>
       </w:r>
       <w:r>
-        <w:t xml:space="preserve"> Ed, tuttavia, non riuscirà a esplorare</w:t>
-      </w:r>
-      <w:r>
         <w:t xml:space="preserve"> </w:t>
       </w:r>
+      <w:proofErr w:type="gramStart"/>
+      <w:r>
+        <w:t>Ed</w:t>
+      </w:r>
+      <w:proofErr w:type="gramEnd"/>
+      <w:r>
+        <w:t>, tuttavia, non riuscirà a esplorare</w:t>
+      </w:r>
+      <w:r>
+        <w:t xml:space="preserve"> </w:t>
+      </w:r>
       <w:r>
         <w:t>la casa nella sua interezza per via d</w:t>
       </w:r>
@@ -4433,7 +4281,15 @@
         <w:t xml:space="preserve">È un ragazzo molto intelligente, e </w:t>
       </w:r>
       <w:r>
-        <w:t xml:space="preserve">con una fantasia spiccata. Ed lavora in modalità smart come sviluppatore per una compagnia locale, tale impiego gli consente di uscire </w:t>
+        <w:t xml:space="preserve">con una fantasia spiccata. </w:t>
+      </w:r>
+      <w:proofErr w:type="gramStart"/>
+      <w:r>
+        <w:t>Ed</w:t>
+      </w:r>
+      <w:proofErr w:type="gramEnd"/>
+      <w:r>
+        <w:t xml:space="preserve"> lavora in modalità smart come sviluppatore per una compagnia locale, tale impiego gli consente di uscire </w:t>
       </w:r>
       <w:r>
         <w:t xml:space="preserve">il minimo indispensabile. Lo smart working, piuttosto che essere una scelta che mira alla comodità, si </w:t>
@@ -4494,10 +4350,31 @@
         <w:t xml:space="preserve"> </w:t>
       </w:r>
       <w:r>
-        <w:t>ricco imprenditore, fondatore di un’importante società locale (Atori ?)</w:t>
-      </w:r>
-      <w:r>
-        <w:t xml:space="preserve"> (Ed aveva 6 anni). </w:t>
+        <w:t>ricco imprenditore, fondatore di un’importante società locale (</w:t>
+      </w:r>
+      <w:proofErr w:type="spellStart"/>
+      <w:proofErr w:type="gramStart"/>
+      <w:r>
+        <w:t>Atori</w:t>
+      </w:r>
+      <w:proofErr w:type="spellEnd"/>
+      <w:r>
+        <w:t xml:space="preserve"> ?</w:t>
+      </w:r>
+      <w:proofErr w:type="gramEnd"/>
+      <w:r>
+        <w:t>)</w:t>
+      </w:r>
+      <w:r>
+        <w:t xml:space="preserve"> (Ed aveva </w:t>
+      </w:r>
+      <w:proofErr w:type="gramStart"/>
+      <w:r>
+        <w:t>6</w:t>
+      </w:r>
+      <w:proofErr w:type="gramEnd"/>
+      <w:r>
+        <w:t xml:space="preserve"> anni). </w:t>
       </w:r>
       <w:r>
         <w:t xml:space="preserve">Quando il curatore dell’eredità annunciò la cessione dell’azienda al padre di Ed, </w:t>
@@ -4518,13 +4395,26 @@
         <w:t>,</w:t>
       </w:r>
       <w:r>
-        <w:t xml:space="preserve"> a casa di Ed, per rapirlo e chiedere un importante riscatto (Cessione dell’azienda</w:t>
+        <w:t xml:space="preserve"> a casa di Ed, per rapirlo e chiedere un importante riscatto (Cessione </w:t>
+      </w:r>
+      <w:proofErr w:type="gramStart"/>
+      <w:r>
+        <w:t>dell’azienda</w:t>
       </w:r>
       <w:r>
         <w:t xml:space="preserve"> ?</w:t>
       </w:r>
-      <w:r>
-        <w:t>). Ed fu condotto in una vecchia catapecchia abbandonata nel bosco (Il senso della catapecchia ?), di proprietà di William</w:t>
+      <w:proofErr w:type="gramEnd"/>
+      <w:r>
+        <w:t xml:space="preserve">). Ed fu condotto in una vecchia catapecchia abbandonata nel bosco (Il senso della </w:t>
+      </w:r>
+      <w:proofErr w:type="gramStart"/>
+      <w:r>
+        <w:t>catapecchia ?</w:t>
+      </w:r>
+      <w:proofErr w:type="gramEnd"/>
+      <w:r>
+        <w:t>), di proprietà di William</w:t>
       </w:r>
       <w:r>
         <w:t>,</w:t>
@@ -4577,8 +4467,13 @@
       <w:r>
         <w:t xml:space="preserve">che gli camminavano sulle mani, udì lo zio che si apprestava ad entrare nella cantina. </w:t>
       </w:r>
-      <w:r>
-        <w:t>Ed d</w:t>
+      <w:proofErr w:type="gramStart"/>
+      <w:r>
+        <w:t>Ed</w:t>
+      </w:r>
+      <w:proofErr w:type="gramEnd"/>
+      <w:r>
+        <w:t xml:space="preserve"> d</w:t>
       </w:r>
       <w:r>
         <w:t xml:space="preserve">oveva riuscire a </w:t>
@@ -4701,7 +4596,21 @@
         <w:rPr>
           <w:color w:val="000000" w:themeColor="text1"/>
         </w:rPr>
-        <w:t>che era riuscito a capire dove il fratello aveva portato Ed</w:t>
+        <w:t xml:space="preserve">che era riuscito a capire dove il fratello aveva </w:t>
+      </w:r>
+      <w:proofErr w:type="gramStart"/>
+      <w:r>
+        <w:rPr>
+          <w:color w:val="000000" w:themeColor="text1"/>
+        </w:rPr>
+        <w:t>portato</w:t>
+      </w:r>
+      <w:proofErr w:type="gramEnd"/>
+      <w:r>
+        <w:rPr>
+          <w:color w:val="000000" w:themeColor="text1"/>
+        </w:rPr>
+        <w:t xml:space="preserve"> Ed</w:t>
       </w:r>
       <w:r>
         <w:rPr>
@@ -5008,8 +4917,13 @@
         <w:t xml:space="preserve">è </w:t>
       </w:r>
       <w:r>
-        <w:t>Ed Scar</w:t>
-      </w:r>
+        <w:t xml:space="preserve">Ed </w:t>
+      </w:r>
+      <w:proofErr w:type="spellStart"/>
+      <w:r>
+        <w:t>Scar</w:t>
+      </w:r>
+      <w:proofErr w:type="spellEnd"/>
       <w:r>
         <w:t xml:space="preserve">, il protagonista della storia. </w:t>
       </w:r>
@@ -5355,8 +5269,18 @@
           <w:bCs/>
           <w:iCs/>
         </w:rPr>
-        <w:t>Interazione con l’environment</w:t>
-      </w:r>
+        <w:t xml:space="preserve">Interazione con </w:t>
+      </w:r>
+      <w:proofErr w:type="spellStart"/>
+      <w:r>
+        <w:rPr>
+          <w:b/>
+          <w:bCs/>
+          <w:iCs/>
+        </w:rPr>
+        <w:t>l’environment</w:t>
+      </w:r>
+      <w:proofErr w:type="spellEnd"/>
       <w:r>
         <w:rPr>
           <w:iCs/>
@@ -5459,7 +5383,15 @@
         <w:t xml:space="preserve"> </w:t>
       </w:r>
       <w:r>
-        <w:t>meccanica finalizzata alla sconfitta dei nemici presenti nelle aree di gioco. La tipologia di combattimento è “ranged” (a distanza)</w:t>
+        <w:t>meccanica finalizzata alla sconfitta dei nemici presenti nelle aree di gioco. La tipologia di combattimento è “</w:t>
+      </w:r>
+      <w:proofErr w:type="spellStart"/>
+      <w:r>
+        <w:t>ranged</w:t>
+      </w:r>
+      <w:proofErr w:type="spellEnd"/>
+      <w:r>
+        <w:t>” (a distanza)</w:t>
       </w:r>
       <w:r>
         <w:t>;</w:t>
@@ -7132,7 +7064,25 @@
           <w:bCs/>
           <w:iCs/>
         </w:rPr>
-        <w:t>Pozione half-life</w:t>
+        <w:t xml:space="preserve">Pozione </w:t>
+      </w:r>
+      <w:proofErr w:type="spellStart"/>
+      <w:r>
+        <w:rPr>
+          <w:b/>
+          <w:bCs/>
+          <w:iCs/>
+        </w:rPr>
+        <w:t>half</w:t>
+      </w:r>
+      <w:proofErr w:type="spellEnd"/>
+      <w:r>
+        <w:rPr>
+          <w:b/>
+          <w:bCs/>
+          <w:iCs/>
+        </w:rPr>
+        <w:t>-life</w:t>
       </w:r>
       <w:r>
         <w:rPr>
@@ -7216,7 +7166,15 @@
         <w:ind w:left="1440"/>
       </w:pPr>
       <w:r>
-        <w:t xml:space="preserve">Descrizione: Questo oggetto è molto familiare. Guardandolo mi fa sentire come se fossi a casa. Mi porta alla mente vaghi ricordi di quando ero piccolo che esplorando vaste aree rocciose e rossiccie trovavo molti di questi teschi. </w:t>
+        <w:t xml:space="preserve">Descrizione: Questo oggetto è molto familiare. Guardandolo mi fa sentire come se fossi a casa. Mi porta alla mente vaghi ricordi di quando ero piccolo che esplorando vaste aree rocciose e </w:t>
+      </w:r>
+      <w:proofErr w:type="spellStart"/>
+      <w:r>
+        <w:t>rossiccie</w:t>
+      </w:r>
+      <w:proofErr w:type="spellEnd"/>
+      <w:r>
+        <w:t xml:space="preserve"> trovavo molti di questi teschi. </w:t>
       </w:r>
     </w:p>
     <w:p>
@@ -7252,7 +7210,15 @@
         <w:ind w:left="1440"/>
       </w:pPr>
       <w:r>
-        <w:t>Descrizione: Questo oggetto guardandolo mi da senso di dovere. Sento che devo sedermi e accenderlo perché devo fare qualcosa come se qualcuno mi avesse commissionato un lavoro.</w:t>
+        <w:t xml:space="preserve">Descrizione: Questo oggetto guardandolo mi </w:t>
+      </w:r>
+      <w:proofErr w:type="spellStart"/>
+      <w:r>
+        <w:t>da</w:t>
+      </w:r>
+      <w:proofErr w:type="spellEnd"/>
+      <w:r>
+        <w:t xml:space="preserve"> senso di dovere. Sento che devo sedermi e accenderlo perché devo fare qualcosa come se qualcuno mi avesse commissionato un lavoro.</w:t>
       </w:r>
     </w:p>
     <w:p>
@@ -7616,7 +7582,15 @@
         <w:t xml:space="preserve"> in questa stanza</w:t>
       </w:r>
       <w:r>
-        <w:t xml:space="preserve"> che il giocatore farà luce una volta per tutte sulla vicenda principale del gioco e affronterà il boss finale, sconfitto il quale, partirà una piccola cutscene che mostr</w:t>
+        <w:t xml:space="preserve"> che il giocatore farà luce una volta per tutte sulla vicenda principale del gioco e affronterà il boss finale, sconfitto il quale, partirà una piccola </w:t>
+      </w:r>
+      <w:proofErr w:type="spellStart"/>
+      <w:r>
+        <w:t>cutscene</w:t>
+      </w:r>
+      <w:proofErr w:type="spellEnd"/>
+      <w:r>
+        <w:t xml:space="preserve"> che mostr</w:t>
       </w:r>
       <w:r>
         <w:t>erà</w:t>
@@ -7871,6 +7845,7 @@
           <w:bCs/>
         </w:rPr>
       </w:pPr>
+      <w:proofErr w:type="spellStart"/>
       <w:r>
         <w:rPr>
           <w:b/>
@@ -7878,6 +7853,7 @@
         </w:rPr>
         <w:t>Dummevil</w:t>
       </w:r>
+      <w:proofErr w:type="spellEnd"/>
       <w:r>
         <w:t>: Dopo</w:t>
       </w:r>
@@ -7943,7 +7919,15 @@
         <w:t>s</w:t>
       </w:r>
       <w:r>
-        <w:t>aranno presenti 2 checkpoint; il primo sarà presente nel momento che precede l’incontro con l’uomo elegante, in prossimità della casa. Il secondo, si troverà nella casa di legno, dopo aver preso il guanto.</w:t>
+        <w:t xml:space="preserve">aranno presenti </w:t>
+      </w:r>
+      <w:proofErr w:type="gramStart"/>
+      <w:r>
+        <w:t>2</w:t>
+      </w:r>
+      <w:proofErr w:type="gramEnd"/>
+      <w:r>
+        <w:t xml:space="preserve"> checkpoint; il primo sarà presente nel momento che precede l’incontro con l’uomo elegante, in prossimità della casa. Il secondo, si troverà nella casa di legno, dopo aver preso il guanto.</w:t>
       </w:r>
     </w:p>
     <w:p>
@@ -8342,12 +8326,21 @@
           <w:bCs/>
         </w:rPr>
       </w:pPr>
-      <w:r>
-        <w:rPr>
-          <w:b/>
-          <w:bCs/>
-        </w:rPr>
-        <w:t xml:space="preserve">Flydier </w:t>
+      <w:proofErr w:type="spellStart"/>
+      <w:r>
+        <w:rPr>
+          <w:b/>
+          <w:bCs/>
+        </w:rPr>
+        <w:t>Flydier</w:t>
+      </w:r>
+      <w:proofErr w:type="spellEnd"/>
+      <w:r>
+        <w:rPr>
+          <w:b/>
+          <w:bCs/>
+        </w:rPr>
+        <w:t xml:space="preserve"> </w:t>
       </w:r>
       <w:r>
         <w:t>(</w:t>
@@ -8355,6 +8348,7 @@
       <w:r>
         <w:t xml:space="preserve">Crasi di </w:t>
       </w:r>
+      <w:proofErr w:type="spellStart"/>
       <w:r>
         <w:rPr>
           <w:i/>
@@ -8362,9 +8356,11 @@
         </w:rPr>
         <w:t>fly</w:t>
       </w:r>
+      <w:proofErr w:type="spellEnd"/>
       <w:r>
         <w:t xml:space="preserve"> e </w:t>
       </w:r>
+      <w:proofErr w:type="spellStart"/>
       <w:r>
         <w:rPr>
           <w:i/>
@@ -8372,6 +8368,7 @@
         </w:rPr>
         <w:t>soldier</w:t>
       </w:r>
+      <w:proofErr w:type="spellEnd"/>
       <w:r>
         <w:t>)</w:t>
       </w:r>
@@ -8391,6 +8388,7 @@
           <w:bCs/>
         </w:rPr>
       </w:pPr>
+      <w:proofErr w:type="spellStart"/>
       <w:r>
         <w:rPr>
           <w:b/>
@@ -8398,6 +8396,7 @@
         </w:rPr>
         <w:t>Spawnest</w:t>
       </w:r>
+      <w:proofErr w:type="spellEnd"/>
       <w:r>
         <w:rPr>
           <w:b/>
@@ -8411,6 +8410,7 @@
       <w:r>
         <w:t xml:space="preserve">Crasi di </w:t>
       </w:r>
+      <w:proofErr w:type="spellStart"/>
       <w:r>
         <w:rPr>
           <w:i/>
@@ -8418,9 +8418,11 @@
         </w:rPr>
         <w:t>spawn</w:t>
       </w:r>
+      <w:proofErr w:type="spellEnd"/>
       <w:r>
         <w:t xml:space="preserve"> e </w:t>
       </w:r>
+      <w:proofErr w:type="spellStart"/>
       <w:r>
         <w:rPr>
           <w:i/>
@@ -8428,6 +8430,7 @@
         </w:rPr>
         <w:t>nest</w:t>
       </w:r>
+      <w:proofErr w:type="spellEnd"/>
       <w:r>
         <w:t>)</w:t>
       </w:r>
@@ -8435,7 +8438,23 @@
         <w:t>: nido</w:t>
       </w:r>
       <w:r>
-        <w:t xml:space="preserve"> senziente che genera Flydier finchè non viene distrutto.</w:t>
+        <w:t xml:space="preserve"> senziente che genera </w:t>
+      </w:r>
+      <w:proofErr w:type="spellStart"/>
+      <w:r>
+        <w:t>Flydier</w:t>
+      </w:r>
+      <w:proofErr w:type="spellEnd"/>
+      <w:r>
+        <w:t xml:space="preserve"> </w:t>
+      </w:r>
+      <w:proofErr w:type="spellStart"/>
+      <w:r>
+        <w:t>finchè</w:t>
+      </w:r>
+      <w:proofErr w:type="spellEnd"/>
+      <w:r>
+        <w:t xml:space="preserve"> non viene distrutto.</w:t>
       </w:r>
       <w:r>
         <w:t xml:space="preserve"> Alla distruzione genera un’esplosione corrosiva che danneggerebbe il protagonista qualora vi si trovasse troppo vicino.</w:t>
@@ -8483,6 +8502,7 @@
           <w:color w:val="000000" w:themeColor="text1"/>
         </w:rPr>
       </w:pPr>
+      <w:proofErr w:type="spellStart"/>
       <w:r>
         <w:rPr>
           <w:b/>
@@ -8491,6 +8511,7 @@
         </w:rPr>
         <w:t>Mantmare</w:t>
       </w:r>
+      <w:proofErr w:type="spellEnd"/>
       <w:r>
         <w:rPr>
           <w:color w:val="000000" w:themeColor="text1"/>
@@ -8546,8 +8567,16 @@
         <w:rPr>
           <w:color w:val="000000" w:themeColor="text1"/>
         </w:rPr>
-        <w:t>Le tipologie di attacco che Mantmare</w:t>
-      </w:r>
+        <w:t xml:space="preserve">Le tipologie di attacco che </w:t>
+      </w:r>
+      <w:proofErr w:type="spellStart"/>
+      <w:r>
+        <w:rPr>
+          <w:color w:val="000000" w:themeColor="text1"/>
+        </w:rPr>
+        <w:t>Mantmare</w:t>
+      </w:r>
+      <w:proofErr w:type="spellEnd"/>
       <w:r>
         <w:rPr>
           <w:color w:val="000000" w:themeColor="text1"/>
@@ -8606,7 +8635,35 @@
         <w:rPr>
           <w:color w:val="000000" w:themeColor="text1"/>
         </w:rPr>
-        <w:t>All’interno del luogo della boss fight saranno presenti le già descritte piattaforme ricoperte di insetti che, in seguito ad ampi attacchi corrosivi di Mantmare, costituiranno l’unico luogo “sicuro”.</w:t>
+        <w:t xml:space="preserve">All’interno del luogo della boss </w:t>
+      </w:r>
+      <w:proofErr w:type="spellStart"/>
+      <w:r>
+        <w:rPr>
+          <w:color w:val="000000" w:themeColor="text1"/>
+        </w:rPr>
+        <w:t>fight</w:t>
+      </w:r>
+      <w:proofErr w:type="spellEnd"/>
+      <w:r>
+        <w:rPr>
+          <w:color w:val="000000" w:themeColor="text1"/>
+        </w:rPr>
+        <w:t xml:space="preserve"> saranno presenti le già descritte piattaforme ricoperte di insetti che, in seguito ad ampi attacchi corrosivi di </w:t>
+      </w:r>
+      <w:proofErr w:type="spellStart"/>
+      <w:r>
+        <w:rPr>
+          <w:color w:val="000000" w:themeColor="text1"/>
+        </w:rPr>
+        <w:t>Mantmare</w:t>
+      </w:r>
+      <w:proofErr w:type="spellEnd"/>
+      <w:r>
+        <w:rPr>
+          <w:color w:val="000000" w:themeColor="text1"/>
+        </w:rPr>
+        <w:t>, costituiranno l’unico luogo “sicuro”.</w:t>
       </w:r>
     </w:p>
     <w:p>
@@ -8825,12 +8882,14 @@
       <w:r>
         <w:t xml:space="preserve">, di </w:t>
       </w:r>
+      <w:proofErr w:type="spellStart"/>
       <w:r>
         <w:rPr>
           <w:shd w:val="clear" w:color="auto" w:fill="FFFFFF"/>
         </w:rPr>
         <w:t>Dalí</w:t>
       </w:r>
+      <w:proofErr w:type="spellEnd"/>
       <w:r>
         <w:rPr>
           <w:shd w:val="clear" w:color="auto" w:fill="FFFFFF"/>
@@ -8876,6 +8935,7 @@
           <w:bCs/>
         </w:rPr>
       </w:pPr>
+      <w:proofErr w:type="spellStart"/>
       <w:r>
         <w:rPr>
           <w:b/>
@@ -8890,6 +8950,7 @@
         </w:rPr>
         <w:t>lockhead</w:t>
       </w:r>
+      <w:proofErr w:type="spellEnd"/>
       <w:r>
         <w:t xml:space="preserve">: </w:t>
       </w:r>
@@ -8915,12 +8976,21 @@
           <w:bCs/>
         </w:rPr>
       </w:pPr>
-      <w:r>
-        <w:rPr>
-          <w:b/>
-          <w:bCs/>
-        </w:rPr>
-        <w:t xml:space="preserve">Sharcet </w:t>
+      <w:proofErr w:type="spellStart"/>
+      <w:r>
+        <w:rPr>
+          <w:b/>
+          <w:bCs/>
+        </w:rPr>
+        <w:t>Sharcet</w:t>
+      </w:r>
+      <w:proofErr w:type="spellEnd"/>
+      <w:r>
+        <w:rPr>
+          <w:b/>
+          <w:bCs/>
+        </w:rPr>
+        <w:t xml:space="preserve"> </w:t>
       </w:r>
       <w:r>
         <w:t>(</w:t>
@@ -8928,6 +8998,7 @@
       <w:r>
         <w:t xml:space="preserve">Crasi di </w:t>
       </w:r>
+      <w:proofErr w:type="spellStart"/>
       <w:r>
         <w:rPr>
           <w:i/>
@@ -8935,9 +9006,11 @@
         </w:rPr>
         <w:t>sharp</w:t>
       </w:r>
+      <w:proofErr w:type="spellEnd"/>
       <w:r>
         <w:t xml:space="preserve"> e </w:t>
       </w:r>
+      <w:proofErr w:type="spellStart"/>
       <w:r>
         <w:rPr>
           <w:i/>
@@ -8945,6 +9018,7 @@
         </w:rPr>
         <w:t>lancet</w:t>
       </w:r>
+      <w:proofErr w:type="spellEnd"/>
       <w:r>
         <w:t>)</w:t>
       </w:r>
@@ -8956,7 +9030,15 @@
       </w:r>
       <w:r>
         <w:lastRenderedPageBreak/>
-        <w:t>con cui possono infliggere danni al protagonista. Di solito fanno gruppo con i Clockhead.</w:t>
+        <w:t xml:space="preserve">con cui possono infliggere danni al protagonista. Di solito fanno gruppo con i </w:t>
+      </w:r>
+      <w:proofErr w:type="spellStart"/>
+      <w:r>
+        <w:t>Clockhead</w:t>
+      </w:r>
+      <w:proofErr w:type="spellEnd"/>
+      <w:r>
+        <w:t>.</w:t>
       </w:r>
     </w:p>
     <w:p>
@@ -8971,6 +9053,7 @@
           <w:bCs/>
         </w:rPr>
       </w:pPr>
+      <w:proofErr w:type="spellStart"/>
       <w:r>
         <w:rPr>
           <w:b/>
@@ -8978,6 +9061,7 @@
         </w:rPr>
         <w:t>Tricronos</w:t>
       </w:r>
+      <w:proofErr w:type="spellEnd"/>
       <w:r>
         <w:t>: essere a tre teste, che rappresentano passato, presente e futuro.</w:t>
       </w:r>
@@ -8996,7 +9080,15 @@
         <w:t>A Christmas Carol</w:t>
       </w:r>
       <w:r>
-        <w:t>”. La testa del passato sarà una fiammella, magari con il collo che ricordi la colonna di una candela; la testa del presente sarà quella di un uomo adulto e barbuto, dall’aura divina (simile agli dei greci); la testa del futuro corrisponderà alla rappresentazione classica della morte.</w:t>
+        <w:t xml:space="preserve">”. La testa del passato sarà una fiammella, magari con il collo che ricordi la colonna di una candela; la testa del presente sarà quella di un uomo adulto e barbuto, dall’aura divina (simile agli </w:t>
+      </w:r>
+      <w:proofErr w:type="gramStart"/>
+      <w:r>
+        <w:t>dei</w:t>
+      </w:r>
+      <w:proofErr w:type="gramEnd"/>
+      <w:r>
+        <w:t xml:space="preserve"> greci); la testa del futuro corrisponderà alla rappresentazione classica della morte.</w:t>
       </w:r>
       <w:r>
         <w:t xml:space="preserve"> </w:t>
@@ -9103,7 +9195,15 @@
         <w:t>a quando si supera un certo punto del livello, un timer di n minuti viene attivato; da quel momento in poi lo scenario inizierà a degradarsi. Il giocatore dovrà sconfiggere i nemici che incontra lungo il cammino (incluso il boss di fine livello) entro lo scadere del timer.</w:t>
       </w:r>
       <w:r>
-        <w:t xml:space="preserve"> Una volta sconfitto il boss, il giocatore dovrà raggiungere una tomba, traguardo del livello, allo stesso modo in cui la morte è costituisce il traguardo della vita. Se il giocatore non riuscirà a raggiungere il traguardo entro lo scadere del timer, il protagonista morirà.</w:t>
+        <w:t xml:space="preserve"> Una volta sconfitto il boss, il giocatore dovrà raggiungere una tomba, traguardo del livello, allo stesso modo in cui la morte </w:t>
+      </w:r>
+      <w:proofErr w:type="gramStart"/>
+      <w:r>
+        <w:t>è</w:t>
+      </w:r>
+      <w:proofErr w:type="gramEnd"/>
+      <w:r>
+        <w:t xml:space="preserve"> costituisce il traguardo della vita. Se il giocatore non riuscirà a raggiungere il traguardo entro lo scadere del timer, il protagonista morirà.</w:t>
       </w:r>
     </w:p>
     <w:p>
@@ -9343,6 +9443,7 @@
         </w:rPr>
         <w:t xml:space="preserve">Il gioco è un </w:t>
       </w:r>
+      <w:proofErr w:type="spellStart"/>
       <w:r>
         <w:rPr>
           <w:iCs/>
@@ -9367,6 +9468,7 @@
         </w:rPr>
         <w:t>er</w:t>
       </w:r>
+      <w:proofErr w:type="spellEnd"/>
       <w:r>
         <w:rPr>
           <w:iCs/>
@@ -9377,7 +9479,21 @@
         <w:rPr>
           <w:iCs/>
         </w:rPr>
-        <w:t>All’interno di ogni livello sarà presente una regia che amplia, restringe, sposta e modifica il campo visivo a seconda di ciò che si vuole mostrare. Si è pensato a un art style sketchato, molto approssimativo.</w:t>
+        <w:t xml:space="preserve">All’interno di ogni livello sarà presente una regia che amplia, restringe, sposta e modifica il campo visivo a seconda di ciò che si vuole mostrare. Si è pensato a un art style </w:t>
+      </w:r>
+      <w:proofErr w:type="spellStart"/>
+      <w:r>
+        <w:rPr>
+          <w:iCs/>
+        </w:rPr>
+        <w:t>sketchato</w:t>
+      </w:r>
+      <w:proofErr w:type="spellEnd"/>
+      <w:r>
+        <w:rPr>
+          <w:iCs/>
+        </w:rPr>
+        <w:t>, molto approssimativo.</w:t>
       </w:r>
     </w:p>
     <w:p>
@@ -9423,8 +9539,18 @@
           <w:bCs/>
           <w:iCs/>
         </w:rPr>
-        <w:t>Edward Scar</w:t>
-      </w:r>
+        <w:t xml:space="preserve">Edward </w:t>
+      </w:r>
+      <w:proofErr w:type="spellStart"/>
+      <w:r>
+        <w:rPr>
+          <w:b/>
+          <w:bCs/>
+          <w:iCs/>
+        </w:rPr>
+        <w:t>Scar</w:t>
+      </w:r>
+      <w:proofErr w:type="spellEnd"/>
     </w:p>
     <w:p>
       <w:pPr>
@@ -9468,7 +9594,7 @@
                     </pic:cNvPicPr>
                   </pic:nvPicPr>
                   <pic:blipFill>
-                    <a:blip r:embed="rId11" cstate="print">
+                    <a:blip r:embed="rId12" cstate="print">
                       <a:extLst>
                         <a:ext uri="{28A0092B-C50C-407E-A947-70E740481C1C}">
                           <a14:useLocalDpi xmlns:a14="http://schemas.microsoft.com/office/drawing/2010/main" val="0"/>
@@ -9590,7 +9716,23 @@
           <w:sz w:val="22"/>
           <w:szCs w:val="22"/>
         </w:rPr>
-        <w:t>Alcuni concept precedenti alla realizzazione finale dello sprite:</w:t>
+        <w:t xml:space="preserve">Alcuni concept precedenti alla realizzazione finale dello </w:t>
+      </w:r>
+      <w:proofErr w:type="spellStart"/>
+      <w:r>
+        <w:rPr>
+          <w:sz w:val="22"/>
+          <w:szCs w:val="22"/>
+        </w:rPr>
+        <w:t>sprite</w:t>
+      </w:r>
+      <w:proofErr w:type="spellEnd"/>
+      <w:r>
+        <w:rPr>
+          <w:sz w:val="22"/>
+          <w:szCs w:val="22"/>
+        </w:rPr>
+        <w:t>:</w:t>
       </w:r>
     </w:p>
     <w:p>
@@ -9616,7 +9758,7 @@
                     </pic:cNvPicPr>
                   </pic:nvPicPr>
                   <pic:blipFill>
-                    <a:blip r:embed="rId12" cstate="print">
+                    <a:blip r:embed="rId13" cstate="print">
                       <a:extLst>
                         <a:ext uri="{28A0092B-C50C-407E-A947-70E740481C1C}">
                           <a14:useLocalDpi xmlns:a14="http://schemas.microsoft.com/office/drawing/2010/main" val="0"/>
@@ -9673,7 +9815,7 @@
                     </pic:cNvPicPr>
                   </pic:nvPicPr>
                   <pic:blipFill>
-                    <a:blip r:embed="rId13" cstate="print">
+                    <a:blip r:embed="rId14" cstate="print">
                       <a:extLst>
                         <a:ext uri="{28A0092B-C50C-407E-A947-70E740481C1C}">
                           <a14:useLocalDpi xmlns:a14="http://schemas.microsoft.com/office/drawing/2010/main" val="0"/>
@@ -9750,8 +9892,17 @@
           <w:b/>
           <w:bCs/>
         </w:rPr>
-        <w:t>Will Scar</w:t>
-      </w:r>
+        <w:t xml:space="preserve">Will </w:t>
+      </w:r>
+      <w:proofErr w:type="spellStart"/>
+      <w:r>
+        <w:rPr>
+          <w:b/>
+          <w:bCs/>
+        </w:rPr>
+        <w:t>Scar</w:t>
+      </w:r>
+      <w:proofErr w:type="spellEnd"/>
     </w:p>
     <w:p>
       <w:pPr>
@@ -9802,7 +9953,7 @@
                     </pic:cNvPicPr>
                   </pic:nvPicPr>
                   <pic:blipFill>
-                    <a:blip r:embed="rId14" cstate="print">
+                    <a:blip r:embed="rId15" cstate="print">
                       <a:extLst>
                         <a:ext uri="{28A0092B-C50C-407E-A947-70E740481C1C}">
                           <a14:useLocalDpi xmlns:a14="http://schemas.microsoft.com/office/drawing/2010/main" val="0"/>
@@ -9834,7 +9985,15 @@
         </w:drawing>
       </w:r>
       <w:r>
-        <w:t xml:space="preserve">Le caratteristiche eleganti di questo sprite sono dovute al fatto </w:t>
+        <w:t xml:space="preserve">Le caratteristiche eleganti di questo </w:t>
+      </w:r>
+      <w:proofErr w:type="spellStart"/>
+      <w:r>
+        <w:t>sprite</w:t>
+      </w:r>
+      <w:proofErr w:type="spellEnd"/>
+      <w:r>
+        <w:t xml:space="preserve"> sono dovute al fatto </w:t>
       </w:r>
       <w:r>
         <w:t xml:space="preserve">che l’ultima volta </w:t>
@@ -9928,7 +10087,23 @@
           <w:sz w:val="22"/>
           <w:szCs w:val="22"/>
         </w:rPr>
-        <w:t>Alcuni concept precedenti alla realizzazione finale dello sprite:</w:t>
+        <w:t xml:space="preserve">Alcuni concept precedenti alla realizzazione finale dello </w:t>
+      </w:r>
+      <w:proofErr w:type="spellStart"/>
+      <w:r>
+        <w:rPr>
+          <w:sz w:val="22"/>
+          <w:szCs w:val="22"/>
+        </w:rPr>
+        <w:t>sprite</w:t>
+      </w:r>
+      <w:proofErr w:type="spellEnd"/>
+      <w:r>
+        <w:rPr>
+          <w:sz w:val="22"/>
+          <w:szCs w:val="22"/>
+        </w:rPr>
+        <w:t>:</w:t>
       </w:r>
       <w:r>
         <w:rPr>
@@ -9961,7 +10136,7 @@
                     </pic:cNvPicPr>
                   </pic:nvPicPr>
                   <pic:blipFill>
-                    <a:blip r:embed="rId15" cstate="print">
+                    <a:blip r:embed="rId16" cstate="print">
                       <a:extLst>
                         <a:ext uri="{28A0092B-C50C-407E-A947-70E740481C1C}">
                           <a14:useLocalDpi xmlns:a14="http://schemas.microsoft.com/office/drawing/2010/main" val="0"/>
@@ -10022,7 +10197,7 @@
                     </pic:cNvPicPr>
                   </pic:nvPicPr>
                   <pic:blipFill>
-                    <a:blip r:embed="rId16" cstate="print">
+                    <a:blip r:embed="rId17" cstate="print">
                       <a:extLst>
                         <a:ext uri="{28A0092B-C50C-407E-A947-70E740481C1C}">
                           <a14:useLocalDpi xmlns:a14="http://schemas.microsoft.com/office/drawing/2010/main" val="0"/>
@@ -10075,7 +10250,7 @@
                     </pic:cNvPicPr>
                   </pic:nvPicPr>
                   <pic:blipFill>
-                    <a:blip r:embed="rId17" cstate="print">
+                    <a:blip r:embed="rId18" cstate="print">
                       <a:extLst>
                         <a:ext uri="{28A0092B-C50C-407E-A947-70E740481C1C}">
                           <a14:useLocalDpi xmlns:a14="http://schemas.microsoft.com/office/drawing/2010/main" val="0"/>
@@ -10140,7 +10315,7 @@
                     </pic:cNvPicPr>
                   </pic:nvPicPr>
                   <pic:blipFill>
-                    <a:blip r:embed="rId18" cstate="print">
+                    <a:blip r:embed="rId19" cstate="print">
                       <a:extLst>
                         <a:ext uri="{28A0092B-C50C-407E-A947-70E740481C1C}">
                           <a14:useLocalDpi xmlns:a14="http://schemas.microsoft.com/office/drawing/2010/main" val="0"/>
@@ -10209,6 +10384,7 @@
           <w:bCs/>
         </w:rPr>
       </w:pPr>
+      <w:proofErr w:type="spellStart"/>
       <w:r>
         <w:rPr>
           <w:b/>
@@ -10216,6 +10392,7 @@
         </w:rPr>
         <w:t>Flydier</w:t>
       </w:r>
+      <w:proofErr w:type="spellEnd"/>
     </w:p>
     <w:p>
       <w:pPr>
@@ -10256,7 +10433,7 @@
                     </pic:cNvPicPr>
                   </pic:nvPicPr>
                   <pic:blipFill>
-                    <a:blip r:embed="rId19" cstate="print">
+                    <a:blip r:embed="rId20" cstate="print">
                       <a:extLst>
                         <a:ext uri="{28A0092B-C50C-407E-A947-70E740481C1C}">
                           <a14:useLocalDpi xmlns:a14="http://schemas.microsoft.com/office/drawing/2010/main" val="0"/>
@@ -10290,7 +10467,15 @@
     </w:p>
     <w:p>
       <w:r>
-        <w:t>-concept precedente alla realizzazione finale dello sprite:</w:t>
+        <w:t xml:space="preserve">-concept precedente alla realizzazione finale dello </w:t>
+      </w:r>
+      <w:proofErr w:type="spellStart"/>
+      <w:r>
+        <w:t>sprite</w:t>
+      </w:r>
+      <w:proofErr w:type="spellEnd"/>
+      <w:r>
+        <w:t>:</w:t>
       </w:r>
       <w:r>
         <w:br/>
@@ -10319,7 +10504,7 @@
                     </pic:cNvPicPr>
                   </pic:nvPicPr>
                   <pic:blipFill>
-                    <a:blip r:embed="rId20" cstate="print">
+                    <a:blip r:embed="rId21" cstate="print">
                       <a:extLst>
                         <a:ext uri="{28A0092B-C50C-407E-A947-70E740481C1C}">
                           <a14:useLocalDpi xmlns:a14="http://schemas.microsoft.com/office/drawing/2010/main" val="0"/>
@@ -10401,6 +10586,7 @@
       </w:pPr>
     </w:p>
     <w:p>
+      <w:proofErr w:type="spellStart"/>
       <w:r>
         <w:rPr>
           <w:b/>
@@ -10408,6 +10594,7 @@
         </w:rPr>
         <w:t>Spawnest</w:t>
       </w:r>
+      <w:proofErr w:type="spellEnd"/>
     </w:p>
     <w:p>
       <w:pPr>
@@ -10456,7 +10643,7 @@
                     </pic:cNvPicPr>
                   </pic:nvPicPr>
                   <pic:blipFill>
-                    <a:blip r:embed="rId21" cstate="print">
+                    <a:blip r:embed="rId22" cstate="print">
                       <a:extLst>
                         <a:ext uri="{28A0092B-C50C-407E-A947-70E740481C1C}">
                           <a14:useLocalDpi xmlns:a14="http://schemas.microsoft.com/office/drawing/2010/main" val="0"/>
@@ -10490,7 +10677,15 @@
     </w:p>
     <w:p>
       <w:r>
-        <w:t>concept precedente alla realizzazione finale dello sprite:</w:t>
+        <w:t xml:space="preserve">concept precedente alla realizzazione finale dello </w:t>
+      </w:r>
+      <w:proofErr w:type="spellStart"/>
+      <w:r>
+        <w:t>sprite</w:t>
+      </w:r>
+      <w:proofErr w:type="spellEnd"/>
+      <w:r>
+        <w:t>:</w:t>
       </w:r>
     </w:p>
     <w:p/>
@@ -10523,7 +10718,7 @@
                     </pic:cNvPicPr>
                   </pic:nvPicPr>
                   <pic:blipFill>
-                    <a:blip r:embed="rId22" cstate="print">
+                    <a:blip r:embed="rId23" cstate="print">
                       <a:extLst>
                         <a:ext uri="{28A0092B-C50C-407E-A947-70E740481C1C}">
                           <a14:useLocalDpi xmlns:a14="http://schemas.microsoft.com/office/drawing/2010/main" val="0"/>
@@ -10570,6 +10765,7 @@
           <w:bCs/>
         </w:rPr>
       </w:pPr>
+      <w:proofErr w:type="spellStart"/>
       <w:r>
         <w:rPr>
           <w:b/>
@@ -10577,6 +10773,7 @@
         </w:rPr>
         <w:t>Mantmare</w:t>
       </w:r>
+      <w:proofErr w:type="spellEnd"/>
     </w:p>
     <w:p>
       <w:pPr>
@@ -10617,7 +10814,7 @@
                     </pic:cNvPicPr>
                   </pic:nvPicPr>
                   <pic:blipFill>
-                    <a:blip r:embed="rId23" cstate="print">
+                    <a:blip r:embed="rId24" cstate="print">
                       <a:extLst>
                         <a:ext uri="{28A0092B-C50C-407E-A947-70E740481C1C}">
                           <a14:useLocalDpi xmlns:a14="http://schemas.microsoft.com/office/drawing/2010/main" val="0"/>
@@ -10659,7 +10856,15 @@
     </w:p>
     <w:p>
       <w:r>
-        <w:t>-concept precedente alla realizzazione finale dello sprite:</w:t>
+        <w:t xml:space="preserve">-concept precedente alla realizzazione finale dello </w:t>
+      </w:r>
+      <w:proofErr w:type="spellStart"/>
+      <w:r>
+        <w:t>sprite</w:t>
+      </w:r>
+      <w:proofErr w:type="spellEnd"/>
+      <w:r>
+        <w:t>:</w:t>
       </w:r>
     </w:p>
     <w:p/>
@@ -10693,7 +10898,7 @@
                     </pic:cNvPicPr>
                   </pic:nvPicPr>
                   <pic:blipFill>
-                    <a:blip r:embed="rId24">
+                    <a:blip r:embed="rId25">
                       <a:extLst>
                         <a:ext uri="{28A0092B-C50C-407E-A947-70E740481C1C}">
                           <a14:useLocalDpi xmlns:a14="http://schemas.microsoft.com/office/drawing/2010/main" val="0"/>
@@ -10741,7 +10946,23 @@
         <w:t>La music</w:t>
       </w:r>
       <w:r>
-        <w:t xml:space="preserve">a sarà pensata per enfatizzare gli aspetti caratteristici di una specifica paura, ad esempio la colonna sonora “Tip Toe Run” è stata pensata per trasmettere la sensazione brulicante di zampe di insetti al giocatore. </w:t>
+        <w:t>a sarà pensata per enfatizzare gli aspetti caratteristici di una specifica paura, ad esempio la colonna sonora “</w:t>
+      </w:r>
+      <w:proofErr w:type="spellStart"/>
+      <w:r>
+        <w:t>Tip</w:t>
+      </w:r>
+      <w:proofErr w:type="spellEnd"/>
+      <w:r>
+        <w:t xml:space="preserve"> Toe </w:t>
+      </w:r>
+      <w:proofErr w:type="spellStart"/>
+      <w:r>
+        <w:t>Run</w:t>
+      </w:r>
+      <w:proofErr w:type="spellEnd"/>
+      <w:r>
+        <w:t xml:space="preserve">” è stata pensata per trasmettere la sensazione brulicante di zampe di insetti al giocatore. </w:t>
       </w:r>
     </w:p>
     <w:p>
@@ -10760,7 +10981,15 @@
         </w:rPr>
       </w:pPr>
       <w:r>
-        <w:t>“Ed Scar’s Door”</w:t>
+        <w:t xml:space="preserve">“Ed </w:t>
+      </w:r>
+      <w:proofErr w:type="spellStart"/>
+      <w:r>
+        <w:t>Scar’s</w:t>
+      </w:r>
+      <w:proofErr w:type="spellEnd"/>
+      <w:r>
+        <w:t xml:space="preserve"> Door”</w:t>
       </w:r>
       <w:r>
         <w:t xml:space="preserve"> è stato pensato per giocatori che hanno una età </w:t>
@@ -10793,13 +11022,29 @@
         <w:t>un prodotto</w:t>
       </w:r>
       <w:r>
-        <w:t xml:space="preserve"> consigliabile agli amanti degli indie </w:t>
+        <w:t xml:space="preserve"> consigliabile agli amanti </w:t>
+      </w:r>
+      <w:proofErr w:type="gramStart"/>
+      <w:r>
+        <w:t>degli indie</w:t>
+      </w:r>
+      <w:proofErr w:type="gramEnd"/>
+      <w:r>
+        <w:t xml:space="preserve"> </w:t>
       </w:r>
       <w:r>
         <w:t>e/</w:t>
       </w:r>
       <w:r>
-        <w:t xml:space="preserve">o dei platformer. </w:t>
+        <w:t xml:space="preserve">o dei </w:t>
+      </w:r>
+      <w:proofErr w:type="spellStart"/>
+      <w:r>
+        <w:t>platformer</w:t>
+      </w:r>
+      <w:proofErr w:type="spellEnd"/>
+      <w:r>
+        <w:t xml:space="preserve">. </w:t>
       </w:r>
     </w:p>
     <w:p>
@@ -10896,7 +11141,15 @@
         <w:t xml:space="preserve">inoltre </w:t>
       </w:r>
       <w:r>
-        <w:t xml:space="preserve">messa a disposizione una mail del team di sviluppo </w:t>
+        <w:t xml:space="preserve">messa a disposizione una mail </w:t>
+      </w:r>
+      <w:proofErr w:type="gramStart"/>
+      <w:r>
+        <w:t>del team</w:t>
+      </w:r>
+      <w:proofErr w:type="gramEnd"/>
+      <w:r>
+        <w:t xml:space="preserve"> di sviluppo </w:t>
       </w:r>
       <w:r>
         <w:t>per consentire agli interessati di chiederci ulteriori informazioni o sostenerci con lo sviluppo.</w:t>
@@ -11055,9 +11308,9 @@
     </w:p>
     <w:p/>
     <w:sectPr>
-      <w:footerReference w:type="default" r:id="rId25"/>
-      <w:headerReference w:type="first" r:id="rId26"/>
-      <w:footerReference w:type="first" r:id="rId27"/>
+      <w:footerReference w:type="default" r:id="rId26"/>
+      <w:headerReference w:type="first" r:id="rId27"/>
+      <w:footerReference w:type="first" r:id="rId28"/>
       <w:pgSz w:w="11909" w:h="16834"/>
       <w:pgMar w:top="1440" w:right="1440" w:bottom="1440" w:left="1440" w:header="720" w:footer="720" w:gutter="0"/>
       <w:pgNumType w:start="1"/>
@@ -14879,6 +15132,18 @@
       <w:ind w:left="440"/>
     </w:pPr>
   </w:style>
+  <w:style w:type="character" w:styleId="Menzionenonrisolta">
+    <w:name w:val="Unresolved Mention"/>
+    <w:basedOn w:val="Carpredefinitoparagrafo"/>
+    <w:uiPriority w:val="99"/>
+    <w:semiHidden/>
+    <w:unhideWhenUsed/>
+    <w:rsid w:val="00946796"/>
+    <w:rPr>
+      <w:color w:val="605E5C"/>
+      <w:shd w:val="clear" w:color="auto" w:fill="E1DFDD"/>
+    </w:rPr>
+  </w:style>
 </w:styles>
 </file>
 
@@ -15203,12 +15468,6 @@
 </file>
 
 <file path=customXml/item1.xml><?xml version="1.0" encoding="utf-8"?>
-<p:properties xmlns:p="http://schemas.microsoft.com/office/2006/metadata/properties" xmlns:xsi="http://www.w3.org/2001/XMLSchema-instance" xmlns:pc="http://schemas.microsoft.com/office/infopath/2007/PartnerControls">
-  <documentManagement/>
-</p:properties>
-</file>
-
-<file path=customXml/item2.xml><?xml version="1.0" encoding="utf-8"?>
 <ct:contentTypeSchema xmlns:ct="http://schemas.microsoft.com/office/2006/metadata/contentType" xmlns:ma="http://schemas.microsoft.com/office/2006/metadata/properties/metaAttributes" ct:_="" ma:_="" ma:contentTypeName="Documento" ma:contentTypeID="0x0101002ECFF1E9CB06084E8B9788813D5FC250" ma:contentTypeVersion="0" ma:contentTypeDescription="Creare un nuovo documento." ma:contentTypeScope="" ma:versionID="f698827b71b80ce9d0141cb5a13a59d4">
   <xsd:schema xmlns:xsd="http://www.w3.org/2001/XMLSchema" xmlns:xs="http://www.w3.org/2001/XMLSchema" xmlns:p="http://schemas.microsoft.com/office/2006/metadata/properties" targetNamespace="http://schemas.microsoft.com/office/2006/metadata/properties" ma:root="true" ma:fieldsID="afea9b2fbf922795d328deade55af85f">
     <xsd:element name="properties">
@@ -15322,11 +15581,13 @@
 </ct:contentTypeSchema>
 </file>
 
-<file path=customXml/item3.xml><?xml version="1.0" encoding="utf-8"?>
-<b:Sources xmlns:b="http://schemas.openxmlformats.org/officeDocument/2006/bibliography" xmlns="http://schemas.openxmlformats.org/officeDocument/2006/bibliography" SelectedStyle="\APASixthEditionOfficeOnline.xsl" StyleName="APA" Version="6"/>
+<file path=customXml/item2.xml><?xml version="1.0" encoding="utf-8"?>
+<p:properties xmlns:p="http://schemas.microsoft.com/office/2006/metadata/properties" xmlns:xsi="http://www.w3.org/2001/XMLSchema-instance" xmlns:pc="http://schemas.microsoft.com/office/infopath/2007/PartnerControls">
+  <documentManagement/>
+</p:properties>
 </file>
 
-<file path=customXml/item4.xml><?xml version="1.0" encoding="utf-8"?>
+<file path=customXml/item3.xml><?xml version="1.0" encoding="utf-8"?>
 <?mso-contentType ?>
 <FormTemplates xmlns="http://schemas.microsoft.com/sharepoint/v3/contenttype/forms">
   <Display>DocumentLibraryForm</Display>
@@ -15335,16 +15596,11 @@
 </FormTemplates>
 </file>
 
-<file path=customXml/itemProps1.xml><?xml version="1.0" encoding="utf-8"?>
-<ds:datastoreItem xmlns:ds="http://schemas.openxmlformats.org/officeDocument/2006/customXml" ds:itemID="{15116CA7-F7B2-47E6-AB99-B00B63240D3D}">
-  <ds:schemaRefs>
-    <ds:schemaRef ds:uri="http://schemas.microsoft.com/office/2006/metadata/properties"/>
-    <ds:schemaRef ds:uri="http://schemas.microsoft.com/office/infopath/2007/PartnerControls"/>
-  </ds:schemaRefs>
-</ds:datastoreItem>
+<file path=customXml/item4.xml><?xml version="1.0" encoding="utf-8"?>
+<b:Sources xmlns:b="http://schemas.openxmlformats.org/officeDocument/2006/bibliography" xmlns="http://schemas.openxmlformats.org/officeDocument/2006/bibliography" SelectedStyle="\APASixthEditionOfficeOnline.xsl" StyleName="APA" Version="6"/>
 </file>
 
-<file path=customXml/itemProps2.xml><?xml version="1.0" encoding="utf-8"?>
+<file path=customXml/itemProps1.xml><?xml version="1.0" encoding="utf-8"?>
 <ds:datastoreItem xmlns:ds="http://schemas.openxmlformats.org/officeDocument/2006/customXml" ds:itemID="{36C522B9-BDBF-41D7-B9B8-EF40D5E0A0B1}">
   <ds:schemaRefs>
     <ds:schemaRef ds:uri="http://schemas.microsoft.com/office/2006/metadata/contentType"/>
@@ -15360,18 +15616,27 @@
 </ds:datastoreItem>
 </file>
 
+<file path=customXml/itemProps2.xml><?xml version="1.0" encoding="utf-8"?>
+<ds:datastoreItem xmlns:ds="http://schemas.openxmlformats.org/officeDocument/2006/customXml" ds:itemID="{15116CA7-F7B2-47E6-AB99-B00B63240D3D}">
+  <ds:schemaRefs>
+    <ds:schemaRef ds:uri="http://schemas.microsoft.com/office/2006/metadata/properties"/>
+    <ds:schemaRef ds:uri="http://schemas.microsoft.com/office/infopath/2007/PartnerControls"/>
+  </ds:schemaRefs>
+</ds:datastoreItem>
+</file>
+
 <file path=customXml/itemProps3.xml><?xml version="1.0" encoding="utf-8"?>
+<ds:datastoreItem xmlns:ds="http://schemas.openxmlformats.org/officeDocument/2006/customXml" ds:itemID="{AF1B24F1-6B5E-442E-89C1-E85104C2DB8A}">
+  <ds:schemaRefs>
+    <ds:schemaRef ds:uri="http://schemas.microsoft.com/sharepoint/v3/contenttype/forms"/>
+  </ds:schemaRefs>
+</ds:datastoreItem>
+</file>
+
+<file path=customXml/itemProps4.xml><?xml version="1.0" encoding="utf-8"?>
 <ds:datastoreItem xmlns:ds="http://schemas.openxmlformats.org/officeDocument/2006/customXml" ds:itemID="{369DE039-43C6-446C-814A-9A66A2F61651}">
   <ds:schemaRefs>
     <ds:schemaRef ds:uri="http://schemas.openxmlformats.org/officeDocument/2006/bibliography"/>
   </ds:schemaRefs>
 </ds:datastoreItem>
-</file>
-
-<file path=customXml/itemProps4.xml><?xml version="1.0" encoding="utf-8"?>
-<ds:datastoreItem xmlns:ds="http://schemas.openxmlformats.org/officeDocument/2006/customXml" ds:itemID="{AF1B24F1-6B5E-442E-89C1-E85104C2DB8A}">
-  <ds:schemaRefs>
-    <ds:schemaRef ds:uri="http://schemas.microsoft.com/sharepoint/v3/contenttype/forms"/>
-  </ds:schemaRefs>
-</ds:datastoreItem>
 </file>
</xml_diff>